<commit_message>
updated intro, figures deleted older ones
to make things easier to find / less clutter
</commit_message>
<xml_diff>
--- a/ms/results-methods.docx
+++ b/ms/results-methods.docx
@@ -38,143 +38,524 @@
         <w:rPr>
           <w:rFonts w:ascii="Garamond" w:hAnsi="Garamond"/>
         </w:rPr>
-        <w:t xml:space="preserve">Overall, across all traits measured, males and females did not differ in personality across all taxonomic groups (restricted maximum likelihood (REML) birds: </w:t>
+        <w:t xml:space="preserve">Overall, across all traits measured, males and females did not differ in </w:t>
+      </w:r>
+      <w:r>
+        <w:rPr>
+          <w:rFonts w:ascii="Garamond" w:hAnsi="Garamond"/>
+        </w:rPr>
+        <w:t xml:space="preserve">their mean </w:t>
+      </w:r>
+      <w:r>
+        <w:rPr>
+          <w:rFonts w:ascii="Garamond" w:hAnsi="Garamond"/>
+        </w:rPr>
+        <w:t xml:space="preserve">personality across all taxonomic groups (restricted maximum likelihood (REML) birds: </w:t>
+      </w:r>
+      <w:r>
+        <w:rPr>
+          <w:rFonts w:ascii="Garamond" w:hAnsi="Garamond"/>
+        </w:rPr>
+        <w:t xml:space="preserve">mean </w:t>
+      </w:r>
+      <w:r>
+        <w:rPr>
+          <w:rFonts w:ascii="Garamond" w:hAnsi="Garamond"/>
+        </w:rPr>
+        <w:t>= -0.</w:t>
+      </w:r>
+      <w:r>
+        <w:rPr>
+          <w:rFonts w:ascii="Garamond" w:hAnsi="Garamond"/>
+        </w:rPr>
+        <w:t>13</w:t>
+      </w:r>
+      <w:r>
+        <w:rPr>
+          <w:rFonts w:ascii="Garamond" w:hAnsi="Garamond"/>
+        </w:rPr>
+        <w:t>, 95% CIs: -0.3</w:t>
+      </w:r>
+      <w:r>
+        <w:rPr>
+          <w:rFonts w:ascii="Garamond" w:hAnsi="Garamond"/>
+        </w:rPr>
+        <w:t>6</w:t>
+      </w:r>
+      <w:r>
+        <w:rPr>
+          <w:rFonts w:ascii="Garamond" w:hAnsi="Garamond"/>
+        </w:rPr>
+        <w:t>, 0.1</w:t>
+      </w:r>
+      <w:r>
+        <w:rPr>
+          <w:rFonts w:ascii="Garamond" w:hAnsi="Garamond"/>
+        </w:rPr>
+        <w:t>0</w:t>
+      </w:r>
+      <w:r>
+        <w:rPr>
+          <w:rFonts w:ascii="Garamond" w:hAnsi="Garamond"/>
+        </w:rPr>
+        <w:t xml:space="preserve">; fish: </w:t>
+      </w:r>
+      <w:r>
+        <w:rPr>
+          <w:rFonts w:ascii="Garamond" w:hAnsi="Garamond"/>
+        </w:rPr>
+        <w:t>mean</w:t>
+      </w:r>
+      <w:r>
+        <w:rPr>
+          <w:rFonts w:ascii="Garamond" w:hAnsi="Garamond"/>
+        </w:rPr>
+        <w:t xml:space="preserve"> = -0.0</w:t>
+      </w:r>
+      <w:r>
+        <w:rPr>
+          <w:rFonts w:ascii="Garamond" w:hAnsi="Garamond"/>
+        </w:rPr>
+        <w:t>4</w:t>
+      </w:r>
+      <w:r>
+        <w:rPr>
+          <w:rFonts w:ascii="Garamond" w:hAnsi="Garamond"/>
+        </w:rPr>
+        <w:t>, 95% CIs: -0.3</w:t>
+      </w:r>
+      <w:r>
+        <w:rPr>
+          <w:rFonts w:ascii="Garamond" w:hAnsi="Garamond"/>
+        </w:rPr>
+        <w:t>5</w:t>
+      </w:r>
+      <w:r>
+        <w:rPr>
+          <w:rFonts w:ascii="Garamond" w:hAnsi="Garamond"/>
+        </w:rPr>
+        <w:t>, 0.</w:t>
+      </w:r>
+      <w:r>
+        <w:rPr>
+          <w:rFonts w:ascii="Garamond" w:hAnsi="Garamond"/>
+        </w:rPr>
+        <w:t>28</w:t>
+      </w:r>
+      <w:r>
+        <w:rPr>
+          <w:rFonts w:ascii="Garamond" w:hAnsi="Garamond"/>
+        </w:rPr>
+        <w:t xml:space="preserve">; invertebrates: </w:t>
+      </w:r>
+      <w:r>
+        <w:rPr>
+          <w:rFonts w:ascii="Garamond" w:hAnsi="Garamond"/>
+        </w:rPr>
+        <w:t>mean</w:t>
+      </w:r>
+      <w:r>
+        <w:rPr>
+          <w:rFonts w:ascii="Garamond" w:hAnsi="Garamond"/>
+        </w:rPr>
+        <w:t xml:space="preserve"> = 0.2</w:t>
+      </w:r>
+      <w:r>
+        <w:rPr>
+          <w:rFonts w:ascii="Garamond" w:hAnsi="Garamond"/>
+        </w:rPr>
+        <w:t>4</w:t>
+      </w:r>
+      <w:r>
+        <w:rPr>
+          <w:rFonts w:ascii="Garamond" w:hAnsi="Garamond"/>
+        </w:rPr>
+        <w:t>, 95% CIs: -0.0</w:t>
+      </w:r>
+      <w:r>
+        <w:rPr>
+          <w:rFonts w:ascii="Garamond" w:hAnsi="Garamond"/>
+        </w:rPr>
+        <w:t>3</w:t>
+      </w:r>
+      <w:r>
+        <w:rPr>
+          <w:rFonts w:ascii="Garamond" w:hAnsi="Garamond"/>
+        </w:rPr>
+        <w:t>, 0.</w:t>
+      </w:r>
+      <w:r>
+        <w:rPr>
+          <w:rFonts w:ascii="Garamond" w:hAnsi="Garamond"/>
+        </w:rPr>
+        <w:t>51</w:t>
+      </w:r>
+      <w:r>
+        <w:rPr>
+          <w:rFonts w:ascii="Garamond" w:hAnsi="Garamond"/>
+        </w:rPr>
+        <w:t xml:space="preserve">; mammals: </w:t>
+      </w:r>
+      <w:r>
+        <w:rPr>
+          <w:rFonts w:ascii="Garamond" w:hAnsi="Garamond"/>
+        </w:rPr>
+        <w:t>mean</w:t>
+      </w:r>
+      <w:r>
+        <w:rPr>
+          <w:rFonts w:ascii="Garamond" w:hAnsi="Garamond"/>
+        </w:rPr>
+        <w:t xml:space="preserve"> = 0.0</w:t>
+      </w:r>
+      <w:r>
+        <w:rPr>
+          <w:rFonts w:ascii="Garamond" w:hAnsi="Garamond"/>
+        </w:rPr>
+        <w:t>8</w:t>
+      </w:r>
+      <w:r>
+        <w:rPr>
+          <w:rFonts w:ascii="Garamond" w:hAnsi="Garamond"/>
+        </w:rPr>
+        <w:t>, 95% CIs: -0.2</w:t>
+      </w:r>
+      <w:r>
+        <w:rPr>
+          <w:rFonts w:ascii="Garamond" w:hAnsi="Garamond"/>
+        </w:rPr>
+        <w:t>8</w:t>
+      </w:r>
+      <w:r>
+        <w:rPr>
+          <w:rFonts w:ascii="Garamond" w:hAnsi="Garamond"/>
+        </w:rPr>
+        <w:t>, 0.4</w:t>
+      </w:r>
+      <w:r>
+        <w:rPr>
+          <w:rFonts w:ascii="Garamond" w:hAnsi="Garamond"/>
+        </w:rPr>
+        <w:t>5</w:t>
+      </w:r>
+      <w:r>
+        <w:rPr>
+          <w:rFonts w:ascii="Garamond" w:hAnsi="Garamond"/>
+        </w:rPr>
+        <w:t xml:space="preserve">; reptiles: </w:t>
+      </w:r>
+      <w:r>
+        <w:rPr>
+          <w:rFonts w:ascii="Garamond" w:hAnsi="Garamond"/>
+        </w:rPr>
+        <w:t>mean</w:t>
+      </w:r>
+      <w:r>
+        <w:rPr>
+          <w:rFonts w:ascii="Garamond" w:hAnsi="Garamond"/>
+        </w:rPr>
+        <w:t xml:space="preserve"> =0.0</w:t>
+      </w:r>
+      <w:r>
+        <w:rPr>
+          <w:rFonts w:ascii="Garamond" w:hAnsi="Garamond"/>
+        </w:rPr>
+        <w:t>7</w:t>
+      </w:r>
+      <w:r>
+        <w:rPr>
+          <w:rFonts w:ascii="Garamond" w:hAnsi="Garamond"/>
+        </w:rPr>
+        <w:t>, 95% CIs: -0.</w:t>
+      </w:r>
+      <w:r>
+        <w:rPr>
+          <w:rFonts w:ascii="Garamond" w:hAnsi="Garamond"/>
+        </w:rPr>
+        <w:t>52</w:t>
+      </w:r>
+      <w:r>
+        <w:rPr>
+          <w:rFonts w:ascii="Garamond" w:hAnsi="Garamond"/>
+        </w:rPr>
+        <w:t>, 0.</w:t>
+      </w:r>
+      <w:r>
+        <w:rPr>
+          <w:rFonts w:ascii="Garamond" w:hAnsi="Garamond"/>
+        </w:rPr>
+        <w:t>67</w:t>
+      </w:r>
+      <w:r>
+        <w:rPr>
+          <w:rFonts w:ascii="Garamond" w:hAnsi="Garamond"/>
+        </w:rPr>
+        <w:t xml:space="preserve">). Variability in behavioural traits was also similar for males and females across all traits and taxonomic groups (restricted maximum likelihood (REML) birds: </w:t>
+      </w:r>
+      <w:r>
+        <w:rPr>
+          <w:rFonts w:ascii="Garamond" w:hAnsi="Garamond"/>
+        </w:rPr>
+        <w:t>mean</w:t>
+      </w:r>
+      <w:r>
+        <w:rPr>
+          <w:rFonts w:ascii="Garamond" w:hAnsi="Garamond"/>
+        </w:rPr>
+        <w:t xml:space="preserve"> = -0.1</w:t>
+      </w:r>
+      <w:r>
+        <w:rPr>
+          <w:rFonts w:ascii="Garamond" w:hAnsi="Garamond"/>
+        </w:rPr>
+        <w:t>5</w:t>
+      </w:r>
+      <w:r>
+        <w:rPr>
+          <w:rFonts w:ascii="Garamond" w:hAnsi="Garamond"/>
+        </w:rPr>
+        <w:t>, 95% CIs: -0.6</w:t>
+      </w:r>
+      <w:r>
+        <w:rPr>
+          <w:rFonts w:ascii="Garamond" w:hAnsi="Garamond"/>
+        </w:rPr>
+        <w:t>6</w:t>
+      </w:r>
+      <w:r>
+        <w:rPr>
+          <w:rFonts w:ascii="Garamond" w:hAnsi="Garamond"/>
+        </w:rPr>
+        <w:t>, 0.3</w:t>
+      </w:r>
+      <w:r>
+        <w:rPr>
+          <w:rFonts w:ascii="Garamond" w:hAnsi="Garamond"/>
+        </w:rPr>
+        <w:t>6</w:t>
+      </w:r>
+      <w:r>
+        <w:rPr>
+          <w:rFonts w:ascii="Garamond" w:hAnsi="Garamond"/>
+        </w:rPr>
+        <w:t xml:space="preserve">; fish: </w:t>
+      </w:r>
+      <w:r>
+        <w:rPr>
+          <w:rFonts w:ascii="Garamond" w:hAnsi="Garamond"/>
+        </w:rPr>
+        <w:t>mean</w:t>
+      </w:r>
+      <w:r>
+        <w:rPr>
+          <w:rFonts w:ascii="Garamond" w:hAnsi="Garamond"/>
+        </w:rPr>
+        <w:t xml:space="preserve"> </w:t>
+      </w:r>
+      <w:r>
+        <w:rPr>
+          <w:rFonts w:ascii="Garamond" w:hAnsi="Garamond"/>
+        </w:rPr>
+        <w:t>= -0.0</w:t>
+      </w:r>
+      <w:r>
+        <w:rPr>
+          <w:rFonts w:ascii="Garamond" w:hAnsi="Garamond"/>
+        </w:rPr>
+        <w:t>4</w:t>
+      </w:r>
+      <w:r>
+        <w:rPr>
+          <w:rFonts w:ascii="Garamond" w:hAnsi="Garamond"/>
+        </w:rPr>
+        <w:t>, 95% CIs: -0.0</w:t>
+      </w:r>
+      <w:r>
+        <w:rPr>
+          <w:rFonts w:ascii="Garamond" w:hAnsi="Garamond"/>
+        </w:rPr>
+        <w:t>9</w:t>
+      </w:r>
+      <w:r>
+        <w:rPr>
+          <w:rFonts w:ascii="Garamond" w:hAnsi="Garamond"/>
+        </w:rPr>
+        <w:t>, 0.0</w:t>
+      </w:r>
+      <w:r>
+        <w:rPr>
+          <w:rFonts w:ascii="Garamond" w:hAnsi="Garamond"/>
+        </w:rPr>
+        <w:t>1</w:t>
+      </w:r>
+      <w:r>
+        <w:rPr>
+          <w:rFonts w:ascii="Garamond" w:hAnsi="Garamond"/>
+        </w:rPr>
+        <w:t xml:space="preserve">; invertebrates: </w:t>
+      </w:r>
+      <w:r>
+        <w:rPr>
+          <w:rFonts w:ascii="Garamond" w:hAnsi="Garamond"/>
+        </w:rPr>
+        <w:t>mean</w:t>
       </w:r>
       <w:r>
         <w:rPr>
           <w:rFonts w:ascii="Garamond" w:hAnsi="Garamond"/>
           <w:i/>
         </w:rPr>
-        <w:sym w:font="Symbol" w:char="F062"/>
-      </w:r>
-      <w:r>
-        <w:rPr>
-          <w:rFonts w:ascii="Garamond" w:hAnsi="Garamond"/>
-        </w:rPr>
-        <w:t xml:space="preserve"> = -0.09, 95% CIs: -0.33, 0.14; fish: </w:t>
-      </w:r>
-      <w:r>
-        <w:rPr>
-          <w:rFonts w:ascii="Garamond" w:hAnsi="Garamond"/>
-          <w:i/>
-        </w:rPr>
-        <w:sym w:font="Symbol" w:char="F062"/>
-      </w:r>
-      <w:r>
-        <w:rPr>
-          <w:rFonts w:ascii="Garamond" w:hAnsi="Garamond"/>
-        </w:rPr>
-        <w:t xml:space="preserve"> = -0.02, 95% CIs: -0.38, 0.33; invertebrates: </w:t>
-      </w:r>
-      <w:r>
-        <w:rPr>
-          <w:rFonts w:ascii="Garamond" w:hAnsi="Garamond"/>
-          <w:i/>
-        </w:rPr>
-        <w:sym w:font="Symbol" w:char="F062"/>
-      </w:r>
-      <w:r>
-        <w:rPr>
-          <w:rFonts w:ascii="Garamond" w:hAnsi="Garamond"/>
-        </w:rPr>
-        <w:t xml:space="preserve"> = 0.20, 95% CIs: -0.08, 0.48; mammals: </w:t>
-      </w:r>
-      <w:r>
-        <w:rPr>
-          <w:rFonts w:ascii="Garamond" w:hAnsi="Garamond"/>
-          <w:i/>
-        </w:rPr>
-        <w:sym w:font="Symbol" w:char="F062"/>
-      </w:r>
-      <w:r>
-        <w:rPr>
-          <w:rFonts w:ascii="Garamond" w:hAnsi="Garamond"/>
-        </w:rPr>
-        <w:t xml:space="preserve"> = 0.09, 95% CIs: -0.25, 0.43; reptiles: </w:t>
-      </w:r>
-      <w:r>
-        <w:rPr>
-          <w:rFonts w:ascii="Garamond" w:hAnsi="Garamond"/>
-          <w:i/>
-        </w:rPr>
-        <w:sym w:font="Symbol" w:char="F062"/>
-      </w:r>
-      <w:r>
-        <w:rPr>
-          <w:rFonts w:ascii="Garamond" w:hAnsi="Garamond"/>
-        </w:rPr>
-        <w:t xml:space="preserve"> =0.06, 95% CIs: -0.11, 0.22). Variability in behavioural traits was also similar for males and females across all traits and taxonomic groups (restricted maximum likelihood (REML) birds: </w:t>
-      </w:r>
-      <w:r>
-        <w:rPr>
-          <w:rFonts w:ascii="Garamond" w:hAnsi="Garamond"/>
-          <w:i/>
-        </w:rPr>
-        <w:sym w:font="Symbol" w:char="F062"/>
-      </w:r>
-      <w:r>
-        <w:rPr>
-          <w:rFonts w:ascii="Garamond" w:hAnsi="Garamond"/>
-        </w:rPr>
-        <w:t xml:space="preserve"> = -0.16, 95% CIs: -0.67, 0.34; fish: </w:t>
-      </w:r>
-      <w:r>
-        <w:rPr>
-          <w:rFonts w:ascii="Garamond" w:hAnsi="Garamond"/>
-          <w:i/>
-        </w:rPr>
-        <w:sym w:font="Symbol" w:char="F062"/>
-      </w:r>
-      <w:r>
-        <w:rPr>
-          <w:rFonts w:ascii="Garamond" w:hAnsi="Garamond"/>
-        </w:rPr>
-        <w:t xml:space="preserve"> = -0.02, 95% CIs: -0.08, 0.04; invertebrates: </w:t>
-      </w:r>
-      <w:r>
-        <w:rPr>
-          <w:rFonts w:ascii="Garamond" w:hAnsi="Garamond"/>
-          <w:i/>
-        </w:rPr>
-        <w:sym w:font="Symbol" w:char="F062"/>
-      </w:r>
-      <w:r>
-        <w:rPr>
-          <w:rFonts w:ascii="Garamond" w:hAnsi="Garamond"/>
-        </w:rPr>
-        <w:t xml:space="preserve"> = -0.04, 95% CIs: -0.12, 0.04; mammals: </w:t>
-      </w:r>
-      <w:r>
-        <w:rPr>
-          <w:rFonts w:ascii="Garamond" w:hAnsi="Garamond"/>
-          <w:i/>
-        </w:rPr>
-        <w:sym w:font="Symbol" w:char="F062"/>
-      </w:r>
-      <w:r>
-        <w:rPr>
-          <w:rFonts w:ascii="Garamond" w:hAnsi="Garamond"/>
-        </w:rPr>
-        <w:t xml:space="preserve"> = 0.07, 95% CIs: -0.20, 0.33; reptiles: </w:t>
-      </w:r>
-      <w:r>
-        <w:rPr>
-          <w:rFonts w:ascii="Garamond" w:hAnsi="Garamond"/>
-          <w:i/>
-        </w:rPr>
-        <w:sym w:font="Symbol" w:char="F062"/>
-      </w:r>
-      <w:r>
-        <w:rPr>
-          <w:rFonts w:ascii="Garamond" w:hAnsi="Garamond"/>
-        </w:rPr>
-        <w:t xml:space="preserve"> =0.02, 95% CIs: -0.07, 0.12)</w:t>
-      </w:r>
-      <w:r>
-        <w:rPr>
-          <w:rFonts w:ascii="Garamond" w:hAnsi="Garamond"/>
-        </w:rPr>
-        <w:t xml:space="preserve"> (Table 1)</w:t>
+        <w:t xml:space="preserve"> </w:t>
+      </w:r>
+      <w:r>
+        <w:rPr>
+          <w:rFonts w:ascii="Garamond" w:hAnsi="Garamond"/>
+        </w:rPr>
+        <w:t>= -0.0</w:t>
+      </w:r>
+      <w:r>
+        <w:rPr>
+          <w:rFonts w:ascii="Garamond" w:hAnsi="Garamond"/>
+        </w:rPr>
+        <w:t>2</w:t>
+      </w:r>
+      <w:r>
+        <w:rPr>
+          <w:rFonts w:ascii="Garamond" w:hAnsi="Garamond"/>
+        </w:rPr>
+        <w:t>, 95% CIs: -0.</w:t>
+      </w:r>
+      <w:r>
+        <w:rPr>
+          <w:rFonts w:ascii="Garamond" w:hAnsi="Garamond"/>
+        </w:rPr>
+        <w:t>09</w:t>
+      </w:r>
+      <w:r>
+        <w:rPr>
+          <w:rFonts w:ascii="Garamond" w:hAnsi="Garamond"/>
+        </w:rPr>
+        <w:t>, 0.0</w:t>
+      </w:r>
+      <w:r>
+        <w:rPr>
+          <w:rFonts w:ascii="Garamond" w:hAnsi="Garamond"/>
+        </w:rPr>
+        <w:t>6</w:t>
+      </w:r>
+      <w:r>
+        <w:rPr>
+          <w:rFonts w:ascii="Garamond" w:hAnsi="Garamond"/>
+        </w:rPr>
+        <w:t xml:space="preserve">; mammals: </w:t>
+      </w:r>
+      <w:r>
+        <w:rPr>
+          <w:rFonts w:ascii="Garamond" w:hAnsi="Garamond"/>
+        </w:rPr>
+        <w:t>mean</w:t>
+      </w:r>
+      <w:r>
+        <w:rPr>
+          <w:rFonts w:ascii="Garamond" w:hAnsi="Garamond"/>
+        </w:rPr>
+        <w:t xml:space="preserve"> = 0.07, 95% CIs: -0.20, 0.3</w:t>
+      </w:r>
+      <w:r>
+        <w:rPr>
+          <w:rFonts w:ascii="Garamond" w:hAnsi="Garamond"/>
+        </w:rPr>
+        <w:t>5</w:t>
+      </w:r>
+      <w:r>
+        <w:rPr>
+          <w:rFonts w:ascii="Garamond" w:hAnsi="Garamond"/>
+        </w:rPr>
+        <w:t xml:space="preserve">; reptiles: </w:t>
+      </w:r>
+      <w:r>
+        <w:rPr>
+          <w:rFonts w:ascii="Garamond" w:hAnsi="Garamond"/>
+        </w:rPr>
+        <w:t>mean</w:t>
+      </w:r>
+      <w:r>
+        <w:rPr>
+          <w:rFonts w:ascii="Garamond" w:hAnsi="Garamond"/>
+        </w:rPr>
+        <w:t xml:space="preserve"> </w:t>
+      </w:r>
+      <w:r>
+        <w:rPr>
+          <w:rFonts w:ascii="Garamond" w:hAnsi="Garamond"/>
+        </w:rPr>
+        <w:t>=0.0</w:t>
+      </w:r>
+      <w:r>
+        <w:rPr>
+          <w:rFonts w:ascii="Garamond" w:hAnsi="Garamond"/>
+        </w:rPr>
+        <w:t>5</w:t>
+      </w:r>
+      <w:r>
+        <w:rPr>
+          <w:rFonts w:ascii="Garamond" w:hAnsi="Garamond"/>
+        </w:rPr>
+        <w:t>, 95% CIs: -0.0</w:t>
+      </w:r>
+      <w:r>
+        <w:rPr>
+          <w:rFonts w:ascii="Garamond" w:hAnsi="Garamond"/>
+        </w:rPr>
+        <w:t>4</w:t>
+      </w:r>
+      <w:r>
+        <w:rPr>
+          <w:rFonts w:ascii="Garamond" w:hAnsi="Garamond"/>
+        </w:rPr>
+        <w:t>, 0.1</w:t>
+      </w:r>
+      <w:r>
+        <w:rPr>
+          <w:rFonts w:ascii="Garamond" w:hAnsi="Garamond"/>
+        </w:rPr>
+        <w:t>4</w:t>
+      </w:r>
+      <w:r>
+        <w:rPr>
+          <w:rFonts w:ascii="Garamond" w:hAnsi="Garamond"/>
+        </w:rPr>
+        <w:t>)</w:t>
+      </w:r>
+      <w:r>
+        <w:rPr>
+          <w:rFonts w:ascii="Garamond" w:hAnsi="Garamond"/>
+        </w:rPr>
+        <w:t xml:space="preserve"> (</w:t>
+      </w:r>
+      <w:r>
+        <w:rPr>
+          <w:rFonts w:ascii="Garamond" w:hAnsi="Garamond"/>
+        </w:rPr>
+        <w:t xml:space="preserve">see </w:t>
+      </w:r>
+      <w:r>
+        <w:rPr>
+          <w:rFonts w:ascii="Garamond" w:hAnsi="Garamond"/>
+        </w:rPr>
+        <w:t>Table 1</w:t>
+      </w:r>
+      <w:r>
+        <w:rPr>
+          <w:rFonts w:ascii="Garamond" w:hAnsi="Garamond"/>
+        </w:rPr>
+        <w:t xml:space="preserve"> and Supplementary Table 1 for variance estimates</w:t>
+      </w:r>
+      <w:r>
+        <w:rPr>
+          <w:rFonts w:ascii="Garamond" w:hAnsi="Garamond"/>
+        </w:rPr>
+        <w:t>)</w:t>
       </w:r>
       <w:r>
         <w:rPr>
@@ -232,28 +613,191 @@
       <w:r>
         <w:rPr>
           <w:rFonts w:ascii="Garamond" w:hAnsi="Garamond"/>
+        </w:rPr>
+        <w:t>mean</w:t>
+      </w:r>
+      <w:r>
+        <w:rPr>
+          <w:rFonts w:ascii="Garamond" w:hAnsi="Garamond"/>
+        </w:rPr>
+        <w:t xml:space="preserve"> =-0.</w:t>
+      </w:r>
+      <w:r>
+        <w:rPr>
+          <w:rFonts w:ascii="Garamond" w:hAnsi="Garamond"/>
+        </w:rPr>
+        <w:t>6</w:t>
+      </w:r>
+      <w:r>
+        <w:rPr>
+          <w:rFonts w:ascii="Garamond" w:hAnsi="Garamond"/>
+        </w:rPr>
+        <w:t>8, 95% CIs: -</w:t>
+      </w:r>
+      <w:r>
+        <w:rPr>
+          <w:rFonts w:ascii="Garamond" w:hAnsi="Garamond"/>
+        </w:rPr>
+        <w:t>1.16</w:t>
+      </w:r>
+      <w:r>
+        <w:rPr>
+          <w:rFonts w:ascii="Garamond" w:hAnsi="Garamond"/>
+        </w:rPr>
+        <w:t xml:space="preserve">, </w:t>
+      </w:r>
+      <w:r>
+        <w:rPr>
+          <w:rFonts w:ascii="Garamond" w:hAnsi="Garamond"/>
+        </w:rPr>
+        <w:t>-0.21</w:t>
+      </w:r>
+      <w:r>
+        <w:rPr>
+          <w:rFonts w:ascii="Garamond" w:hAnsi="Garamond"/>
+        </w:rPr>
+        <w:t xml:space="preserve">, </w:t>
+      </w:r>
+      <w:r>
+        <w:rPr>
+          <w:rFonts w:ascii="Garamond" w:hAnsi="Garamond"/>
           <w:i/>
         </w:rPr>
-        <w:sym w:font="Symbol" w:char="F062"/>
-      </w:r>
-      <w:r>
-        <w:rPr>
-          <w:rFonts w:ascii="Garamond" w:hAnsi="Garamond"/>
-        </w:rPr>
-        <w:t xml:space="preserve"> =-0.48, 95% CIs: -0.93, 0.03, </w:t>
+        <w:t xml:space="preserve">t </w:t>
+      </w:r>
+      <w:r>
+        <w:rPr>
+          <w:rFonts w:ascii="Garamond" w:hAnsi="Garamond"/>
+        </w:rPr>
+        <w:t>=</w:t>
+      </w:r>
+      <w:r>
+        <w:rPr>
+          <w:rFonts w:ascii="Garamond" w:hAnsi="Garamond"/>
+        </w:rPr>
+        <w:t xml:space="preserve"> -2</w:t>
+      </w:r>
+      <w:r>
+        <w:rPr>
+          <w:rFonts w:ascii="Garamond" w:hAnsi="Garamond"/>
+        </w:rPr>
+        <w:t>.</w:t>
+      </w:r>
+      <w:r>
+        <w:rPr>
+          <w:rFonts w:ascii="Garamond" w:hAnsi="Garamond"/>
+        </w:rPr>
+        <w:t>83</w:t>
+      </w:r>
+      <w:r>
+        <w:rPr>
+          <w:rFonts w:ascii="Garamond" w:hAnsi="Garamond"/>
+        </w:rPr>
+        <w:t xml:space="preserve">, </w:t>
       </w:r>
       <w:r>
         <w:rPr>
           <w:rFonts w:ascii="Garamond" w:hAnsi="Garamond"/>
           <w:i/>
         </w:rPr>
+        <w:t>p</w:t>
+      </w:r>
+      <w:r>
+        <w:rPr>
+          <w:rFonts w:ascii="Garamond" w:hAnsi="Garamond"/>
+        </w:rPr>
+        <w:t>=0.0</w:t>
+      </w:r>
+      <w:r>
+        <w:rPr>
+          <w:rFonts w:ascii="Garamond" w:hAnsi="Garamond"/>
+        </w:rPr>
+        <w:t>05</w:t>
+      </w:r>
+      <w:r>
+        <w:rPr>
+          <w:rFonts w:ascii="Garamond" w:hAnsi="Garamond"/>
+        </w:rPr>
+        <w:t xml:space="preserve">), male invertebrates were more aggressive </w:t>
+      </w:r>
+      <w:r>
+        <w:rPr>
+          <w:rFonts w:ascii="Garamond" w:hAnsi="Garamond"/>
+        </w:rPr>
+        <w:t>(</w:t>
+      </w:r>
+      <w:r>
+        <w:rPr>
+          <w:rFonts w:ascii="Garamond" w:hAnsi="Garamond"/>
+        </w:rPr>
+        <w:t>mean</w:t>
+      </w:r>
+      <w:r>
+        <w:rPr>
+          <w:rFonts w:ascii="Garamond" w:hAnsi="Garamond"/>
+        </w:rPr>
+        <w:t xml:space="preserve"> =0.4</w:t>
+      </w:r>
+      <w:r>
+        <w:rPr>
+          <w:rFonts w:ascii="Garamond" w:hAnsi="Garamond"/>
+        </w:rPr>
+        <w:t>5</w:t>
+      </w:r>
+      <w:r>
+        <w:rPr>
+          <w:rFonts w:ascii="Garamond" w:hAnsi="Garamond"/>
+        </w:rPr>
+        <w:t>, 95% CIs: 0.0</w:t>
+      </w:r>
+      <w:r>
+        <w:rPr>
+          <w:rFonts w:ascii="Garamond" w:hAnsi="Garamond"/>
+        </w:rPr>
+        <w:t>0</w:t>
+      </w:r>
+      <w:r>
+        <w:rPr>
+          <w:rFonts w:ascii="Garamond" w:hAnsi="Garamond"/>
+        </w:rPr>
+        <w:t>, 0.</w:t>
+      </w:r>
+      <w:r>
+        <w:rPr>
+          <w:rFonts w:ascii="Garamond" w:hAnsi="Garamond"/>
+        </w:rPr>
+        <w:t>90</w:t>
+      </w:r>
+      <w:r>
+        <w:rPr>
+          <w:rFonts w:ascii="Garamond" w:hAnsi="Garamond"/>
+        </w:rPr>
+        <w:t xml:space="preserve">, </w:t>
+      </w:r>
+      <w:r>
+        <w:rPr>
+          <w:rFonts w:ascii="Garamond" w:hAnsi="Garamond"/>
+          <w:i/>
+        </w:rPr>
         <w:t xml:space="preserve">t </w:t>
       </w:r>
       <w:r>
         <w:rPr>
           <w:rFonts w:ascii="Garamond" w:hAnsi="Garamond"/>
         </w:rPr>
-        <w:t xml:space="preserve">= -2.07, </w:t>
+        <w:t xml:space="preserve">= </w:t>
+      </w:r>
+      <w:r>
+        <w:rPr>
+          <w:rFonts w:ascii="Garamond" w:hAnsi="Garamond"/>
+        </w:rPr>
+        <w:t>1.98</w:t>
+      </w:r>
+      <w:r>
+        <w:rPr>
+          <w:rFonts w:ascii="Garamond" w:hAnsi="Garamond"/>
+        </w:rPr>
+        <w:t xml:space="preserve">, </w:t>
       </w:r>
       <w:r>
         <w:rPr>
@@ -266,33 +810,202 @@
         <w:rPr>
           <w:rFonts w:ascii="Garamond" w:hAnsi="Garamond"/>
         </w:rPr>
-        <w:t>=0.04), male invertebrates were more aggressive than females (</w:t>
+        <w:t>=0.0</w:t>
+      </w:r>
+      <w:r>
+        <w:rPr>
+          <w:rFonts w:ascii="Garamond" w:hAnsi="Garamond"/>
+        </w:rPr>
+        <w:t>5</w:t>
+      </w:r>
+      <w:r>
+        <w:rPr>
+          <w:rFonts w:ascii="Garamond" w:hAnsi="Garamond"/>
+        </w:rPr>
+        <w:t>)</w:t>
+      </w:r>
+      <w:r>
+        <w:rPr>
+          <w:rFonts w:ascii="Garamond" w:hAnsi="Garamond"/>
+        </w:rPr>
+        <w:t xml:space="preserve">, and were bolder </w:t>
+      </w:r>
+      <w:r>
+        <w:rPr>
+          <w:rFonts w:ascii="Garamond" w:hAnsi="Garamond"/>
+        </w:rPr>
+        <w:t>(</w:t>
+      </w:r>
+      <w:r>
+        <w:rPr>
+          <w:rFonts w:ascii="Garamond" w:hAnsi="Garamond"/>
+        </w:rPr>
+        <w:t>mean</w:t>
+      </w:r>
+      <w:r>
+        <w:rPr>
+          <w:rFonts w:ascii="Garamond" w:hAnsi="Garamond"/>
+        </w:rPr>
+        <w:t xml:space="preserve"> =0.</w:t>
+      </w:r>
+      <w:r>
+        <w:rPr>
+          <w:rFonts w:ascii="Garamond" w:hAnsi="Garamond"/>
+        </w:rPr>
+        <w:t>32</w:t>
+      </w:r>
+      <w:r>
+        <w:rPr>
+          <w:rFonts w:ascii="Garamond" w:hAnsi="Garamond"/>
+        </w:rPr>
+        <w:t>, 95% CIs: 0.0</w:t>
+      </w:r>
+      <w:r>
+        <w:rPr>
+          <w:rFonts w:ascii="Garamond" w:hAnsi="Garamond"/>
+        </w:rPr>
+        <w:t>1</w:t>
+      </w:r>
+      <w:r>
+        <w:rPr>
+          <w:rFonts w:ascii="Garamond" w:hAnsi="Garamond"/>
+        </w:rPr>
+        <w:t>, 0.</w:t>
+      </w:r>
+      <w:r>
+        <w:rPr>
+          <w:rFonts w:ascii="Garamond" w:hAnsi="Garamond"/>
+        </w:rPr>
+        <w:t>62</w:t>
+      </w:r>
+      <w:r>
+        <w:rPr>
+          <w:rFonts w:ascii="Garamond" w:hAnsi="Garamond"/>
+        </w:rPr>
+        <w:t xml:space="preserve">, </w:t>
       </w:r>
       <w:r>
         <w:rPr>
           <w:rFonts w:ascii="Garamond" w:hAnsi="Garamond"/>
           <w:i/>
         </w:rPr>
-        <w:sym w:font="Symbol" w:char="F062"/>
-      </w:r>
-      <w:r>
-        <w:rPr>
-          <w:rFonts w:ascii="Garamond" w:hAnsi="Garamond"/>
-        </w:rPr>
-        <w:t xml:space="preserve"> =0.46, 95% CIs: 0.07, 0.852, </w:t>
+        <w:t xml:space="preserve">t </w:t>
+      </w:r>
+      <w:r>
+        <w:rPr>
+          <w:rFonts w:ascii="Garamond" w:hAnsi="Garamond"/>
+        </w:rPr>
+        <w:t>= 2.</w:t>
+      </w:r>
+      <w:r>
+        <w:rPr>
+          <w:rFonts w:ascii="Garamond" w:hAnsi="Garamond"/>
+        </w:rPr>
+        <w:t>04</w:t>
+      </w:r>
+      <w:r>
+        <w:rPr>
+          <w:rFonts w:ascii="Garamond" w:hAnsi="Garamond"/>
+        </w:rPr>
+        <w:t xml:space="preserve">, </w:t>
       </w:r>
       <w:r>
         <w:rPr>
           <w:rFonts w:ascii="Garamond" w:hAnsi="Garamond"/>
           <w:i/>
         </w:rPr>
+        <w:t>p</w:t>
+      </w:r>
+      <w:r>
+        <w:rPr>
+          <w:rFonts w:ascii="Garamond" w:hAnsi="Garamond"/>
+        </w:rPr>
+        <w:t>=0.0</w:t>
+      </w:r>
+      <w:r>
+        <w:rPr>
+          <w:rFonts w:ascii="Garamond" w:hAnsi="Garamond"/>
+        </w:rPr>
+        <w:t>4</w:t>
+      </w:r>
+      <w:r>
+        <w:rPr>
+          <w:rFonts w:ascii="Garamond" w:hAnsi="Garamond"/>
+        </w:rPr>
+        <w:t>)</w:t>
+      </w:r>
+      <w:r>
+        <w:rPr>
+          <w:rFonts w:ascii="Garamond" w:hAnsi="Garamond"/>
+        </w:rPr>
+        <w:t xml:space="preserve"> </w:t>
+      </w:r>
+      <w:r>
+        <w:rPr>
+          <w:rFonts w:ascii="Garamond" w:hAnsi="Garamond"/>
+        </w:rPr>
+        <w:t>than females, and male reptiles were more explorative than females (</w:t>
+      </w:r>
+      <w:r>
+        <w:rPr>
+          <w:rFonts w:ascii="Garamond" w:hAnsi="Garamond"/>
+        </w:rPr>
+        <w:t>mean</w:t>
+      </w:r>
+      <w:r>
+        <w:rPr>
+          <w:rFonts w:ascii="Garamond" w:hAnsi="Garamond"/>
+        </w:rPr>
+        <w:t xml:space="preserve"> =0.25, 95% CIs: 0.0</w:t>
+      </w:r>
+      <w:r>
+        <w:rPr>
+          <w:rFonts w:ascii="Garamond" w:hAnsi="Garamond"/>
+        </w:rPr>
+        <w:t>5</w:t>
+      </w:r>
+      <w:r>
+        <w:rPr>
+          <w:rFonts w:ascii="Garamond" w:hAnsi="Garamond"/>
+        </w:rPr>
+        <w:t>, 0.4</w:t>
+      </w:r>
+      <w:r>
+        <w:rPr>
+          <w:rFonts w:ascii="Garamond" w:hAnsi="Garamond"/>
+        </w:rPr>
+        <w:t>5</w:t>
+      </w:r>
+      <w:r>
+        <w:rPr>
+          <w:rFonts w:ascii="Garamond" w:hAnsi="Garamond"/>
+        </w:rPr>
+        <w:t xml:space="preserve">, </w:t>
+      </w:r>
+      <w:r>
+        <w:rPr>
+          <w:rFonts w:ascii="Garamond" w:hAnsi="Garamond"/>
+          <w:i/>
+        </w:rPr>
         <w:t xml:space="preserve">t </w:t>
       </w:r>
       <w:r>
         <w:rPr>
           <w:rFonts w:ascii="Garamond" w:hAnsi="Garamond"/>
         </w:rPr>
-        <w:t xml:space="preserve">= 2.31, </w:t>
+        <w:t>= 2.</w:t>
+      </w:r>
+      <w:r>
+        <w:rPr>
+          <w:rFonts w:ascii="Garamond" w:hAnsi="Garamond"/>
+        </w:rPr>
+        <w:t>44</w:t>
+      </w:r>
+      <w:r>
+        <w:rPr>
+          <w:rFonts w:ascii="Garamond" w:hAnsi="Garamond"/>
+        </w:rPr>
+        <w:t xml:space="preserve">, </w:t>
       </w:r>
       <w:r>
         <w:rPr>
@@ -305,46 +1018,19 @@
         <w:rPr>
           <w:rFonts w:ascii="Garamond" w:hAnsi="Garamond"/>
         </w:rPr>
-        <w:t>=0.02), and male reptiles were more explorative than females (</w:t>
-      </w:r>
-      <w:r>
-        <w:rPr>
-          <w:rFonts w:ascii="Garamond" w:hAnsi="Garamond"/>
-          <w:i/>
-        </w:rPr>
-        <w:sym w:font="Symbol" w:char="F062"/>
-      </w:r>
-      <w:r>
-        <w:rPr>
-          <w:rFonts w:ascii="Garamond" w:hAnsi="Garamond"/>
-        </w:rPr>
-        <w:t xml:space="preserve"> =0.25, 95% CIs: 0.03, 0.47, </w:t>
-      </w:r>
-      <w:r>
-        <w:rPr>
-          <w:rFonts w:ascii="Garamond" w:hAnsi="Garamond"/>
-          <w:i/>
-        </w:rPr>
-        <w:t xml:space="preserve">t </w:t>
-      </w:r>
-      <w:r>
-        <w:rPr>
-          <w:rFonts w:ascii="Garamond" w:hAnsi="Garamond"/>
-        </w:rPr>
-        <w:t xml:space="preserve">= 2.21, </w:t>
-      </w:r>
-      <w:r>
-        <w:rPr>
-          <w:rFonts w:ascii="Garamond" w:hAnsi="Garamond"/>
-          <w:i/>
-        </w:rPr>
-        <w:t>p</w:t>
-      </w:r>
-      <w:r>
-        <w:rPr>
-          <w:rFonts w:ascii="Garamond" w:hAnsi="Garamond"/>
-        </w:rPr>
-        <w:t xml:space="preserve">=0.03). In contrast, there were no </w:t>
+        <w:t>=0.0</w:t>
+      </w:r>
+      <w:r>
+        <w:rPr>
+          <w:rFonts w:ascii="Garamond" w:hAnsi="Garamond"/>
+        </w:rPr>
+        <w:t>2</w:t>
+      </w:r>
+      <w:r>
+        <w:rPr>
+          <w:rFonts w:ascii="Garamond" w:hAnsi="Garamond"/>
+        </w:rPr>
+        <w:t xml:space="preserve">). In contrast, there were no </w:t>
       </w:r>
       <w:r>
         <w:rPr>
@@ -387,15 +1073,57 @@
       <w:r>
         <w:rPr>
           <w:rFonts w:ascii="Garamond" w:hAnsi="Garamond"/>
+        </w:rPr>
+        <w:t>mean</w:t>
+      </w:r>
+      <w:r>
+        <w:rPr>
+          <w:rFonts w:ascii="Garamond" w:hAnsi="Garamond"/>
           <w:i/>
         </w:rPr>
-        <w:sym w:font="Symbol" w:char="F062"/>
-      </w:r>
-      <w:r>
-        <w:rPr>
-          <w:rFonts w:ascii="Garamond" w:hAnsi="Garamond"/>
-        </w:rPr>
-        <w:t xml:space="preserve"> =-0.31, 95% CIs: -0.56, -0.05, </w:t>
+        <w:t xml:space="preserve"> </w:t>
+      </w:r>
+      <w:r>
+        <w:rPr>
+          <w:rFonts w:ascii="Garamond" w:hAnsi="Garamond"/>
+        </w:rPr>
+        <w:t>=-0.</w:t>
+      </w:r>
+      <w:r>
+        <w:rPr>
+          <w:rFonts w:ascii="Garamond" w:hAnsi="Garamond"/>
+        </w:rPr>
+        <w:t>26</w:t>
+      </w:r>
+      <w:r>
+        <w:rPr>
+          <w:rFonts w:ascii="Garamond" w:hAnsi="Garamond"/>
+        </w:rPr>
+        <w:t>, 95% CIs: -0.5</w:t>
+      </w:r>
+      <w:r>
+        <w:rPr>
+          <w:rFonts w:ascii="Garamond" w:hAnsi="Garamond"/>
+        </w:rPr>
+        <w:t>2</w:t>
+      </w:r>
+      <w:r>
+        <w:rPr>
+          <w:rFonts w:ascii="Garamond" w:hAnsi="Garamond"/>
+        </w:rPr>
+        <w:t xml:space="preserve">, </w:t>
+      </w:r>
+      <w:r>
+        <w:rPr>
+          <w:rFonts w:ascii="Garamond" w:hAnsi="Garamond"/>
+        </w:rPr>
+        <w:t>0.00</w:t>
+      </w:r>
+      <w:r>
+        <w:rPr>
+          <w:rFonts w:ascii="Garamond" w:hAnsi="Garamond"/>
+        </w:rPr>
+        <w:t xml:space="preserve">, </w:t>
       </w:r>
       <w:r>
         <w:rPr>
@@ -408,7 +1136,19 @@
         <w:rPr>
           <w:rFonts w:ascii="Garamond" w:hAnsi="Garamond"/>
         </w:rPr>
-        <w:t xml:space="preserve">= -2.38, </w:t>
+        <w:t>= -</w:t>
+      </w:r>
+      <w:r>
+        <w:rPr>
+          <w:rFonts w:ascii="Garamond" w:hAnsi="Garamond"/>
+        </w:rPr>
+        <w:t>1.97</w:t>
+      </w:r>
+      <w:r>
+        <w:rPr>
+          <w:rFonts w:ascii="Garamond" w:hAnsi="Garamond"/>
+        </w:rPr>
+        <w:t xml:space="preserve">, </w:t>
       </w:r>
       <w:r>
         <w:rPr>
@@ -421,169 +1161,147 @@
         <w:rPr>
           <w:rFonts w:ascii="Garamond" w:hAnsi="Garamond"/>
         </w:rPr>
-        <w:t>=0.02), but there were no sex differences in variability for any other personality trait. Interestingly, female fish had greater variability in aggressive behaviour compared to males (</w:t>
+        <w:t>=0.0</w:t>
+      </w:r>
+      <w:r>
+        <w:rPr>
+          <w:rFonts w:ascii="Garamond" w:hAnsi="Garamond"/>
+        </w:rPr>
+        <w:t>5</w:t>
+      </w:r>
+      <w:r>
+        <w:rPr>
+          <w:rFonts w:ascii="Garamond" w:hAnsi="Garamond"/>
+        </w:rPr>
+        <w:t xml:space="preserve">), but no </w:t>
+      </w:r>
+      <w:r>
+        <w:rPr>
+          <w:rFonts w:ascii="Garamond" w:hAnsi="Garamond"/>
+        </w:rPr>
+        <w:t xml:space="preserve">significant </w:t>
+      </w:r>
+      <w:r>
+        <w:rPr>
+          <w:rFonts w:ascii="Garamond" w:hAnsi="Garamond"/>
+        </w:rPr>
+        <w:t>sex differences in variability for any other personality trait. Interestingly, female fish had greater variability in aggressive behaviour compared to males (</w:t>
+      </w:r>
+      <w:r>
+        <w:rPr>
+          <w:rFonts w:ascii="Garamond" w:hAnsi="Garamond"/>
+        </w:rPr>
+        <w:t>mean</w:t>
+      </w:r>
+      <w:r>
+        <w:rPr>
+          <w:rFonts w:ascii="Garamond" w:hAnsi="Garamond"/>
+        </w:rPr>
+        <w:t xml:space="preserve"> =-0.13, 95% CIs: -0.25, -0.01, </w:t>
       </w:r>
       <w:r>
         <w:rPr>
           <w:rFonts w:ascii="Garamond" w:hAnsi="Garamond"/>
           <w:i/>
         </w:rPr>
-        <w:sym w:font="Symbol" w:char="F062"/>
-      </w:r>
-      <w:r>
-        <w:rPr>
-          <w:rFonts w:ascii="Garamond" w:hAnsi="Garamond"/>
-        </w:rPr>
-        <w:t xml:space="preserve"> =-0.13, 95% CIs: -0.25, -0.01, </w:t>
+        <w:t xml:space="preserve">t </w:t>
+      </w:r>
+      <w:r>
+        <w:rPr>
+          <w:rFonts w:ascii="Garamond" w:hAnsi="Garamond"/>
+        </w:rPr>
+        <w:t>= -2.</w:t>
+      </w:r>
+      <w:r>
+        <w:rPr>
+          <w:rFonts w:ascii="Garamond" w:hAnsi="Garamond"/>
+        </w:rPr>
+        <w:t>10</w:t>
+      </w:r>
+      <w:r>
+        <w:rPr>
+          <w:rFonts w:ascii="Garamond" w:hAnsi="Garamond"/>
+        </w:rPr>
+        <w:t xml:space="preserve">, </w:t>
       </w:r>
       <w:r>
         <w:rPr>
           <w:rFonts w:ascii="Garamond" w:hAnsi="Garamond"/>
           <w:i/>
         </w:rPr>
-        <w:t xml:space="preserve">t </w:t>
-      </w:r>
-      <w:r>
-        <w:rPr>
-          <w:rFonts w:ascii="Garamond" w:hAnsi="Garamond"/>
-        </w:rPr>
-        <w:t xml:space="preserve">= -2.08, </w:t>
-      </w:r>
-      <w:r>
-        <w:rPr>
-          <w:rFonts w:ascii="Garamond" w:hAnsi="Garamond"/>
-          <w:i/>
-        </w:rPr>
         <w:t>p</w:t>
       </w:r>
       <w:r>
         <w:rPr>
           <w:rFonts w:ascii="Garamond" w:hAnsi="Garamond"/>
         </w:rPr>
-        <w:t>=0.04), while male fish had somewhat greater variability in their social behaviour than females (</w:t>
-      </w:r>
-      <w:r>
-        <w:rPr>
-          <w:rFonts w:ascii="Garamond" w:hAnsi="Garamond"/>
-          <w:i/>
-        </w:rPr>
-        <w:sym w:font="Symbol" w:char="F062"/>
-      </w:r>
-      <w:r>
-        <w:rPr>
-          <w:rFonts w:ascii="Garamond" w:hAnsi="Garamond"/>
-        </w:rPr>
-        <w:t xml:space="preserve"> =0.17, 95% CIs: -0.01, 0.35, </w:t>
-      </w:r>
-      <w:r>
-        <w:rPr>
-          <w:rFonts w:ascii="Garamond" w:hAnsi="Garamond"/>
-          <w:i/>
-        </w:rPr>
-        <w:t xml:space="preserve">t </w:t>
-      </w:r>
-      <w:r>
-        <w:rPr>
-          <w:rFonts w:ascii="Garamond" w:hAnsi="Garamond"/>
-        </w:rPr>
-        <w:t xml:space="preserve">= 1.91, </w:t>
-      </w:r>
-      <w:r>
-        <w:rPr>
-          <w:rFonts w:ascii="Garamond" w:hAnsi="Garamond"/>
-          <w:i/>
-        </w:rPr>
-        <w:t>p</w:t>
-      </w:r>
-      <w:r>
-        <w:rPr>
-          <w:rFonts w:ascii="Garamond" w:hAnsi="Garamond"/>
-        </w:rPr>
-        <w:t>=0.06). Female invertebrates showed greater variability than males in activity traits (</w:t>
-      </w:r>
-      <w:r>
-        <w:rPr>
-          <w:rFonts w:ascii="Garamond" w:hAnsi="Garamond"/>
-          <w:i/>
-        </w:rPr>
-        <w:sym w:font="Symbol" w:char="F062"/>
-      </w:r>
-      <w:r>
-        <w:rPr>
-          <w:rFonts w:ascii="Garamond" w:hAnsi="Garamond"/>
-        </w:rPr>
-        <w:t xml:space="preserve"> =-0.14, 95% CIs: -0.25, -0.03, </w:t>
-      </w:r>
-      <w:r>
-        <w:rPr>
-          <w:rFonts w:ascii="Garamond" w:hAnsi="Garamond"/>
-          <w:i/>
-        </w:rPr>
-        <w:t xml:space="preserve">t </w:t>
-      </w:r>
-      <w:r>
-        <w:rPr>
-          <w:rFonts w:ascii="Garamond" w:hAnsi="Garamond"/>
-        </w:rPr>
-        <w:t xml:space="preserve">= -2.44, </w:t>
-      </w:r>
-      <w:r>
-        <w:rPr>
-          <w:rFonts w:ascii="Garamond" w:hAnsi="Garamond"/>
-          <w:i/>
-        </w:rPr>
-        <w:t>p</w:t>
-      </w:r>
-      <w:r>
-        <w:rPr>
-          <w:rFonts w:ascii="Garamond" w:hAnsi="Garamond"/>
-        </w:rPr>
-        <w:t>=0.01), while there were no sex differences in variability within any other personality trait. Male reptiles had greater variability in their aggressive behaviour than females (</w:t>
-      </w:r>
-      <w:r>
-        <w:rPr>
-          <w:rFonts w:ascii="Garamond" w:hAnsi="Garamond"/>
-          <w:i/>
-        </w:rPr>
-        <w:sym w:font="Symbol" w:char="F062"/>
-      </w:r>
-      <w:r>
-        <w:rPr>
-          <w:rFonts w:ascii="Garamond" w:hAnsi="Garamond"/>
-        </w:rPr>
-        <w:t xml:space="preserve"> =0.16, 95% CIs: -0.01, 0.32, </w:t>
-      </w:r>
-      <w:r>
-        <w:rPr>
-          <w:rFonts w:ascii="Garamond" w:hAnsi="Garamond"/>
-          <w:i/>
-        </w:rPr>
-        <w:t xml:space="preserve">t </w:t>
-      </w:r>
-      <w:r>
-        <w:rPr>
-          <w:rFonts w:ascii="Garamond" w:hAnsi="Garamond"/>
-        </w:rPr>
-        <w:t xml:space="preserve">= 1.89, </w:t>
-      </w:r>
-      <w:r>
-        <w:rPr>
-          <w:rFonts w:ascii="Garamond" w:hAnsi="Garamond"/>
-          <w:i/>
-        </w:rPr>
-        <w:t>p</w:t>
-      </w:r>
-      <w:r>
-        <w:rPr>
-          <w:rFonts w:ascii="Garamond" w:hAnsi="Garamond"/>
-        </w:rPr>
-        <w:t>=0.06), although this effect was likely driven by a small sample size (n= 2 studies, 2 species, 3 effect sizes). We found no sex differences in the variability of mammals for any of the five personality traits</w:t>
-      </w:r>
-      <w:r>
-        <w:rPr>
-          <w:rFonts w:ascii="Garamond" w:hAnsi="Garamond"/>
-        </w:rPr>
-        <w:t xml:space="preserve"> (see Table 2, Figures 1 &amp; 2)</w:t>
+        <w:t>=0.04)</w:t>
+      </w:r>
+      <w:r>
+        <w:rPr>
+          <w:rFonts w:ascii="Garamond" w:hAnsi="Garamond"/>
+        </w:rPr>
+        <w:t xml:space="preserve">. </w:t>
+      </w:r>
+      <w:r>
+        <w:rPr>
+          <w:rFonts w:ascii="Garamond" w:hAnsi="Garamond"/>
+        </w:rPr>
+        <w:t xml:space="preserve">We found no </w:t>
+      </w:r>
+      <w:r>
+        <w:rPr>
+          <w:rFonts w:ascii="Garamond" w:hAnsi="Garamond"/>
+        </w:rPr>
+        <w:t xml:space="preserve">significant </w:t>
+      </w:r>
+      <w:r>
+        <w:rPr>
+          <w:rFonts w:ascii="Garamond" w:hAnsi="Garamond"/>
+        </w:rPr>
+        <w:t xml:space="preserve">sex differences in the variability of </w:t>
+      </w:r>
+      <w:r>
+        <w:rPr>
+          <w:rFonts w:ascii="Garamond" w:hAnsi="Garamond"/>
+        </w:rPr>
+        <w:t xml:space="preserve">invertebrates, </w:t>
+      </w:r>
+      <w:r>
+        <w:rPr>
+          <w:rFonts w:ascii="Garamond" w:hAnsi="Garamond"/>
+        </w:rPr>
+        <w:t>mammals</w:t>
+      </w:r>
+      <w:r>
+        <w:rPr>
+          <w:rFonts w:ascii="Garamond" w:hAnsi="Garamond"/>
+        </w:rPr>
+        <w:t xml:space="preserve"> or reptiles</w:t>
+      </w:r>
+      <w:r>
+        <w:rPr>
+          <w:rFonts w:ascii="Garamond" w:hAnsi="Garamond"/>
+        </w:rPr>
+        <w:t xml:space="preserve"> for any of the five personality traits</w:t>
+      </w:r>
+      <w:r>
+        <w:rPr>
+          <w:rFonts w:ascii="Garamond" w:hAnsi="Garamond"/>
+        </w:rPr>
+        <w:t xml:space="preserve"> (see Table 2, Figures 1 &amp; 2</w:t>
+      </w:r>
+      <w:r>
+        <w:rPr>
+          <w:rFonts w:ascii="Garamond" w:hAnsi="Garamond"/>
+        </w:rPr>
+        <w:t xml:space="preserve"> and Supplementary Table 2 for variance estimates</w:t>
+      </w:r>
+      <w:r>
+        <w:rPr>
+          <w:rFonts w:ascii="Garamond" w:hAnsi="Garamond"/>
+        </w:rPr>
+        <w:t>)</w:t>
       </w:r>
       <w:r>
         <w:rPr>
@@ -610,11 +1328,85 @@
           <w:rFonts w:ascii="Garamond" w:hAnsi="Garamond"/>
         </w:rPr>
       </w:pPr>
+      <w:r>
+        <w:rPr>
+          <w:rFonts w:ascii="Garamond" w:hAnsi="Garamond"/>
+        </w:rPr>
+        <w:tab/>
+        <w:t xml:space="preserve">Sexual size dimorphism (SSD) alone did not </w:t>
+      </w:r>
+      <w:r>
+        <w:rPr>
+          <w:rFonts w:ascii="Garamond" w:hAnsi="Garamond"/>
+        </w:rPr>
+        <w:t>significantly moderate</w:t>
+      </w:r>
+      <w:r>
+        <w:rPr>
+          <w:rFonts w:ascii="Garamond" w:hAnsi="Garamond"/>
+        </w:rPr>
+        <w:t xml:space="preserve"> sex differences in personality for any taxonomic group (</w:t>
+      </w:r>
+      <w:r>
+        <w:rPr>
+          <w:rFonts w:ascii="Garamond" w:hAnsi="Garamond"/>
+        </w:rPr>
+        <w:t>Supplementary Table</w:t>
+      </w:r>
+      <w:r>
+        <w:rPr>
+          <w:rFonts w:ascii="Garamond" w:hAnsi="Garamond"/>
+        </w:rPr>
+        <w:t>s 5 &amp; 6</w:t>
+      </w:r>
+      <w:r>
+        <w:rPr>
+          <w:rFonts w:ascii="Garamond" w:hAnsi="Garamond"/>
+        </w:rPr>
+        <w:t xml:space="preserve">), but </w:t>
+      </w:r>
+      <w:r>
+        <w:rPr>
+          <w:rFonts w:ascii="Garamond" w:hAnsi="Garamond"/>
+        </w:rPr>
+        <w:t xml:space="preserve">SSD </w:t>
+      </w:r>
+      <w:r>
+        <w:rPr>
+          <w:rFonts w:ascii="Garamond" w:hAnsi="Garamond"/>
+        </w:rPr>
+        <w:t xml:space="preserve">did interact significantly with some personality traits once </w:t>
+      </w:r>
+      <w:r>
+        <w:rPr>
+          <w:rFonts w:ascii="Garamond" w:hAnsi="Garamond"/>
+        </w:rPr>
+        <w:t>levels</w:t>
+      </w:r>
+      <w:r>
+        <w:rPr>
+          <w:rFonts w:ascii="Garamond" w:hAnsi="Garamond"/>
+        </w:rPr>
+        <w:t xml:space="preserve"> with fewer than 10 species with SSD data were dropped from the meta-regression model</w:t>
+      </w:r>
+      <w:r>
+        <w:rPr>
+          <w:rFonts w:ascii="Garamond" w:hAnsi="Garamond"/>
+        </w:rPr>
+        <w:t xml:space="preserve"> (Table 3)</w:t>
+      </w:r>
+      <w:r>
+        <w:rPr>
+          <w:rFonts w:ascii="Garamond" w:hAnsi="Garamond"/>
+        </w:rPr>
+        <w:t xml:space="preserve">. There were not enough data on reptiles to include them in these models. </w:t>
+      </w:r>
     </w:p>
     <w:p>
       <w:pPr>
         <w:rPr>
           <w:rFonts w:ascii="Garamond" w:hAnsi="Garamond"/>
+          <w:i/>
         </w:rPr>
       </w:pPr>
       <w:r>
@@ -622,121 +1414,1255 @@
           <w:rFonts w:ascii="Garamond" w:hAnsi="Garamond"/>
         </w:rPr>
         <w:tab/>
-        <w:t xml:space="preserve">Sexual size dimorphism (SSD) alone did not </w:t>
-      </w:r>
-      <w:r>
-        <w:rPr>
-          <w:rFonts w:ascii="Garamond" w:hAnsi="Garamond"/>
-        </w:rPr>
-        <w:t>significantly moderate</w:t>
-      </w:r>
-      <w:r>
-        <w:rPr>
-          <w:rFonts w:ascii="Garamond" w:hAnsi="Garamond"/>
-        </w:rPr>
-        <w:t xml:space="preserve"> sex differences in personality for any taxonomic group (</w:t>
-      </w:r>
-      <w:r>
-        <w:rPr>
-          <w:rFonts w:ascii="Garamond" w:hAnsi="Garamond"/>
-        </w:rPr>
-        <w:t>Supplementary Table</w:t>
-      </w:r>
-      <w:r>
-        <w:rPr>
-          <w:rFonts w:ascii="Garamond" w:hAnsi="Garamond"/>
-        </w:rPr>
-        <w:t xml:space="preserve">), but did interact significantly with some personality traits once </w:t>
-      </w:r>
-      <w:r>
-        <w:rPr>
-          <w:rFonts w:ascii="Garamond" w:hAnsi="Garamond"/>
-        </w:rPr>
-        <w:t>levels</w:t>
-      </w:r>
-      <w:r>
-        <w:rPr>
-          <w:rFonts w:ascii="Garamond" w:hAnsi="Garamond"/>
-        </w:rPr>
-        <w:t xml:space="preserve"> with fewer than 10 species with SSD data were dropped from the meta-regression model</w:t>
-      </w:r>
-      <w:r>
-        <w:rPr>
-          <w:rFonts w:ascii="Garamond" w:hAnsi="Garamond"/>
-        </w:rPr>
-        <w:t xml:space="preserve"> (Table 3)</w:t>
-      </w:r>
-      <w:r>
-        <w:rPr>
-          <w:rFonts w:ascii="Garamond" w:hAnsi="Garamond"/>
-        </w:rPr>
-        <w:t xml:space="preserve">. There were not enough data on reptiles to include them in these models. </w:t>
+      </w:r>
+      <w:r>
+        <w:rPr>
+          <w:rFonts w:ascii="Garamond" w:hAnsi="Garamond"/>
+          <w:i/>
+        </w:rPr>
+        <w:t>SMD</w:t>
       </w:r>
     </w:p>
     <w:p>
       <w:pPr>
         <w:rPr>
           <w:rFonts w:ascii="Garamond" w:hAnsi="Garamond"/>
+        </w:rPr>
+      </w:pPr>
+      <w:r>
+        <w:rPr>
+          <w:rFonts w:ascii="Garamond" w:hAnsi="Garamond"/>
           <w:i/>
         </w:rPr>
-      </w:pPr>
-      <w:r>
-        <w:rPr>
-          <w:rFonts w:ascii="Garamond" w:hAnsi="Garamond"/>
-        </w:rPr>
         <w:tab/>
       </w:r>
       <w:r>
         <w:rPr>
           <w:rFonts w:ascii="Garamond" w:hAnsi="Garamond"/>
+        </w:rPr>
+        <w:t xml:space="preserve">The degree of sexual size dimorphism between males and females did not </w:t>
+      </w:r>
+      <w:r>
+        <w:rPr>
+          <w:rFonts w:ascii="Garamond" w:hAnsi="Garamond"/>
+        </w:rPr>
+        <w:t xml:space="preserve">significantly </w:t>
+      </w:r>
+      <w:r>
+        <w:rPr>
+          <w:rFonts w:ascii="Garamond" w:hAnsi="Garamond"/>
+        </w:rPr>
+        <w:t xml:space="preserve">influence </w:t>
+      </w:r>
+      <w:r>
+        <w:rPr>
+          <w:rFonts w:ascii="Garamond" w:hAnsi="Garamond"/>
+        </w:rPr>
+        <w:t>boldness behaviour in birds (</w:t>
+      </w:r>
+      <w:r>
+        <w:rPr>
+          <w:rFonts w:ascii="Garamond" w:hAnsi="Garamond"/>
+        </w:rPr>
+        <w:t xml:space="preserve">intercept: </w:t>
+      </w:r>
+      <w:r>
+        <w:rPr>
+          <w:rFonts w:ascii="Garamond" w:hAnsi="Garamond"/>
+        </w:rPr>
+        <w:t>mean</w:t>
+      </w:r>
+      <w:r>
+        <w:rPr>
+          <w:rFonts w:ascii="Garamond" w:hAnsi="Garamond"/>
+        </w:rPr>
+        <w:t xml:space="preserve"> =-</w:t>
+      </w:r>
+      <w:r>
+        <w:rPr>
+          <w:rFonts w:ascii="Garamond" w:hAnsi="Garamond"/>
+        </w:rPr>
+        <w:t>0.2</w:t>
+      </w:r>
+      <w:r>
+        <w:rPr>
+          <w:rFonts w:ascii="Garamond" w:hAnsi="Garamond"/>
+        </w:rPr>
+        <w:t>5</w:t>
+      </w:r>
+      <w:r>
+        <w:rPr>
+          <w:rFonts w:ascii="Garamond" w:hAnsi="Garamond"/>
+        </w:rPr>
+        <w:t>, 95% CIs: -0.</w:t>
+      </w:r>
+      <w:r>
+        <w:rPr>
+          <w:rFonts w:ascii="Garamond" w:hAnsi="Garamond"/>
+        </w:rPr>
+        <w:t>8</w:t>
+      </w:r>
+      <w:r>
+        <w:rPr>
+          <w:rFonts w:ascii="Garamond" w:hAnsi="Garamond"/>
+        </w:rPr>
+        <w:t>5</w:t>
+      </w:r>
+      <w:r>
+        <w:rPr>
+          <w:rFonts w:ascii="Garamond" w:hAnsi="Garamond"/>
+        </w:rPr>
+        <w:t>, 0.3</w:t>
+      </w:r>
+      <w:r>
+        <w:rPr>
+          <w:rFonts w:ascii="Garamond" w:hAnsi="Garamond"/>
+        </w:rPr>
+        <w:t>4</w:t>
+      </w:r>
+      <w:r>
+        <w:rPr>
+          <w:rFonts w:ascii="Garamond" w:hAnsi="Garamond"/>
+        </w:rPr>
+        <w:t xml:space="preserve">, </w:t>
+      </w:r>
+      <w:r>
+        <w:rPr>
+          <w:rFonts w:ascii="Garamond" w:hAnsi="Garamond"/>
           <w:i/>
         </w:rPr>
-        <w:t>SMD</w:t>
-      </w:r>
-    </w:p>
-    <w:p>
-      <w:pPr>
-        <w:rPr>
-          <w:rFonts w:ascii="Garamond" w:hAnsi="Garamond"/>
-        </w:rPr>
-      </w:pPr>
+        <w:t xml:space="preserve">t </w:t>
+      </w:r>
+      <w:r>
+        <w:rPr>
+          <w:rFonts w:ascii="Garamond" w:hAnsi="Garamond"/>
+        </w:rPr>
+        <w:t>= -0.</w:t>
+      </w:r>
+      <w:r>
+        <w:rPr>
+          <w:rFonts w:ascii="Garamond" w:hAnsi="Garamond"/>
+        </w:rPr>
+        <w:t>84</w:t>
+      </w:r>
+      <w:r>
+        <w:rPr>
+          <w:rFonts w:ascii="Garamond" w:hAnsi="Garamond"/>
+        </w:rPr>
+        <w:t xml:space="preserve">, </w:t>
+      </w:r>
       <w:r>
         <w:rPr>
           <w:rFonts w:ascii="Garamond" w:hAnsi="Garamond"/>
           <w:i/>
         </w:rPr>
-        <w:tab/>
-      </w:r>
-      <w:r>
-        <w:rPr>
-          <w:rFonts w:ascii="Garamond" w:hAnsi="Garamond"/>
-        </w:rPr>
-        <w:t xml:space="preserve">The degree of sexual size dimorphism between males and females did not </w:t>
-      </w:r>
-      <w:r>
-        <w:rPr>
-          <w:rFonts w:ascii="Garamond" w:hAnsi="Garamond"/>
-        </w:rPr>
-        <w:t xml:space="preserve">influence </w:t>
-      </w:r>
-      <w:r>
-        <w:rPr>
-          <w:rFonts w:ascii="Garamond" w:hAnsi="Garamond"/>
-        </w:rPr>
-        <w:t>boldness behaviour in birds (</w:t>
-      </w:r>
-      <w:r>
-        <w:rPr>
-          <w:rFonts w:ascii="Garamond" w:hAnsi="Garamond"/>
-        </w:rPr>
-        <w:t xml:space="preserve">intercept: </w:t>
+        <w:t>p</w:t>
+      </w:r>
+      <w:r>
+        <w:rPr>
+          <w:rFonts w:ascii="Garamond" w:hAnsi="Garamond"/>
+        </w:rPr>
+        <w:t>=0.</w:t>
+      </w:r>
+      <w:r>
+        <w:rPr>
+          <w:rFonts w:ascii="Garamond" w:hAnsi="Garamond"/>
+        </w:rPr>
+        <w:t>4</w:t>
+      </w:r>
+      <w:r>
+        <w:rPr>
+          <w:rFonts w:ascii="Garamond" w:hAnsi="Garamond"/>
+        </w:rPr>
+        <w:t>0</w:t>
+      </w:r>
+      <w:r>
+        <w:rPr>
+          <w:rFonts w:ascii="Garamond" w:hAnsi="Garamond"/>
+        </w:rPr>
+        <w:t xml:space="preserve">; SSD: </w:t>
+      </w:r>
+      <w:r>
+        <w:rPr>
+          <w:rFonts w:ascii="Garamond" w:hAnsi="Garamond"/>
+        </w:rPr>
+        <w:t>mean</w:t>
+      </w:r>
+      <w:r>
+        <w:rPr>
+          <w:rFonts w:ascii="Garamond" w:hAnsi="Garamond"/>
+        </w:rPr>
+        <w:t xml:space="preserve"> =-0.</w:t>
+      </w:r>
+      <w:r>
+        <w:rPr>
+          <w:rFonts w:ascii="Garamond" w:hAnsi="Garamond"/>
+        </w:rPr>
+        <w:t>24</w:t>
+      </w:r>
+      <w:r>
+        <w:rPr>
+          <w:rFonts w:ascii="Garamond" w:hAnsi="Garamond"/>
+        </w:rPr>
+        <w:t>, 95% CIs: -1.</w:t>
+      </w:r>
+      <w:r>
+        <w:rPr>
+          <w:rFonts w:ascii="Garamond" w:hAnsi="Garamond"/>
+        </w:rPr>
+        <w:t>4</w:t>
+      </w:r>
+      <w:r>
+        <w:rPr>
+          <w:rFonts w:ascii="Garamond" w:hAnsi="Garamond"/>
+        </w:rPr>
+        <w:t>5, 0.9</w:t>
+      </w:r>
+      <w:r>
+        <w:rPr>
+          <w:rFonts w:ascii="Garamond" w:hAnsi="Garamond"/>
+        </w:rPr>
+        <w:t>7</w:t>
+      </w:r>
+      <w:r>
+        <w:rPr>
+          <w:rFonts w:ascii="Garamond" w:hAnsi="Garamond"/>
+        </w:rPr>
+        <w:t xml:space="preserve">, </w:t>
       </w:r>
       <w:r>
         <w:rPr>
           <w:rFonts w:ascii="Garamond" w:hAnsi="Garamond"/>
           <w:i/>
         </w:rPr>
-        <w:sym w:font="Symbol" w:char="F062"/>
+        <w:t xml:space="preserve">t </w:t>
+      </w:r>
+      <w:r>
+        <w:rPr>
+          <w:rFonts w:ascii="Garamond" w:hAnsi="Garamond"/>
+        </w:rPr>
+        <w:t>= -0.3</w:t>
+      </w:r>
+      <w:r>
+        <w:rPr>
+          <w:rFonts w:ascii="Garamond" w:hAnsi="Garamond"/>
+        </w:rPr>
+        <w:t>9</w:t>
+      </w:r>
+      <w:r>
+        <w:rPr>
+          <w:rFonts w:ascii="Garamond" w:hAnsi="Garamond"/>
+        </w:rPr>
+        <w:t xml:space="preserve">, </w:t>
+      </w:r>
+      <w:r>
+        <w:rPr>
+          <w:rFonts w:ascii="Garamond" w:hAnsi="Garamond"/>
+          <w:i/>
+        </w:rPr>
+        <w:t>p</w:t>
+      </w:r>
+      <w:r>
+        <w:rPr>
+          <w:rFonts w:ascii="Garamond" w:hAnsi="Garamond"/>
+        </w:rPr>
+        <w:t>=0.7</w:t>
+      </w:r>
+      <w:r>
+        <w:rPr>
+          <w:rFonts w:ascii="Garamond" w:hAnsi="Garamond"/>
+        </w:rPr>
+        <w:t>0</w:t>
+      </w:r>
+      <w:r>
+        <w:rPr>
+          <w:rFonts w:ascii="Garamond" w:hAnsi="Garamond"/>
+        </w:rPr>
+        <w:t xml:space="preserve">), nor did it </w:t>
+      </w:r>
+      <w:r>
+        <w:rPr>
+          <w:rFonts w:ascii="Garamond" w:hAnsi="Garamond"/>
+        </w:rPr>
+        <w:t xml:space="preserve">significantly moderate </w:t>
+      </w:r>
+      <w:r>
+        <w:rPr>
+          <w:rFonts w:ascii="Garamond" w:hAnsi="Garamond"/>
+        </w:rPr>
+        <w:t xml:space="preserve">aggressive or boldness behaviour in fish (aggression: </w:t>
+      </w:r>
+      <w:r>
+        <w:rPr>
+          <w:rFonts w:ascii="Garamond" w:hAnsi="Garamond"/>
+        </w:rPr>
+        <w:t>mean</w:t>
+      </w:r>
+      <w:r>
+        <w:rPr>
+          <w:rFonts w:ascii="Garamond" w:hAnsi="Garamond"/>
+        </w:rPr>
+        <w:t xml:space="preserve"> =-0.</w:t>
+      </w:r>
+      <w:r>
+        <w:rPr>
+          <w:rFonts w:ascii="Garamond" w:hAnsi="Garamond"/>
+        </w:rPr>
+        <w:t>09</w:t>
+      </w:r>
+      <w:r>
+        <w:rPr>
+          <w:rFonts w:ascii="Garamond" w:hAnsi="Garamond"/>
+        </w:rPr>
+        <w:t>, 95% CIs: -0.</w:t>
+      </w:r>
+      <w:r>
+        <w:rPr>
+          <w:rFonts w:ascii="Garamond" w:hAnsi="Garamond"/>
+        </w:rPr>
+        <w:t>66</w:t>
+      </w:r>
+      <w:r>
+        <w:rPr>
+          <w:rFonts w:ascii="Garamond" w:hAnsi="Garamond"/>
+        </w:rPr>
+        <w:t>, 0.</w:t>
+      </w:r>
+      <w:r>
+        <w:rPr>
+          <w:rFonts w:ascii="Garamond" w:hAnsi="Garamond"/>
+        </w:rPr>
+        <w:t>47</w:t>
+      </w:r>
+      <w:r>
+        <w:rPr>
+          <w:rFonts w:ascii="Garamond" w:hAnsi="Garamond"/>
+        </w:rPr>
+        <w:t xml:space="preserve">, </w:t>
+      </w:r>
+      <w:r>
+        <w:rPr>
+          <w:rFonts w:ascii="Garamond" w:hAnsi="Garamond"/>
+          <w:i/>
+        </w:rPr>
+        <w:t xml:space="preserve">t </w:t>
+      </w:r>
+      <w:r>
+        <w:rPr>
+          <w:rFonts w:ascii="Garamond" w:hAnsi="Garamond"/>
+        </w:rPr>
+        <w:t>= -0.</w:t>
+      </w:r>
+      <w:r>
+        <w:rPr>
+          <w:rFonts w:ascii="Garamond" w:hAnsi="Garamond"/>
+        </w:rPr>
+        <w:t>32</w:t>
+      </w:r>
+      <w:r>
+        <w:rPr>
+          <w:rFonts w:ascii="Garamond" w:hAnsi="Garamond"/>
+        </w:rPr>
+        <w:t xml:space="preserve">, </w:t>
+      </w:r>
+      <w:r>
+        <w:rPr>
+          <w:rFonts w:ascii="Garamond" w:hAnsi="Garamond"/>
+          <w:i/>
+        </w:rPr>
+        <w:t>p</w:t>
+      </w:r>
+      <w:r>
+        <w:rPr>
+          <w:rFonts w:ascii="Garamond" w:hAnsi="Garamond"/>
+        </w:rPr>
+        <w:t>=0.</w:t>
+      </w:r>
+      <w:r>
+        <w:rPr>
+          <w:rFonts w:ascii="Garamond" w:hAnsi="Garamond"/>
+        </w:rPr>
+        <w:t>75</w:t>
+      </w:r>
+      <w:r>
+        <w:rPr>
+          <w:rFonts w:ascii="Garamond" w:hAnsi="Garamond"/>
+        </w:rPr>
+        <w:t xml:space="preserve">; boldness: </w:t>
+      </w:r>
+      <w:r>
+        <w:rPr>
+          <w:rFonts w:ascii="Garamond" w:hAnsi="Garamond"/>
+        </w:rPr>
+        <w:t>mean</w:t>
+      </w:r>
+      <w:r>
+        <w:rPr>
+          <w:rFonts w:ascii="Garamond" w:hAnsi="Garamond"/>
+        </w:rPr>
+        <w:t xml:space="preserve"> =-0.</w:t>
+      </w:r>
+      <w:r>
+        <w:rPr>
+          <w:rFonts w:ascii="Garamond" w:hAnsi="Garamond"/>
+        </w:rPr>
+        <w:t>13</w:t>
+      </w:r>
+      <w:r>
+        <w:rPr>
+          <w:rFonts w:ascii="Garamond" w:hAnsi="Garamond"/>
+        </w:rPr>
+        <w:t>, 95% CIs: -0.</w:t>
+      </w:r>
+      <w:r>
+        <w:rPr>
+          <w:rFonts w:ascii="Garamond" w:hAnsi="Garamond"/>
+        </w:rPr>
+        <w:t>70</w:t>
+      </w:r>
+      <w:r>
+        <w:rPr>
+          <w:rFonts w:ascii="Garamond" w:hAnsi="Garamond"/>
+        </w:rPr>
+        <w:t>, 0.</w:t>
+      </w:r>
+      <w:r>
+        <w:rPr>
+          <w:rFonts w:ascii="Garamond" w:hAnsi="Garamond"/>
+        </w:rPr>
+        <w:t>44</w:t>
+      </w:r>
+      <w:r>
+        <w:rPr>
+          <w:rFonts w:ascii="Garamond" w:hAnsi="Garamond"/>
+        </w:rPr>
+        <w:t xml:space="preserve">, </w:t>
+      </w:r>
+      <w:r>
+        <w:rPr>
+          <w:rFonts w:ascii="Garamond" w:hAnsi="Garamond"/>
+          <w:i/>
+        </w:rPr>
+        <w:t xml:space="preserve">t </w:t>
+      </w:r>
+      <w:r>
+        <w:rPr>
+          <w:rFonts w:ascii="Garamond" w:hAnsi="Garamond"/>
+        </w:rPr>
+        <w:t>= -0.</w:t>
+      </w:r>
+      <w:r>
+        <w:rPr>
+          <w:rFonts w:ascii="Garamond" w:hAnsi="Garamond"/>
+        </w:rPr>
+        <w:t>44</w:t>
+      </w:r>
+      <w:r>
+        <w:rPr>
+          <w:rFonts w:ascii="Garamond" w:hAnsi="Garamond"/>
+        </w:rPr>
+        <w:t xml:space="preserve">, </w:t>
+      </w:r>
+      <w:r>
+        <w:rPr>
+          <w:rFonts w:ascii="Garamond" w:hAnsi="Garamond"/>
+          <w:i/>
+        </w:rPr>
+        <w:t>p</w:t>
+      </w:r>
+      <w:r>
+        <w:rPr>
+          <w:rFonts w:ascii="Garamond" w:hAnsi="Garamond"/>
+        </w:rPr>
+        <w:t>=0.</w:t>
+      </w:r>
+      <w:r>
+        <w:rPr>
+          <w:rFonts w:ascii="Garamond" w:hAnsi="Garamond"/>
+        </w:rPr>
+        <w:t>66</w:t>
+      </w:r>
+      <w:r>
+        <w:rPr>
+          <w:rFonts w:ascii="Garamond" w:hAnsi="Garamond"/>
+        </w:rPr>
+        <w:t>; SSD</w:t>
+      </w:r>
+      <w:r>
+        <w:rPr>
+          <w:rFonts w:ascii="Garamond" w:hAnsi="Garamond"/>
+        </w:rPr>
+        <w:t xml:space="preserve"> x </w:t>
+      </w:r>
+      <w:r>
+        <w:rPr>
+          <w:rFonts w:ascii="Garamond" w:hAnsi="Garamond"/>
+        </w:rPr>
+        <w:t xml:space="preserve">aggression: </w:t>
+      </w:r>
+      <w:r>
+        <w:rPr>
+          <w:rFonts w:ascii="Garamond" w:hAnsi="Garamond"/>
+        </w:rPr>
+        <w:t>mean</w:t>
+      </w:r>
+      <w:r>
+        <w:rPr>
+          <w:rFonts w:ascii="Garamond" w:hAnsi="Garamond"/>
+          <w:i/>
+        </w:rPr>
+        <w:t xml:space="preserve"> </w:t>
+      </w:r>
+      <w:r>
+        <w:rPr>
+          <w:rFonts w:ascii="Garamond" w:hAnsi="Garamond"/>
+        </w:rPr>
+        <w:t>=0.</w:t>
+      </w:r>
+      <w:r>
+        <w:rPr>
+          <w:rFonts w:ascii="Garamond" w:hAnsi="Garamond"/>
+        </w:rPr>
+        <w:t>1</w:t>
+      </w:r>
+      <w:r>
+        <w:rPr>
+          <w:rFonts w:ascii="Garamond" w:hAnsi="Garamond"/>
+        </w:rPr>
+        <w:t>6, 95% CIs: -0.</w:t>
+      </w:r>
+      <w:r>
+        <w:rPr>
+          <w:rFonts w:ascii="Garamond" w:hAnsi="Garamond"/>
+        </w:rPr>
+        <w:t>85</w:t>
+      </w:r>
+      <w:r>
+        <w:rPr>
+          <w:rFonts w:ascii="Garamond" w:hAnsi="Garamond"/>
+        </w:rPr>
+        <w:t>, 1.</w:t>
+      </w:r>
+      <w:r>
+        <w:rPr>
+          <w:rFonts w:ascii="Garamond" w:hAnsi="Garamond"/>
+        </w:rPr>
+        <w:t>17</w:t>
+      </w:r>
+      <w:r>
+        <w:rPr>
+          <w:rFonts w:ascii="Garamond" w:hAnsi="Garamond"/>
+        </w:rPr>
+        <w:t xml:space="preserve">, </w:t>
+      </w:r>
+      <w:r>
+        <w:rPr>
+          <w:rFonts w:ascii="Garamond" w:hAnsi="Garamond"/>
+          <w:i/>
+        </w:rPr>
+        <w:t xml:space="preserve">t </w:t>
+      </w:r>
+      <w:r>
+        <w:rPr>
+          <w:rFonts w:ascii="Garamond" w:hAnsi="Garamond"/>
+        </w:rPr>
+        <w:t>= 0.</w:t>
+      </w:r>
+      <w:r>
+        <w:rPr>
+          <w:rFonts w:ascii="Garamond" w:hAnsi="Garamond"/>
+        </w:rPr>
+        <w:t>31</w:t>
+      </w:r>
+      <w:r>
+        <w:rPr>
+          <w:rFonts w:ascii="Garamond" w:hAnsi="Garamond"/>
+        </w:rPr>
+        <w:t xml:space="preserve">, </w:t>
+      </w:r>
+      <w:r>
+        <w:rPr>
+          <w:rFonts w:ascii="Garamond" w:hAnsi="Garamond"/>
+          <w:i/>
+        </w:rPr>
+        <w:t>p</w:t>
+      </w:r>
+      <w:r>
+        <w:rPr>
+          <w:rFonts w:ascii="Garamond" w:hAnsi="Garamond"/>
+        </w:rPr>
+        <w:t>=0.</w:t>
+      </w:r>
+      <w:r>
+        <w:rPr>
+          <w:rFonts w:ascii="Garamond" w:hAnsi="Garamond"/>
+        </w:rPr>
+        <w:t>76</w:t>
+      </w:r>
+      <w:r>
+        <w:rPr>
+          <w:rFonts w:ascii="Garamond" w:hAnsi="Garamond"/>
+        </w:rPr>
+        <w:t>; SSD</w:t>
+      </w:r>
+      <w:r>
+        <w:rPr>
+          <w:rFonts w:ascii="Garamond" w:hAnsi="Garamond"/>
+        </w:rPr>
+        <w:t xml:space="preserve"> x </w:t>
+      </w:r>
+      <w:r>
+        <w:rPr>
+          <w:rFonts w:ascii="Garamond" w:hAnsi="Garamond"/>
+        </w:rPr>
+        <w:t xml:space="preserve">boldness: </w:t>
+      </w:r>
+      <w:r>
+        <w:rPr>
+          <w:rFonts w:ascii="Garamond" w:hAnsi="Garamond"/>
+        </w:rPr>
+        <w:t>mean</w:t>
+      </w:r>
+      <w:r>
+        <w:rPr>
+          <w:rFonts w:ascii="Garamond" w:hAnsi="Garamond"/>
+        </w:rPr>
+        <w:t xml:space="preserve"> =-0.3</w:t>
+      </w:r>
+      <w:r>
+        <w:rPr>
+          <w:rFonts w:ascii="Garamond" w:hAnsi="Garamond"/>
+        </w:rPr>
+        <w:t>8</w:t>
+      </w:r>
+      <w:r>
+        <w:rPr>
+          <w:rFonts w:ascii="Garamond" w:hAnsi="Garamond"/>
+        </w:rPr>
+        <w:t>, 95% CIs: -1.4</w:t>
+      </w:r>
+      <w:r>
+        <w:rPr>
+          <w:rFonts w:ascii="Garamond" w:hAnsi="Garamond"/>
+        </w:rPr>
+        <w:t>5</w:t>
+      </w:r>
+      <w:r>
+        <w:rPr>
+          <w:rFonts w:ascii="Garamond" w:hAnsi="Garamond"/>
+        </w:rPr>
+        <w:t xml:space="preserve">, 0.69, </w:t>
+      </w:r>
+      <w:r>
+        <w:rPr>
+          <w:rFonts w:ascii="Garamond" w:hAnsi="Garamond"/>
+          <w:i/>
+        </w:rPr>
+        <w:t xml:space="preserve">t </w:t>
+      </w:r>
+      <w:r>
+        <w:rPr>
+          <w:rFonts w:ascii="Garamond" w:hAnsi="Garamond"/>
+        </w:rPr>
+        <w:t>= -0.</w:t>
+      </w:r>
+      <w:r>
+        <w:rPr>
+          <w:rFonts w:ascii="Garamond" w:hAnsi="Garamond"/>
+        </w:rPr>
+        <w:t>70</w:t>
+      </w:r>
+      <w:r>
+        <w:rPr>
+          <w:rFonts w:ascii="Garamond" w:hAnsi="Garamond"/>
+        </w:rPr>
+        <w:t xml:space="preserve">, </w:t>
+      </w:r>
+      <w:r>
+        <w:rPr>
+          <w:rFonts w:ascii="Garamond" w:hAnsi="Garamond"/>
+          <w:i/>
+        </w:rPr>
+        <w:t>p</w:t>
+      </w:r>
+      <w:r>
+        <w:rPr>
+          <w:rFonts w:ascii="Garamond" w:hAnsi="Garamond"/>
+        </w:rPr>
+        <w:t>=0.4</w:t>
+      </w:r>
+      <w:r>
+        <w:rPr>
+          <w:rFonts w:ascii="Garamond" w:hAnsi="Garamond"/>
+        </w:rPr>
+        <w:t>8</w:t>
+      </w:r>
+      <w:r>
+        <w:rPr>
+          <w:rFonts w:ascii="Garamond" w:hAnsi="Garamond"/>
+        </w:rPr>
+        <w:t>)</w:t>
+      </w:r>
+      <w:r>
+        <w:rPr>
+          <w:rFonts w:ascii="Garamond" w:hAnsi="Garamond"/>
+          <w:i/>
+        </w:rPr>
+        <w:t xml:space="preserve">. </w:t>
+      </w:r>
+      <w:r>
+        <w:rPr>
+          <w:rFonts w:ascii="Garamond" w:hAnsi="Garamond"/>
+        </w:rPr>
+        <w:t xml:space="preserve">For invertebrates, SSD </w:t>
+      </w:r>
+      <w:r>
+        <w:rPr>
+          <w:rFonts w:ascii="Garamond" w:hAnsi="Garamond"/>
+        </w:rPr>
+        <w:t xml:space="preserve">significantly </w:t>
+      </w:r>
+      <w:r>
+        <w:rPr>
+          <w:rFonts w:ascii="Garamond" w:hAnsi="Garamond"/>
+        </w:rPr>
+        <w:t xml:space="preserve">interacted with boldness - as males became larger than females (SSD became more male-biased) males were much bolder than females (boldness: </w:t>
+      </w:r>
+      <w:r>
+        <w:rPr>
+          <w:rFonts w:ascii="Garamond" w:hAnsi="Garamond"/>
+        </w:rPr>
+        <w:t>mean</w:t>
+      </w:r>
+      <w:r>
+        <w:rPr>
+          <w:rFonts w:ascii="Garamond" w:hAnsi="Garamond"/>
+        </w:rPr>
+        <w:t xml:space="preserve"> =0.</w:t>
+      </w:r>
+      <w:r>
+        <w:rPr>
+          <w:rFonts w:ascii="Garamond" w:hAnsi="Garamond"/>
+        </w:rPr>
+        <w:t>37</w:t>
+      </w:r>
+      <w:r>
+        <w:rPr>
+          <w:rFonts w:ascii="Garamond" w:hAnsi="Garamond"/>
+        </w:rPr>
+        <w:t>, 95% CIs: -0.</w:t>
+      </w:r>
+      <w:r>
+        <w:rPr>
+          <w:rFonts w:ascii="Garamond" w:hAnsi="Garamond"/>
+        </w:rPr>
+        <w:t>02</w:t>
+      </w:r>
+      <w:r>
+        <w:rPr>
+          <w:rFonts w:ascii="Garamond" w:hAnsi="Garamond"/>
+        </w:rPr>
+        <w:t>, 0.</w:t>
+      </w:r>
+      <w:r>
+        <w:rPr>
+          <w:rFonts w:ascii="Garamond" w:hAnsi="Garamond"/>
+        </w:rPr>
+        <w:t>7</w:t>
+      </w:r>
+      <w:r>
+        <w:rPr>
+          <w:rFonts w:ascii="Garamond" w:hAnsi="Garamond"/>
+        </w:rPr>
+        <w:t xml:space="preserve">6, </w:t>
+      </w:r>
+      <w:r>
+        <w:rPr>
+          <w:rFonts w:ascii="Garamond" w:hAnsi="Garamond"/>
+          <w:i/>
+        </w:rPr>
+        <w:t xml:space="preserve">t </w:t>
+      </w:r>
+      <w:r>
+        <w:rPr>
+          <w:rFonts w:ascii="Garamond" w:hAnsi="Garamond"/>
+        </w:rPr>
+        <w:t>= 1.</w:t>
+      </w:r>
+      <w:r>
+        <w:rPr>
+          <w:rFonts w:ascii="Garamond" w:hAnsi="Garamond"/>
+        </w:rPr>
+        <w:t>89</w:t>
+      </w:r>
+      <w:r>
+        <w:rPr>
+          <w:rFonts w:ascii="Garamond" w:hAnsi="Garamond"/>
+        </w:rPr>
+        <w:t xml:space="preserve">, </w:t>
+      </w:r>
+      <w:r>
+        <w:rPr>
+          <w:rFonts w:ascii="Garamond" w:hAnsi="Garamond"/>
+          <w:i/>
+        </w:rPr>
+        <w:t>p</w:t>
+      </w:r>
+      <w:r>
+        <w:rPr>
+          <w:rFonts w:ascii="Garamond" w:hAnsi="Garamond"/>
+        </w:rPr>
+        <w:t>=0.</w:t>
+      </w:r>
+      <w:r>
+        <w:rPr>
+          <w:rFonts w:ascii="Garamond" w:hAnsi="Garamond"/>
+        </w:rPr>
+        <w:t>06</w:t>
+      </w:r>
+      <w:r>
+        <w:rPr>
+          <w:rFonts w:ascii="Garamond" w:hAnsi="Garamond"/>
+        </w:rPr>
+        <w:t>; SSD</w:t>
+      </w:r>
+      <w:r>
+        <w:rPr>
+          <w:rFonts w:ascii="Garamond" w:hAnsi="Garamond"/>
+        </w:rPr>
+        <w:t xml:space="preserve"> x </w:t>
+      </w:r>
+      <w:r>
+        <w:rPr>
+          <w:rFonts w:ascii="Garamond" w:hAnsi="Garamond"/>
+        </w:rPr>
+        <w:t xml:space="preserve">boldness: </w:t>
+      </w:r>
+      <w:r>
+        <w:rPr>
+          <w:rFonts w:ascii="Garamond" w:hAnsi="Garamond"/>
+        </w:rPr>
+        <w:t>mean</w:t>
+      </w:r>
+      <w:r>
+        <w:rPr>
+          <w:rFonts w:ascii="Garamond" w:hAnsi="Garamond"/>
+        </w:rPr>
+        <w:t xml:space="preserve"> =1.</w:t>
+      </w:r>
+      <w:r>
+        <w:rPr>
+          <w:rFonts w:ascii="Garamond" w:hAnsi="Garamond"/>
+        </w:rPr>
+        <w:t>29</w:t>
+      </w:r>
+      <w:r>
+        <w:rPr>
+          <w:rFonts w:ascii="Garamond" w:hAnsi="Garamond"/>
+        </w:rPr>
+        <w:t>, 95% CIs: 0.2</w:t>
+      </w:r>
+      <w:r>
+        <w:rPr>
+          <w:rFonts w:ascii="Garamond" w:hAnsi="Garamond"/>
+        </w:rPr>
+        <w:t>2</w:t>
+      </w:r>
+      <w:r>
+        <w:rPr>
+          <w:rFonts w:ascii="Garamond" w:hAnsi="Garamond"/>
+        </w:rPr>
+        <w:t xml:space="preserve">, </w:t>
+      </w:r>
+      <w:r>
+        <w:rPr>
+          <w:rFonts w:ascii="Garamond" w:hAnsi="Garamond"/>
+        </w:rPr>
+        <w:t>2.36</w:t>
+      </w:r>
+      <w:r>
+        <w:rPr>
+          <w:rFonts w:ascii="Garamond" w:hAnsi="Garamond"/>
+        </w:rPr>
+        <w:t xml:space="preserve">, </w:t>
+      </w:r>
+      <w:r>
+        <w:rPr>
+          <w:rFonts w:ascii="Garamond" w:hAnsi="Garamond"/>
+          <w:i/>
+        </w:rPr>
+        <w:t xml:space="preserve">t </w:t>
+      </w:r>
+      <w:r>
+        <w:rPr>
+          <w:rFonts w:ascii="Garamond" w:hAnsi="Garamond"/>
+        </w:rPr>
+        <w:t>= 2.</w:t>
+      </w:r>
+      <w:r>
+        <w:rPr>
+          <w:rFonts w:ascii="Garamond" w:hAnsi="Garamond"/>
+        </w:rPr>
+        <w:t>37</w:t>
+      </w:r>
+      <w:r>
+        <w:rPr>
+          <w:rFonts w:ascii="Garamond" w:hAnsi="Garamond"/>
+        </w:rPr>
+        <w:t xml:space="preserve">, </w:t>
+      </w:r>
+      <w:r>
+        <w:rPr>
+          <w:rFonts w:ascii="Garamond" w:hAnsi="Garamond"/>
+          <w:i/>
+        </w:rPr>
+        <w:t>p</w:t>
+      </w:r>
+      <w:r>
+        <w:rPr>
+          <w:rFonts w:ascii="Garamond" w:hAnsi="Garamond"/>
+        </w:rPr>
+        <w:t>=0.0</w:t>
+      </w:r>
+      <w:r>
+        <w:rPr>
+          <w:rFonts w:ascii="Garamond" w:hAnsi="Garamond"/>
+        </w:rPr>
+        <w:t>2</w:t>
+      </w:r>
+      <w:r>
+        <w:rPr>
+          <w:rFonts w:ascii="Garamond" w:hAnsi="Garamond"/>
+        </w:rPr>
+        <w:t xml:space="preserve">). SSD did not interact </w:t>
+      </w:r>
+      <w:r>
+        <w:rPr>
+          <w:rFonts w:ascii="Garamond" w:hAnsi="Garamond"/>
+        </w:rPr>
+        <w:t xml:space="preserve">significantly </w:t>
+      </w:r>
+      <w:r>
+        <w:rPr>
+          <w:rFonts w:ascii="Garamond" w:hAnsi="Garamond"/>
+        </w:rPr>
+        <w:t>with activity</w:t>
+      </w:r>
+      <w:r>
+        <w:rPr>
+          <w:rFonts w:ascii="Garamond" w:hAnsi="Garamond"/>
+        </w:rPr>
+        <w:t xml:space="preserve"> within invertebrates;</w:t>
+      </w:r>
+      <w:r>
+        <w:rPr>
+          <w:rFonts w:ascii="Garamond" w:hAnsi="Garamond"/>
+        </w:rPr>
+        <w:t xml:space="preserve"> as SSD became more male-biased </w:t>
+      </w:r>
+      <w:r>
+        <w:rPr>
+          <w:rFonts w:ascii="Garamond" w:hAnsi="Garamond"/>
+        </w:rPr>
+        <w:t xml:space="preserve">there was a non-significant trend for </w:t>
+      </w:r>
+      <w:r>
+        <w:rPr>
+          <w:rFonts w:ascii="Garamond" w:hAnsi="Garamond"/>
+        </w:rPr>
+        <w:t xml:space="preserve">females </w:t>
+      </w:r>
+      <w:r>
+        <w:rPr>
+          <w:rFonts w:ascii="Garamond" w:hAnsi="Garamond"/>
+        </w:rPr>
+        <w:t>to be</w:t>
+      </w:r>
+      <w:r>
+        <w:rPr>
+          <w:rFonts w:ascii="Garamond" w:hAnsi="Garamond"/>
+        </w:rPr>
+        <w:t xml:space="preserve"> more active than males (activity: </w:t>
+      </w:r>
+      <w:r>
+        <w:rPr>
+          <w:rFonts w:ascii="Garamond" w:hAnsi="Garamond"/>
+        </w:rPr>
+        <w:t>mean</w:t>
+      </w:r>
+      <w:r>
+        <w:rPr>
+          <w:rFonts w:ascii="Garamond" w:hAnsi="Garamond"/>
+        </w:rPr>
+        <w:t xml:space="preserve"> =0.0</w:t>
+      </w:r>
+      <w:r>
+        <w:rPr>
+          <w:rFonts w:ascii="Garamond" w:hAnsi="Garamond"/>
+        </w:rPr>
+        <w:t>3</w:t>
+      </w:r>
+      <w:r>
+        <w:rPr>
+          <w:rFonts w:ascii="Garamond" w:hAnsi="Garamond"/>
+        </w:rPr>
+        <w:t>, 95% CIs: -0.37, 0.</w:t>
+      </w:r>
+      <w:r>
+        <w:rPr>
+          <w:rFonts w:ascii="Garamond" w:hAnsi="Garamond"/>
+        </w:rPr>
+        <w:t>42</w:t>
+      </w:r>
+      <w:r>
+        <w:rPr>
+          <w:rFonts w:ascii="Garamond" w:hAnsi="Garamond"/>
+        </w:rPr>
+        <w:t xml:space="preserve">, </w:t>
+      </w:r>
+      <w:r>
+        <w:rPr>
+          <w:rFonts w:ascii="Garamond" w:hAnsi="Garamond"/>
+          <w:i/>
+        </w:rPr>
+        <w:t xml:space="preserve">t </w:t>
+      </w:r>
+      <w:r>
+        <w:rPr>
+          <w:rFonts w:ascii="Garamond" w:hAnsi="Garamond"/>
+        </w:rPr>
+        <w:t>= 0.</w:t>
+      </w:r>
+      <w:r>
+        <w:rPr>
+          <w:rFonts w:ascii="Garamond" w:hAnsi="Garamond"/>
+        </w:rPr>
+        <w:t>13</w:t>
+      </w:r>
+      <w:r>
+        <w:rPr>
+          <w:rFonts w:ascii="Garamond" w:hAnsi="Garamond"/>
+        </w:rPr>
+        <w:t xml:space="preserve">, </w:t>
+      </w:r>
+      <w:r>
+        <w:rPr>
+          <w:rFonts w:ascii="Garamond" w:hAnsi="Garamond"/>
+          <w:i/>
+        </w:rPr>
+        <w:t>p</w:t>
+      </w:r>
+      <w:r>
+        <w:rPr>
+          <w:rFonts w:ascii="Garamond" w:hAnsi="Garamond"/>
+        </w:rPr>
+        <w:t>=0.9</w:t>
+      </w:r>
+      <w:r>
+        <w:rPr>
+          <w:rFonts w:ascii="Garamond" w:hAnsi="Garamond"/>
+        </w:rPr>
+        <w:t>0</w:t>
+      </w:r>
+      <w:r>
+        <w:rPr>
+          <w:rFonts w:ascii="Garamond" w:hAnsi="Garamond"/>
+        </w:rPr>
+        <w:t>; SSD</w:t>
+      </w:r>
+      <w:r>
+        <w:rPr>
+          <w:rFonts w:ascii="Garamond" w:hAnsi="Garamond"/>
+        </w:rPr>
+        <w:t xml:space="preserve"> x </w:t>
+      </w:r>
+      <w:r>
+        <w:rPr>
+          <w:rFonts w:ascii="Garamond" w:hAnsi="Garamond"/>
+        </w:rPr>
+        <w:t xml:space="preserve">activity: </w:t>
+      </w:r>
+      <w:r>
+        <w:rPr>
+          <w:rFonts w:ascii="Garamond" w:hAnsi="Garamond"/>
+        </w:rPr>
+        <w:t>mean</w:t>
+      </w:r>
+      <w:r>
+        <w:rPr>
+          <w:rFonts w:ascii="Garamond" w:hAnsi="Garamond"/>
+        </w:rPr>
+        <w:t xml:space="preserve"> =-0.8</w:t>
+      </w:r>
+      <w:r>
+        <w:rPr>
+          <w:rFonts w:ascii="Garamond" w:hAnsi="Garamond"/>
+        </w:rPr>
+        <w:t>7</w:t>
+      </w:r>
+      <w:r>
+        <w:rPr>
+          <w:rFonts w:ascii="Garamond" w:hAnsi="Garamond"/>
+        </w:rPr>
+        <w:t>, 95% CIs: -2.</w:t>
+      </w:r>
+      <w:r>
+        <w:rPr>
+          <w:rFonts w:ascii="Garamond" w:hAnsi="Garamond"/>
+        </w:rPr>
+        <w:t>15</w:t>
+      </w:r>
+      <w:r>
+        <w:rPr>
+          <w:rFonts w:ascii="Garamond" w:hAnsi="Garamond"/>
+        </w:rPr>
+        <w:t>, 0.</w:t>
+      </w:r>
+      <w:r>
+        <w:rPr>
+          <w:rFonts w:ascii="Garamond" w:hAnsi="Garamond"/>
+        </w:rPr>
+        <w:t>4</w:t>
+      </w:r>
+      <w:r>
+        <w:rPr>
+          <w:rFonts w:ascii="Garamond" w:hAnsi="Garamond"/>
+        </w:rPr>
+        <w:t xml:space="preserve">2, </w:t>
+      </w:r>
+      <w:r>
+        <w:rPr>
+          <w:rFonts w:ascii="Garamond" w:hAnsi="Garamond"/>
+          <w:i/>
+        </w:rPr>
+        <w:t xml:space="preserve">t </w:t>
+      </w:r>
+      <w:r>
+        <w:rPr>
+          <w:rFonts w:ascii="Garamond" w:hAnsi="Garamond"/>
+        </w:rPr>
+        <w:t>= -1.</w:t>
+      </w:r>
+      <w:r>
+        <w:rPr>
+          <w:rFonts w:ascii="Garamond" w:hAnsi="Garamond"/>
+        </w:rPr>
+        <w:t>32</w:t>
+      </w:r>
+      <w:r>
+        <w:rPr>
+          <w:rFonts w:ascii="Garamond" w:hAnsi="Garamond"/>
+        </w:rPr>
+        <w:t xml:space="preserve">, </w:t>
+      </w:r>
+      <w:r>
+        <w:rPr>
+          <w:rFonts w:ascii="Garamond" w:hAnsi="Garamond"/>
+          <w:i/>
+        </w:rPr>
+        <w:t>p</w:t>
+      </w:r>
+      <w:r>
+        <w:rPr>
+          <w:rFonts w:ascii="Garamond" w:hAnsi="Garamond"/>
+        </w:rPr>
+        <w:t>=0.1</w:t>
+      </w:r>
+      <w:r>
+        <w:rPr>
+          <w:rFonts w:ascii="Garamond" w:hAnsi="Garamond"/>
+        </w:rPr>
+        <w:t>9</w:t>
+      </w:r>
+      <w:r>
+        <w:rPr>
+          <w:rFonts w:ascii="Garamond" w:hAnsi="Garamond"/>
+        </w:rPr>
+        <w:t xml:space="preserve">). Finally, SSD interacted </w:t>
+      </w:r>
+      <w:r>
+        <w:rPr>
+          <w:rFonts w:ascii="Garamond" w:hAnsi="Garamond"/>
+        </w:rPr>
+        <w:t>strongly and significantly</w:t>
+      </w:r>
+      <w:r>
+        <w:rPr>
+          <w:rFonts w:ascii="Garamond" w:hAnsi="Garamond"/>
+        </w:rPr>
+        <w:t xml:space="preserve"> with all personality traits (except sociality for which there was not enough data) </w:t>
+      </w:r>
+      <w:r>
+        <w:rPr>
+          <w:rFonts w:ascii="Garamond" w:hAnsi="Garamond"/>
+        </w:rPr>
+        <w:t>for</w:t>
+      </w:r>
+      <w:r>
+        <w:rPr>
+          <w:rFonts w:ascii="Garamond" w:hAnsi="Garamond"/>
+        </w:rPr>
+        <w:t xml:space="preserve"> mammals. </w:t>
+      </w:r>
+      <w:r>
+        <w:rPr>
+          <w:rFonts w:ascii="Garamond" w:hAnsi="Garamond"/>
+        </w:rPr>
+        <w:t>As</w:t>
+      </w:r>
+      <w:r>
+        <w:rPr>
+          <w:rFonts w:ascii="Garamond" w:hAnsi="Garamond"/>
+        </w:rPr>
+        <w:t xml:space="preserve"> SSD </w:t>
+      </w:r>
+      <w:r>
+        <w:rPr>
+          <w:rFonts w:ascii="Garamond" w:hAnsi="Garamond"/>
+        </w:rPr>
+        <w:t>becomes</w:t>
+      </w:r>
+      <w:r>
+        <w:rPr>
+          <w:rFonts w:ascii="Garamond" w:hAnsi="Garamond"/>
+        </w:rPr>
+        <w:t xml:space="preserve"> more male-biased, females </w:t>
+      </w:r>
+      <w:r>
+        <w:rPr>
+          <w:rFonts w:ascii="Garamond" w:hAnsi="Garamond"/>
+        </w:rPr>
+        <w:t>are</w:t>
+      </w:r>
+      <w:r>
+        <w:rPr>
+          <w:rFonts w:ascii="Garamond" w:hAnsi="Garamond"/>
+        </w:rPr>
+        <w:t xml:space="preserve"> m</w:t>
+      </w:r>
+      <w:r>
+        <w:rPr>
+          <w:rFonts w:ascii="Garamond" w:hAnsi="Garamond"/>
+        </w:rPr>
+        <w:t>ore active than males (SSD</w:t>
+      </w:r>
+      <w:r>
+        <w:rPr>
+          <w:rFonts w:ascii="Garamond" w:hAnsi="Garamond"/>
+        </w:rPr>
+        <w:t xml:space="preserve"> x </w:t>
+      </w:r>
+      <w:r>
+        <w:rPr>
+          <w:rFonts w:ascii="Garamond" w:hAnsi="Garamond"/>
+        </w:rPr>
+        <w:t xml:space="preserve">activity: </w:t>
+      </w:r>
+      <w:r>
+        <w:rPr>
+          <w:rFonts w:ascii="Garamond" w:hAnsi="Garamond"/>
+        </w:rPr>
+        <w:t>mean</w:t>
       </w:r>
       <w:r>
         <w:rPr>
@@ -748,31 +2674,56 @@
         <w:rPr>
           <w:rFonts w:ascii="Garamond" w:hAnsi="Garamond"/>
         </w:rPr>
-        <w:t>0.22</w:t>
-      </w:r>
-      <w:r>
-        <w:rPr>
-          <w:rFonts w:ascii="Garamond" w:hAnsi="Garamond"/>
-        </w:rPr>
-        <w:t>, 95% CIs: -0.</w:t>
-      </w:r>
-      <w:r>
-        <w:rPr>
-          <w:rFonts w:ascii="Garamond" w:hAnsi="Garamond"/>
-        </w:rPr>
-        <w:t>83</w:t>
-      </w:r>
-      <w:r>
-        <w:rPr>
-          <w:rFonts w:ascii="Garamond" w:hAnsi="Garamond"/>
-        </w:rPr>
-        <w:t>, 0.3</w:t>
-      </w:r>
-      <w:r>
-        <w:rPr>
-          <w:rFonts w:ascii="Garamond" w:hAnsi="Garamond"/>
-        </w:rPr>
-        <w:t>9</w:t>
+        <w:t>2.02</w:t>
+      </w:r>
+      <w:r>
+        <w:rPr>
+          <w:rFonts w:ascii="Garamond" w:hAnsi="Garamond"/>
+        </w:rPr>
+        <w:t>, 95% CIs: -2.</w:t>
+      </w:r>
+      <w:r>
+        <w:rPr>
+          <w:rFonts w:ascii="Garamond" w:hAnsi="Garamond"/>
+        </w:rPr>
+        <w:t>94</w:t>
+      </w:r>
+      <w:r>
+        <w:rPr>
+          <w:rFonts w:ascii="Garamond" w:hAnsi="Garamond"/>
+        </w:rPr>
+        <w:t>, -1.</w:t>
+      </w:r>
+      <w:r>
+        <w:rPr>
+          <w:rFonts w:ascii="Garamond" w:hAnsi="Garamond"/>
+        </w:rPr>
+        <w:t>10,</w:t>
+      </w:r>
+      <w:r>
+        <w:rPr>
+          <w:rFonts w:ascii="Garamond" w:hAnsi="Garamond"/>
+        </w:rPr>
+        <w:t xml:space="preserve"> </w:t>
+      </w:r>
+      <w:r>
+        <w:rPr>
+          <w:rFonts w:ascii="Garamond" w:hAnsi="Garamond"/>
+          <w:i/>
+        </w:rPr>
+        <w:t xml:space="preserve">t </w:t>
+      </w:r>
+      <w:r>
+        <w:rPr>
+          <w:rFonts w:ascii="Garamond" w:hAnsi="Garamond"/>
+        </w:rPr>
+        <w:t>= -4.</w:t>
+      </w:r>
+      <w:r>
+        <w:rPr>
+          <w:rFonts w:ascii="Garamond" w:hAnsi="Garamond"/>
+        </w:rPr>
+        <w:t>31</w:t>
       </w:r>
       <w:r>
         <w:rPr>
@@ -785,19 +2736,116 @@
           <w:rFonts w:ascii="Garamond" w:hAnsi="Garamond"/>
           <w:i/>
         </w:rPr>
+        <w:t>p</w:t>
+      </w:r>
+      <w:r>
+        <w:rPr>
+          <w:rFonts w:ascii="Garamond" w:hAnsi="Garamond"/>
+        </w:rPr>
+        <w:t>&lt;0.00</w:t>
+      </w:r>
+      <w:r>
+        <w:rPr>
+          <w:rFonts w:ascii="Garamond" w:hAnsi="Garamond"/>
+        </w:rPr>
+        <w:t>0</w:t>
+      </w:r>
+      <w:r>
+        <w:rPr>
+          <w:rFonts w:ascii="Garamond" w:hAnsi="Garamond"/>
+        </w:rPr>
+        <w:t xml:space="preserve">1), but males </w:t>
+      </w:r>
+      <w:r>
+        <w:rPr>
+          <w:rFonts w:ascii="Garamond" w:hAnsi="Garamond"/>
+        </w:rPr>
+        <w:t>are</w:t>
+      </w:r>
+      <w:r>
+        <w:rPr>
+          <w:rFonts w:ascii="Garamond" w:hAnsi="Garamond"/>
+        </w:rPr>
+        <w:t xml:space="preserve"> more aggressive (SSD</w:t>
+      </w:r>
+      <w:r>
+        <w:rPr>
+          <w:rFonts w:ascii="Garamond" w:hAnsi="Garamond"/>
+        </w:rPr>
+        <w:t xml:space="preserve"> x </w:t>
+      </w:r>
+      <w:r>
+        <w:rPr>
+          <w:rFonts w:ascii="Garamond" w:hAnsi="Garamond"/>
+        </w:rPr>
+        <w:t xml:space="preserve">aggression: </w:t>
+      </w:r>
+      <w:r>
+        <w:rPr>
+          <w:rFonts w:ascii="Garamond" w:hAnsi="Garamond"/>
+        </w:rPr>
+        <w:t>mean</w:t>
+      </w:r>
+      <w:r>
+        <w:rPr>
+          <w:rFonts w:ascii="Garamond" w:hAnsi="Garamond"/>
+        </w:rPr>
+        <w:t xml:space="preserve"> =3.4</w:t>
+      </w:r>
+      <w:r>
+        <w:rPr>
+          <w:rFonts w:ascii="Garamond" w:hAnsi="Garamond"/>
+        </w:rPr>
+        <w:t>5</w:t>
+      </w:r>
+      <w:r>
+        <w:rPr>
+          <w:rFonts w:ascii="Garamond" w:hAnsi="Garamond"/>
+        </w:rPr>
+        <w:t>, 95% CIs: 2.</w:t>
+      </w:r>
+      <w:r>
+        <w:rPr>
+          <w:rFonts w:ascii="Garamond" w:hAnsi="Garamond"/>
+        </w:rPr>
+        <w:t>05</w:t>
+      </w:r>
+      <w:r>
+        <w:rPr>
+          <w:rFonts w:ascii="Garamond" w:hAnsi="Garamond"/>
+        </w:rPr>
+        <w:t>, 4.</w:t>
+      </w:r>
+      <w:r>
+        <w:rPr>
+          <w:rFonts w:ascii="Garamond" w:hAnsi="Garamond"/>
+        </w:rPr>
+        <w:t>85</w:t>
+      </w:r>
+      <w:r>
+        <w:rPr>
+          <w:rFonts w:ascii="Garamond" w:hAnsi="Garamond"/>
+        </w:rPr>
+        <w:t xml:space="preserve">, </w:t>
+      </w:r>
+      <w:r>
+        <w:rPr>
+          <w:rFonts w:ascii="Garamond" w:hAnsi="Garamond"/>
+          <w:i/>
+        </w:rPr>
         <w:t xml:space="preserve">t </w:t>
       </w:r>
       <w:r>
         <w:rPr>
           <w:rFonts w:ascii="Garamond" w:hAnsi="Garamond"/>
         </w:rPr>
-        <w:t>= -0.</w:t>
-      </w:r>
-      <w:r>
-        <w:rPr>
-          <w:rFonts w:ascii="Garamond" w:hAnsi="Garamond"/>
-        </w:rPr>
-        <w:t>71</w:t>
+        <w:t>= 4.</w:t>
+      </w:r>
+      <w:r>
+        <w:rPr>
+          <w:rFonts w:ascii="Garamond" w:hAnsi="Garamond"/>
+        </w:rPr>
+        <w:t>85</w:t>
       </w:r>
       <w:r>
         <w:rPr>
@@ -816,39 +2864,239 @@
         <w:rPr>
           <w:rFonts w:ascii="Garamond" w:hAnsi="Garamond"/>
         </w:rPr>
-        <w:t>=0.</w:t>
-      </w:r>
-      <w:r>
-        <w:rPr>
-          <w:rFonts w:ascii="Garamond" w:hAnsi="Garamond"/>
-        </w:rPr>
-        <w:t xml:space="preserve">48; SSD: </w:t>
+        <w:t>&lt;0.0</w:t>
+      </w:r>
+      <w:r>
+        <w:rPr>
+          <w:rFonts w:ascii="Garamond" w:hAnsi="Garamond"/>
+        </w:rPr>
+        <w:t>0</w:t>
+      </w:r>
+      <w:r>
+        <w:rPr>
+          <w:rFonts w:ascii="Garamond" w:hAnsi="Garamond"/>
+        </w:rPr>
+        <w:t xml:space="preserve">01), </w:t>
+      </w:r>
+      <w:r>
+        <w:rPr>
+          <w:rFonts w:ascii="Garamond" w:hAnsi="Garamond"/>
+        </w:rPr>
+        <w:t>are</w:t>
+      </w:r>
+      <w:r>
+        <w:rPr>
+          <w:rFonts w:ascii="Garamond" w:hAnsi="Garamond"/>
+        </w:rPr>
+        <w:t xml:space="preserve"> </w:t>
+      </w:r>
+      <w:r>
+        <w:rPr>
+          <w:rFonts w:ascii="Garamond" w:hAnsi="Garamond"/>
+        </w:rPr>
+        <w:lastRenderedPageBreak/>
+        <w:t>bolder (SSD</w:t>
+      </w:r>
+      <w:r>
+        <w:rPr>
+          <w:rFonts w:ascii="Garamond" w:hAnsi="Garamond"/>
+        </w:rPr>
+        <w:t xml:space="preserve"> x </w:t>
+      </w:r>
+      <w:r>
+        <w:rPr>
+          <w:rFonts w:ascii="Garamond" w:hAnsi="Garamond"/>
+        </w:rPr>
+        <w:t xml:space="preserve">boldness: </w:t>
+      </w:r>
+      <w:r>
+        <w:rPr>
+          <w:rFonts w:ascii="Garamond" w:hAnsi="Garamond"/>
+        </w:rPr>
+        <w:t>mean</w:t>
+      </w:r>
+      <w:r>
+        <w:rPr>
+          <w:rFonts w:ascii="Garamond" w:hAnsi="Garamond"/>
+        </w:rPr>
+        <w:t xml:space="preserve"> =1.9</w:t>
+      </w:r>
+      <w:r>
+        <w:rPr>
+          <w:rFonts w:ascii="Garamond" w:hAnsi="Garamond"/>
+        </w:rPr>
+        <w:t>6</w:t>
+      </w:r>
+      <w:r>
+        <w:rPr>
+          <w:rFonts w:ascii="Garamond" w:hAnsi="Garamond"/>
+        </w:rPr>
+        <w:t xml:space="preserve">, 95% CIs: </w:t>
+      </w:r>
+      <w:r>
+        <w:rPr>
+          <w:rFonts w:ascii="Garamond" w:hAnsi="Garamond"/>
+        </w:rPr>
+        <w:t>0.96</w:t>
+      </w:r>
+      <w:r>
+        <w:rPr>
+          <w:rFonts w:ascii="Garamond" w:hAnsi="Garamond"/>
+        </w:rPr>
+        <w:t>, 2.9</w:t>
+      </w:r>
+      <w:r>
+        <w:rPr>
+          <w:rFonts w:ascii="Garamond" w:hAnsi="Garamond"/>
+        </w:rPr>
+        <w:t>6</w:t>
+      </w:r>
+      <w:r>
+        <w:rPr>
+          <w:rFonts w:ascii="Garamond" w:hAnsi="Garamond"/>
+        </w:rPr>
+        <w:t xml:space="preserve">, </w:t>
       </w:r>
       <w:r>
         <w:rPr>
           <w:rFonts w:ascii="Garamond" w:hAnsi="Garamond"/>
           <w:i/>
         </w:rPr>
-        <w:sym w:font="Symbol" w:char="F062"/>
-      </w:r>
-      <w:r>
-        <w:rPr>
-          <w:rFonts w:ascii="Garamond" w:hAnsi="Garamond"/>
-        </w:rPr>
-        <w:t xml:space="preserve"> =-0.18, 95% CIs: -1.35, 0.98, </w:t>
+        <w:t xml:space="preserve">t </w:t>
+      </w:r>
+      <w:r>
+        <w:rPr>
+          <w:rFonts w:ascii="Garamond" w:hAnsi="Garamond"/>
+        </w:rPr>
+        <w:t xml:space="preserve">= 3.86, </w:t>
       </w:r>
       <w:r>
         <w:rPr>
           <w:rFonts w:ascii="Garamond" w:hAnsi="Garamond"/>
           <w:i/>
         </w:rPr>
+        <w:t>p</w:t>
+      </w:r>
+      <w:r>
+        <w:rPr>
+          <w:rFonts w:ascii="Garamond" w:hAnsi="Garamond"/>
+        </w:rPr>
+        <w:t>=</w:t>
+      </w:r>
+      <w:r>
+        <w:rPr>
+          <w:rFonts w:ascii="Garamond" w:hAnsi="Garamond"/>
+        </w:rPr>
+        <w:t>0.</w:t>
+      </w:r>
+      <w:r>
+        <w:rPr>
+          <w:rFonts w:ascii="Garamond" w:hAnsi="Garamond"/>
+        </w:rPr>
+        <w:t>0</w:t>
+      </w:r>
+      <w:r>
+        <w:rPr>
+          <w:rFonts w:ascii="Garamond" w:hAnsi="Garamond"/>
+        </w:rPr>
+        <w:t xml:space="preserve">001), and </w:t>
+      </w:r>
+      <w:r>
+        <w:rPr>
+          <w:rFonts w:ascii="Garamond" w:hAnsi="Garamond"/>
+        </w:rPr>
+        <w:t>are</w:t>
+      </w:r>
+      <w:r>
+        <w:rPr>
+          <w:rFonts w:ascii="Garamond" w:hAnsi="Garamond"/>
+        </w:rPr>
+        <w:t xml:space="preserve"> more explorative than females (SSD</w:t>
+      </w:r>
+      <w:r>
+        <w:rPr>
+          <w:rFonts w:ascii="Garamond" w:hAnsi="Garamond"/>
+        </w:rPr>
+        <w:t xml:space="preserve"> x </w:t>
+      </w:r>
+      <w:r>
+        <w:rPr>
+          <w:rFonts w:ascii="Garamond" w:hAnsi="Garamond"/>
+        </w:rPr>
+        <w:t xml:space="preserve">exploration: </w:t>
+      </w:r>
+      <w:r>
+        <w:rPr>
+          <w:rFonts w:ascii="Garamond" w:hAnsi="Garamond"/>
+        </w:rPr>
+        <w:t>mean</w:t>
+      </w:r>
+      <w:r>
+        <w:rPr>
+          <w:rFonts w:ascii="Garamond" w:hAnsi="Garamond"/>
+        </w:rPr>
+        <w:t xml:space="preserve"> =1.9</w:t>
+      </w:r>
+      <w:r>
+        <w:rPr>
+          <w:rFonts w:ascii="Garamond" w:hAnsi="Garamond"/>
+        </w:rPr>
+        <w:t>2</w:t>
+      </w:r>
+      <w:r>
+        <w:rPr>
+          <w:rFonts w:ascii="Garamond" w:hAnsi="Garamond"/>
+        </w:rPr>
+        <w:t>, 95% CIs: 0.9</w:t>
+      </w:r>
+      <w:r>
+        <w:rPr>
+          <w:rFonts w:ascii="Garamond" w:hAnsi="Garamond"/>
+        </w:rPr>
+        <w:t>1</w:t>
+      </w:r>
+      <w:r>
+        <w:rPr>
+          <w:rFonts w:ascii="Garamond" w:hAnsi="Garamond"/>
+        </w:rPr>
+        <w:t>, 2.9</w:t>
+      </w:r>
+      <w:r>
+        <w:rPr>
+          <w:rFonts w:ascii="Garamond" w:hAnsi="Garamond"/>
+        </w:rPr>
+        <w:t>2</w:t>
+      </w:r>
+      <w:r>
+        <w:rPr>
+          <w:rFonts w:ascii="Garamond" w:hAnsi="Garamond"/>
+        </w:rPr>
+        <w:t xml:space="preserve">, </w:t>
+      </w:r>
+      <w:r>
+        <w:rPr>
+          <w:rFonts w:ascii="Garamond" w:hAnsi="Garamond"/>
+          <w:i/>
+        </w:rPr>
         <w:t xml:space="preserve">t </w:t>
       </w:r>
       <w:r>
         <w:rPr>
           <w:rFonts w:ascii="Garamond" w:hAnsi="Garamond"/>
         </w:rPr>
-        <w:t xml:space="preserve">= -0.31, </w:t>
+        <w:t>= 3.</w:t>
+      </w:r>
+      <w:r>
+        <w:rPr>
+          <w:rFonts w:ascii="Garamond" w:hAnsi="Garamond"/>
+        </w:rPr>
+        <w:t>75</w:t>
+      </w:r>
+      <w:r>
+        <w:rPr>
+          <w:rFonts w:ascii="Garamond" w:hAnsi="Garamond"/>
+        </w:rPr>
+        <w:t xml:space="preserve">, </w:t>
       </w:r>
       <w:r>
         <w:rPr>
@@ -860,748 +3108,45 @@
       <w:r>
         <w:rPr>
           <w:rFonts w:ascii="Garamond" w:hAnsi="Garamond"/>
-        </w:rPr>
-        <w:t>=0.76</w:t>
-      </w:r>
-      <w:r>
-        <w:rPr>
-          <w:rFonts w:ascii="Garamond" w:hAnsi="Garamond"/>
-        </w:rPr>
-        <w:t xml:space="preserve">), nor did it </w:t>
-      </w:r>
-      <w:r>
-        <w:rPr>
-          <w:rFonts w:ascii="Garamond" w:hAnsi="Garamond"/>
-        </w:rPr>
-        <w:t xml:space="preserve">significantly moderate </w:t>
-      </w:r>
-      <w:r>
-        <w:rPr>
-          <w:rFonts w:ascii="Garamond" w:hAnsi="Garamond"/>
-        </w:rPr>
-        <w:t xml:space="preserve">aggressive or boldness behaviour in fish (aggression: </w:t>
-      </w:r>
-      <w:r>
-        <w:rPr>
-          <w:rFonts w:ascii="Garamond" w:hAnsi="Garamond"/>
           <w:i/>
         </w:rPr>
-        <w:sym w:font="Symbol" w:char="F062"/>
-      </w:r>
-      <w:r>
-        <w:rPr>
-          <w:rFonts w:ascii="Garamond" w:hAnsi="Garamond"/>
-        </w:rPr>
-        <w:t xml:space="preserve"> =-0.12, 95% CIs: -0.66, 0.42, </w:t>
-      </w:r>
-      <w:r>
-        <w:rPr>
-          <w:rFonts w:ascii="Garamond" w:hAnsi="Garamond"/>
-          <w:i/>
-        </w:rPr>
-        <w:t xml:space="preserve">t </w:t>
-      </w:r>
-      <w:r>
-        <w:rPr>
-          <w:rFonts w:ascii="Garamond" w:hAnsi="Garamond"/>
-        </w:rPr>
-        <w:t xml:space="preserve">= -0.44, </w:t>
-      </w:r>
-      <w:r>
-        <w:rPr>
-          <w:rFonts w:ascii="Garamond" w:hAnsi="Garamond"/>
-          <w:i/>
-        </w:rPr>
-        <w:t>p</w:t>
-      </w:r>
-      <w:r>
-        <w:rPr>
-          <w:rFonts w:ascii="Garamond" w:hAnsi="Garamond"/>
-        </w:rPr>
-        <w:t xml:space="preserve">=0.66; boldness: </w:t>
-      </w:r>
-      <w:r>
-        <w:rPr>
-          <w:rFonts w:ascii="Garamond" w:hAnsi="Garamond"/>
-          <w:i/>
-        </w:rPr>
-        <w:sym w:font="Symbol" w:char="F062"/>
-      </w:r>
-      <w:r>
-        <w:rPr>
-          <w:rFonts w:ascii="Garamond" w:hAnsi="Garamond"/>
-        </w:rPr>
-        <w:t xml:space="preserve"> =-0.04, 95% CIs: -0.58, 0.51, </w:t>
-      </w:r>
-      <w:r>
-        <w:rPr>
-          <w:rFonts w:ascii="Garamond" w:hAnsi="Garamond"/>
-          <w:i/>
-        </w:rPr>
-        <w:t xml:space="preserve">t </w:t>
-      </w:r>
-      <w:r>
-        <w:rPr>
-          <w:rFonts w:ascii="Garamond" w:hAnsi="Garamond"/>
-        </w:rPr>
-        <w:t xml:space="preserve">= -0.13, </w:t>
-      </w:r>
-      <w:r>
-        <w:rPr>
-          <w:rFonts w:ascii="Garamond" w:hAnsi="Garamond"/>
-          <w:i/>
-        </w:rPr>
-        <w:t>p</w:t>
-      </w:r>
-      <w:r>
-        <w:rPr>
-          <w:rFonts w:ascii="Garamond" w:hAnsi="Garamond"/>
-        </w:rPr>
-        <w:t>=0.90; SSD</w:t>
-      </w:r>
-      <w:r>
-        <w:rPr>
-          <w:rFonts w:ascii="Garamond" w:hAnsi="Garamond"/>
-        </w:rPr>
-        <w:t xml:space="preserve"> x </w:t>
-      </w:r>
-      <w:r>
-        <w:rPr>
-          <w:rFonts w:ascii="Garamond" w:hAnsi="Garamond"/>
-        </w:rPr>
-        <w:t xml:space="preserve">aggression: </w:t>
-      </w:r>
-      <w:r>
-        <w:rPr>
-          <w:rFonts w:ascii="Garamond" w:hAnsi="Garamond"/>
-          <w:i/>
-        </w:rPr>
-        <w:sym w:font="Symbol" w:char="F062"/>
-      </w:r>
-      <w:r>
-        <w:rPr>
-          <w:rFonts w:ascii="Garamond" w:hAnsi="Garamond"/>
-        </w:rPr>
-        <w:t xml:space="preserve"> =0.26, 95% CIs: -0.72, 1.24, </w:t>
-      </w:r>
-      <w:r>
-        <w:rPr>
-          <w:rFonts w:ascii="Garamond" w:hAnsi="Garamond"/>
-          <w:i/>
-        </w:rPr>
-        <w:t xml:space="preserve">t </w:t>
-      </w:r>
-      <w:r>
-        <w:rPr>
-          <w:rFonts w:ascii="Garamond" w:hAnsi="Garamond"/>
-        </w:rPr>
-        <w:t xml:space="preserve">= 0.52, </w:t>
-      </w:r>
-      <w:r>
-        <w:rPr>
-          <w:rFonts w:ascii="Garamond" w:hAnsi="Garamond"/>
-          <w:i/>
-        </w:rPr>
-        <w:t>p</w:t>
-      </w:r>
-      <w:r>
-        <w:rPr>
-          <w:rFonts w:ascii="Garamond" w:hAnsi="Garamond"/>
-        </w:rPr>
-        <w:t>=0.60; SSD</w:t>
-      </w:r>
-      <w:r>
-        <w:rPr>
-          <w:rFonts w:ascii="Garamond" w:hAnsi="Garamond"/>
-        </w:rPr>
-        <w:t xml:space="preserve"> x </w:t>
-      </w:r>
-      <w:r>
-        <w:rPr>
-          <w:rFonts w:ascii="Garamond" w:hAnsi="Garamond"/>
-        </w:rPr>
-        <w:t xml:space="preserve">boldness: </w:t>
-      </w:r>
-      <w:r>
-        <w:rPr>
-          <w:rFonts w:ascii="Garamond" w:hAnsi="Garamond"/>
-          <w:i/>
-        </w:rPr>
-        <w:sym w:font="Symbol" w:char="F062"/>
-      </w:r>
-      <w:r>
-        <w:rPr>
-          <w:rFonts w:ascii="Garamond" w:hAnsi="Garamond"/>
-        </w:rPr>
-        <w:t xml:space="preserve"> =-0.37, 95% CIs: -1.43, 0.69, </w:t>
-      </w:r>
-      <w:r>
-        <w:rPr>
-          <w:rFonts w:ascii="Garamond" w:hAnsi="Garamond"/>
-          <w:i/>
-        </w:rPr>
-        <w:t xml:space="preserve">t </w:t>
-      </w:r>
-      <w:r>
-        <w:rPr>
-          <w:rFonts w:ascii="Garamond" w:hAnsi="Garamond"/>
-        </w:rPr>
-        <w:t xml:space="preserve">= -0.69, </w:t>
-      </w:r>
-      <w:r>
-        <w:rPr>
-          <w:rFonts w:ascii="Garamond" w:hAnsi="Garamond"/>
-          <w:i/>
-        </w:rPr>
-        <w:t>p</w:t>
-      </w:r>
-      <w:r>
-        <w:rPr>
-          <w:rFonts w:ascii="Garamond" w:hAnsi="Garamond"/>
-        </w:rPr>
-        <w:t>=0.49)</w:t>
-      </w:r>
-      <w:r>
-        <w:rPr>
-          <w:rFonts w:ascii="Garamond" w:hAnsi="Garamond"/>
-          <w:i/>
-        </w:rPr>
-        <w:t xml:space="preserve">. </w:t>
-      </w:r>
-      <w:r>
-        <w:rPr>
-          <w:rFonts w:ascii="Garamond" w:hAnsi="Garamond"/>
-        </w:rPr>
-        <w:t xml:space="preserve">For invertebrates, SSD </w:t>
-      </w:r>
-      <w:r>
-        <w:rPr>
-          <w:rFonts w:ascii="Garamond" w:hAnsi="Garamond"/>
-        </w:rPr>
-        <w:t xml:space="preserve">significantly </w:t>
-      </w:r>
-      <w:r>
-        <w:rPr>
-          <w:rFonts w:ascii="Garamond" w:hAnsi="Garamond"/>
-        </w:rPr>
-        <w:t xml:space="preserve">interacted with boldness - as males became larger than females (SSD became more male-biased) males were much bolder than females (boldness: </w:t>
-      </w:r>
-      <w:r>
-        <w:rPr>
-          <w:rFonts w:ascii="Garamond" w:hAnsi="Garamond"/>
-          <w:i/>
-        </w:rPr>
-        <w:sym w:font="Symbol" w:char="F062"/>
-      </w:r>
-      <w:r>
-        <w:rPr>
-          <w:rFonts w:ascii="Garamond" w:hAnsi="Garamond"/>
-        </w:rPr>
-        <w:t xml:space="preserve"> =0.28, 95% CIs: -0.10, 0.66, </w:t>
-      </w:r>
-      <w:r>
-        <w:rPr>
-          <w:rFonts w:ascii="Garamond" w:hAnsi="Garamond"/>
-          <w:i/>
-        </w:rPr>
-        <w:t xml:space="preserve">t </w:t>
-      </w:r>
-      <w:r>
-        <w:rPr>
-          <w:rFonts w:ascii="Garamond" w:hAnsi="Garamond"/>
-        </w:rPr>
-        <w:t xml:space="preserve">= 1.46, </w:t>
-      </w:r>
-      <w:r>
-        <w:rPr>
-          <w:rFonts w:ascii="Garamond" w:hAnsi="Garamond"/>
-          <w:i/>
-        </w:rPr>
-        <w:t>p</w:t>
-      </w:r>
-      <w:r>
-        <w:rPr>
-          <w:rFonts w:ascii="Garamond" w:hAnsi="Garamond"/>
-        </w:rPr>
-        <w:t>=0.14; SSD</w:t>
-      </w:r>
-      <w:r>
-        <w:rPr>
-          <w:rFonts w:ascii="Garamond" w:hAnsi="Garamond"/>
-        </w:rPr>
-        <w:t xml:space="preserve"> x </w:t>
-      </w:r>
-      <w:r>
-        <w:rPr>
-          <w:rFonts w:ascii="Garamond" w:hAnsi="Garamond"/>
-        </w:rPr>
-        <w:t xml:space="preserve">boldness: </w:t>
-      </w:r>
-      <w:r>
-        <w:rPr>
-          <w:rFonts w:ascii="Garamond" w:hAnsi="Garamond"/>
-          <w:i/>
-        </w:rPr>
-        <w:sym w:font="Symbol" w:char="F062"/>
-      </w:r>
-      <w:r>
-        <w:rPr>
-          <w:rFonts w:ascii="Garamond" w:hAnsi="Garamond"/>
-        </w:rPr>
-        <w:t xml:space="preserve"> =1.07, 95% CIs: 0.25, 1.90, </w:t>
-      </w:r>
-      <w:r>
-        <w:rPr>
-          <w:rFonts w:ascii="Garamond" w:hAnsi="Garamond"/>
-          <w:i/>
-        </w:rPr>
-        <w:t xml:space="preserve">t </w:t>
-      </w:r>
-      <w:r>
-        <w:rPr>
-          <w:rFonts w:ascii="Garamond" w:hAnsi="Garamond"/>
-        </w:rPr>
-        <w:t xml:space="preserve">= 2.56, </w:t>
-      </w:r>
-      <w:r>
-        <w:rPr>
-          <w:rFonts w:ascii="Garamond" w:hAnsi="Garamond"/>
-          <w:i/>
-        </w:rPr>
-        <w:t>p</w:t>
-      </w:r>
-      <w:r>
-        <w:rPr>
-          <w:rFonts w:ascii="Garamond" w:hAnsi="Garamond"/>
-        </w:rPr>
-        <w:t xml:space="preserve">=0.01). SSD did not interact </w:t>
-      </w:r>
-      <w:r>
-        <w:rPr>
-          <w:rFonts w:ascii="Garamond" w:hAnsi="Garamond"/>
-        </w:rPr>
-        <w:t xml:space="preserve">significantly </w:t>
-      </w:r>
-      <w:r>
-        <w:rPr>
-          <w:rFonts w:ascii="Garamond" w:hAnsi="Garamond"/>
-        </w:rPr>
-        <w:t>with activity</w:t>
-      </w:r>
-      <w:r>
-        <w:rPr>
-          <w:rFonts w:ascii="Garamond" w:hAnsi="Garamond"/>
-        </w:rPr>
-        <w:t xml:space="preserve"> within invertebrates;</w:t>
-      </w:r>
-      <w:r>
-        <w:rPr>
-          <w:rFonts w:ascii="Garamond" w:hAnsi="Garamond"/>
-        </w:rPr>
-        <w:t xml:space="preserve"> as SSD became more male-biased </w:t>
-      </w:r>
-      <w:r>
-        <w:rPr>
-          <w:rFonts w:ascii="Garamond" w:hAnsi="Garamond"/>
-        </w:rPr>
-        <w:t xml:space="preserve">there was a non-significant trend for </w:t>
-      </w:r>
-      <w:r>
-        <w:rPr>
-          <w:rFonts w:ascii="Garamond" w:hAnsi="Garamond"/>
-        </w:rPr>
-        <w:t xml:space="preserve">females </w:t>
-      </w:r>
-      <w:r>
-        <w:rPr>
-          <w:rFonts w:ascii="Garamond" w:hAnsi="Garamond"/>
-        </w:rPr>
-        <w:t>to be</w:t>
-      </w:r>
-      <w:r>
-        <w:rPr>
-          <w:rFonts w:ascii="Garamond" w:hAnsi="Garamond"/>
-        </w:rPr>
-        <w:t xml:space="preserve"> more active than </w:t>
-      </w:r>
-      <w:r>
-        <w:rPr>
-          <w:rFonts w:ascii="Garamond" w:hAnsi="Garamond"/>
-        </w:rPr>
-        <w:lastRenderedPageBreak/>
-        <w:t xml:space="preserve">males (activity: </w:t>
-      </w:r>
-      <w:r>
-        <w:rPr>
-          <w:rFonts w:ascii="Garamond" w:hAnsi="Garamond"/>
-          <w:i/>
-        </w:rPr>
-        <w:sym w:font="Symbol" w:char="F062"/>
-      </w:r>
-      <w:r>
-        <w:rPr>
-          <w:rFonts w:ascii="Garamond" w:hAnsi="Garamond"/>
-        </w:rPr>
-        <w:t xml:space="preserve"> =0.00, 95% CIs: -0.37, 0.38, </w:t>
-      </w:r>
-      <w:r>
-        <w:rPr>
-          <w:rFonts w:ascii="Garamond" w:hAnsi="Garamond"/>
-          <w:i/>
-        </w:rPr>
-        <w:t xml:space="preserve">t </w:t>
-      </w:r>
-      <w:r>
-        <w:rPr>
-          <w:rFonts w:ascii="Garamond" w:hAnsi="Garamond"/>
-        </w:rPr>
-        <w:t xml:space="preserve">= 0.02, </w:t>
-      </w:r>
-      <w:r>
-        <w:rPr>
-          <w:rFonts w:ascii="Garamond" w:hAnsi="Garamond"/>
-          <w:i/>
-        </w:rPr>
-        <w:t>p</w:t>
-      </w:r>
-      <w:r>
-        <w:rPr>
-          <w:rFonts w:ascii="Garamond" w:hAnsi="Garamond"/>
-        </w:rPr>
-        <w:t>=0.98; SSD</w:t>
-      </w:r>
-      <w:r>
-        <w:rPr>
-          <w:rFonts w:ascii="Garamond" w:hAnsi="Garamond"/>
-        </w:rPr>
-        <w:t xml:space="preserve"> x </w:t>
-      </w:r>
-      <w:r>
-        <w:rPr>
-          <w:rFonts w:ascii="Garamond" w:hAnsi="Garamond"/>
-        </w:rPr>
-        <w:t xml:space="preserve">activity: </w:t>
-      </w:r>
-      <w:r>
-        <w:rPr>
-          <w:rFonts w:ascii="Garamond" w:hAnsi="Garamond"/>
-          <w:i/>
-        </w:rPr>
-        <w:sym w:font="Symbol" w:char="F062"/>
-      </w:r>
-      <w:r>
-        <w:rPr>
-          <w:rFonts w:ascii="Garamond" w:hAnsi="Garamond"/>
-        </w:rPr>
-        <w:t xml:space="preserve"> =-0.85, 95% CIs: -2.02, 0.32, </w:t>
-      </w:r>
-      <w:r>
-        <w:rPr>
-          <w:rFonts w:ascii="Garamond" w:hAnsi="Garamond"/>
-          <w:i/>
-        </w:rPr>
-        <w:t xml:space="preserve">t </w:t>
-      </w:r>
-      <w:r>
-        <w:rPr>
-          <w:rFonts w:ascii="Garamond" w:hAnsi="Garamond"/>
-        </w:rPr>
-        <w:t xml:space="preserve">= -1.43, </w:t>
-      </w:r>
-      <w:r>
-        <w:rPr>
-          <w:rFonts w:ascii="Garamond" w:hAnsi="Garamond"/>
-          <w:i/>
-        </w:rPr>
-        <w:t>p</w:t>
-      </w:r>
-      <w:r>
-        <w:rPr>
-          <w:rFonts w:ascii="Garamond" w:hAnsi="Garamond"/>
-        </w:rPr>
-        <w:t xml:space="preserve">=0.15). Finally, SSD interacted </w:t>
-      </w:r>
-      <w:r>
-        <w:rPr>
-          <w:rFonts w:ascii="Garamond" w:hAnsi="Garamond"/>
-        </w:rPr>
-        <w:t>strongly and significantly</w:t>
-      </w:r>
-      <w:r>
-        <w:rPr>
-          <w:rFonts w:ascii="Garamond" w:hAnsi="Garamond"/>
-        </w:rPr>
-        <w:t xml:space="preserve"> with all personality traits (except sociality for which there was not enough data) </w:t>
-      </w:r>
-      <w:r>
-        <w:rPr>
-          <w:rFonts w:ascii="Garamond" w:hAnsi="Garamond"/>
-        </w:rPr>
-        <w:t>for</w:t>
-      </w:r>
-      <w:r>
-        <w:rPr>
-          <w:rFonts w:ascii="Garamond" w:hAnsi="Garamond"/>
-        </w:rPr>
-        <w:t xml:space="preserve"> mammals. When SSD </w:t>
-      </w:r>
-      <w:r>
-        <w:rPr>
-          <w:rFonts w:ascii="Garamond" w:hAnsi="Garamond"/>
-        </w:rPr>
-        <w:t>became</w:t>
-      </w:r>
-      <w:r>
-        <w:rPr>
-          <w:rFonts w:ascii="Garamond" w:hAnsi="Garamond"/>
-        </w:rPr>
-        <w:t xml:space="preserve"> more male-biased, females </w:t>
-      </w:r>
-      <w:r>
-        <w:rPr>
-          <w:rFonts w:ascii="Garamond" w:hAnsi="Garamond"/>
-        </w:rPr>
-        <w:t>were m</w:t>
-      </w:r>
-      <w:r>
-        <w:rPr>
-          <w:rFonts w:ascii="Garamond" w:hAnsi="Garamond"/>
-        </w:rPr>
-        <w:t>ore active than males (SSD</w:t>
-      </w:r>
-      <w:r>
-        <w:rPr>
-          <w:rFonts w:ascii="Garamond" w:hAnsi="Garamond"/>
-        </w:rPr>
-        <w:t xml:space="preserve"> x </w:t>
-      </w:r>
-      <w:r>
-        <w:rPr>
-          <w:rFonts w:ascii="Garamond" w:hAnsi="Garamond"/>
-        </w:rPr>
-        <w:t xml:space="preserve">activity: </w:t>
-      </w:r>
-      <w:r>
-        <w:rPr>
-          <w:rFonts w:ascii="Garamond" w:hAnsi="Garamond"/>
-          <w:i/>
-        </w:rPr>
-        <w:sym w:font="Symbol" w:char="F062"/>
-      </w:r>
-      <w:r>
-        <w:rPr>
-          <w:rFonts w:ascii="Garamond" w:hAnsi="Garamond"/>
-        </w:rPr>
-        <w:t xml:space="preserve"> =-1.98, 95% CIs: -2.89, -1.07, </w:t>
-      </w:r>
-      <w:r>
-        <w:rPr>
-          <w:rFonts w:ascii="Garamond" w:hAnsi="Garamond"/>
-          <w:i/>
-        </w:rPr>
-        <w:t xml:space="preserve">t </w:t>
-      </w:r>
-      <w:r>
-        <w:rPr>
-          <w:rFonts w:ascii="Garamond" w:hAnsi="Garamond"/>
-        </w:rPr>
-        <w:t xml:space="preserve">= -4.26, </w:t>
-      </w:r>
-      <w:r>
-        <w:rPr>
-          <w:rFonts w:ascii="Garamond" w:hAnsi="Garamond"/>
-          <w:i/>
-        </w:rPr>
-        <w:t>p</w:t>
-      </w:r>
-      <w:r>
-        <w:rPr>
-          <w:rFonts w:ascii="Garamond" w:hAnsi="Garamond"/>
-        </w:rPr>
-        <w:t xml:space="preserve">&lt;0.001), but males </w:t>
-      </w:r>
-      <w:r>
-        <w:rPr>
-          <w:rFonts w:ascii="Garamond" w:hAnsi="Garamond"/>
-        </w:rPr>
-        <w:t>were</w:t>
-      </w:r>
-      <w:r>
-        <w:rPr>
-          <w:rFonts w:ascii="Garamond" w:hAnsi="Garamond"/>
-        </w:rPr>
-        <w:t xml:space="preserve"> more aggressive (SSD</w:t>
-      </w:r>
-      <w:r>
-        <w:rPr>
-          <w:rFonts w:ascii="Garamond" w:hAnsi="Garamond"/>
-        </w:rPr>
-        <w:t xml:space="preserve"> x </w:t>
-      </w:r>
-      <w:r>
-        <w:rPr>
-          <w:rFonts w:ascii="Garamond" w:hAnsi="Garamond"/>
-        </w:rPr>
-        <w:t xml:space="preserve">aggression: </w:t>
-      </w:r>
-      <w:r>
-        <w:rPr>
-          <w:rFonts w:ascii="Garamond" w:hAnsi="Garamond"/>
-          <w:i/>
-        </w:rPr>
-        <w:sym w:font="Symbol" w:char="F062"/>
-      </w:r>
-      <w:r>
-        <w:rPr>
-          <w:rFonts w:ascii="Garamond" w:hAnsi="Garamond"/>
-        </w:rPr>
-        <w:t xml:space="preserve"> =3.49, 95% CIs: 2.12, 4.86, </w:t>
-      </w:r>
-      <w:r>
-        <w:rPr>
-          <w:rFonts w:ascii="Garamond" w:hAnsi="Garamond"/>
-          <w:i/>
-        </w:rPr>
-        <w:t xml:space="preserve">t </w:t>
-      </w:r>
-      <w:r>
-        <w:rPr>
-          <w:rFonts w:ascii="Garamond" w:hAnsi="Garamond"/>
-        </w:rPr>
-        <w:t xml:space="preserve">= 4.99, </w:t>
-      </w:r>
-      <w:r>
-        <w:rPr>
-          <w:rFonts w:ascii="Garamond" w:hAnsi="Garamond"/>
-          <w:i/>
-        </w:rPr>
-        <w:t>p</w:t>
-      </w:r>
-      <w:r>
-        <w:rPr>
-          <w:rFonts w:ascii="Garamond" w:hAnsi="Garamond"/>
-        </w:rPr>
-        <w:t xml:space="preserve">&lt;0.001), </w:t>
-      </w:r>
-      <w:r>
-        <w:rPr>
-          <w:rFonts w:ascii="Garamond" w:hAnsi="Garamond"/>
-        </w:rPr>
-        <w:t>were</w:t>
-      </w:r>
-      <w:r>
-        <w:rPr>
-          <w:rFonts w:ascii="Garamond" w:hAnsi="Garamond"/>
-        </w:rPr>
-        <w:t xml:space="preserve"> bolder (SSD*boldness: </w:t>
-      </w:r>
-      <w:r>
-        <w:rPr>
-          <w:rFonts w:ascii="Garamond" w:hAnsi="Garamond"/>
-          <w:i/>
-        </w:rPr>
-        <w:sym w:font="Symbol" w:char="F062"/>
-      </w:r>
-      <w:r>
-        <w:rPr>
-          <w:rFonts w:ascii="Garamond" w:hAnsi="Garamond"/>
-        </w:rPr>
-        <w:t xml:space="preserve"> =1.94, 95% CIs: 0.95, 2.92, </w:t>
-      </w:r>
-      <w:r>
-        <w:rPr>
-          <w:rFonts w:ascii="Garamond" w:hAnsi="Garamond"/>
-          <w:i/>
-        </w:rPr>
-        <w:t xml:space="preserve">t </w:t>
-      </w:r>
-      <w:r>
-        <w:rPr>
-          <w:rFonts w:ascii="Garamond" w:hAnsi="Garamond"/>
-        </w:rPr>
-        <w:t xml:space="preserve">= 3.86, </w:t>
-      </w:r>
-      <w:r>
-        <w:rPr>
-          <w:rFonts w:ascii="Garamond" w:hAnsi="Garamond"/>
-          <w:i/>
-        </w:rPr>
-        <w:t>p</w:t>
-      </w:r>
-      <w:r>
-        <w:rPr>
-          <w:rFonts w:ascii="Garamond" w:hAnsi="Garamond"/>
-        </w:rPr>
-        <w:t xml:space="preserve">&lt;0.001), and </w:t>
-      </w:r>
-      <w:r>
-        <w:rPr>
-          <w:rFonts w:ascii="Garamond" w:hAnsi="Garamond"/>
-        </w:rPr>
-        <w:t>were</w:t>
-      </w:r>
-      <w:r>
-        <w:rPr>
-          <w:rFonts w:ascii="Garamond" w:hAnsi="Garamond"/>
-        </w:rPr>
-        <w:t xml:space="preserve"> more explorative than females (SSD</w:t>
-      </w:r>
-      <w:r>
-        <w:rPr>
-          <w:rFonts w:ascii="Garamond" w:hAnsi="Garamond"/>
-        </w:rPr>
-        <w:t xml:space="preserve"> x </w:t>
-      </w:r>
-      <w:r>
-        <w:rPr>
-          <w:rFonts w:ascii="Garamond" w:hAnsi="Garamond"/>
-        </w:rPr>
-        <w:t xml:space="preserve">exploration: </w:t>
-      </w:r>
-      <w:r>
-        <w:rPr>
-          <w:rFonts w:ascii="Garamond" w:hAnsi="Garamond"/>
-          <w:i/>
-        </w:rPr>
-        <w:sym w:font="Symbol" w:char="F062"/>
-      </w:r>
-      <w:r>
-        <w:rPr>
-          <w:rFonts w:ascii="Garamond" w:hAnsi="Garamond"/>
-        </w:rPr>
-        <w:t xml:space="preserve"> =1.94, 95% CIs: 0.94, 2.94, </w:t>
-      </w:r>
-      <w:r>
-        <w:rPr>
-          <w:rFonts w:ascii="Garamond" w:hAnsi="Garamond"/>
-          <w:i/>
-        </w:rPr>
-        <w:t xml:space="preserve">t </w:t>
-      </w:r>
-      <w:r>
-        <w:rPr>
-          <w:rFonts w:ascii="Garamond" w:hAnsi="Garamond"/>
-        </w:rPr>
-        <w:t xml:space="preserve">= 3.82, </w:t>
-      </w:r>
-      <w:r>
-        <w:rPr>
-          <w:rFonts w:ascii="Garamond" w:hAnsi="Garamond"/>
-          <w:i/>
-        </w:rPr>
-        <w:t>p</w:t>
-      </w:r>
-      <w:r>
-        <w:rPr>
-          <w:rFonts w:ascii="Garamond" w:hAnsi="Garamond"/>
-        </w:rPr>
-        <w:t>&lt;0.001)</w:t>
-      </w:r>
-      <w:r>
-        <w:rPr>
-          <w:rFonts w:ascii="Garamond" w:hAnsi="Garamond"/>
-        </w:rPr>
-        <w:t xml:space="preserve"> (see Table 3)</w:t>
+        <w:t>=</w:t>
+      </w:r>
+      <w:r>
+        <w:rPr>
+          <w:rFonts w:ascii="Garamond" w:hAnsi="Garamond"/>
+        </w:rPr>
+        <w:t>0.00</w:t>
+      </w:r>
+      <w:r>
+        <w:rPr>
+          <w:rFonts w:ascii="Garamond" w:hAnsi="Garamond"/>
+        </w:rPr>
+        <w:t>02</w:t>
+      </w:r>
+      <w:r>
+        <w:rPr>
+          <w:rFonts w:ascii="Garamond" w:hAnsi="Garamond"/>
+        </w:rPr>
+        <w:t>)</w:t>
+      </w:r>
+      <w:r>
+        <w:rPr>
+          <w:rFonts w:ascii="Garamond" w:hAnsi="Garamond"/>
+        </w:rPr>
+        <w:t xml:space="preserve"> (see Table 3</w:t>
+      </w:r>
+      <w:r>
+        <w:rPr>
+          <w:rFonts w:ascii="Garamond" w:hAnsi="Garamond"/>
+        </w:rPr>
+        <w:t xml:space="preserve"> and Supplementary Table 4 for variance estimates</w:t>
+      </w:r>
+      <w:r>
+        <w:rPr>
+          <w:rFonts w:ascii="Garamond" w:hAnsi="Garamond"/>
+        </w:rPr>
+        <w:t>)</w:t>
       </w:r>
       <w:r>
         <w:rPr>
@@ -2471,7 +4016,6 @@
         <w:rPr>
           <w:rFonts w:ascii="Garamond" w:hAnsi="Garamond"/>
         </w:rPr>
-        <w:lastRenderedPageBreak/>
         <w:tab/>
       </w:r>
       <w:r>
@@ -3024,6 +4568,7 @@
         <w:rPr>
           <w:rFonts w:ascii="Garamond" w:hAnsi="Garamond"/>
         </w:rPr>
+        <w:lastRenderedPageBreak/>
         <w:t>Where</w:t>
       </w:r>
       <m:oMath>
@@ -4136,14 +5681,7 @@
         <w:rPr>
           <w:rFonts w:ascii="Garamond" w:hAnsi="Garamond"/>
         </w:rPr>
-        <w:t xml:space="preserve">Our second measure attempting to capture the strength of sexual selection was the type of mating system (‘polygynous’, polygamous’, ‘monogamous’, polyandrous’). While mating system is a more indirect measure, a greater amount of data was available to categorise species compared with measures of direct SSD between the sexes. Lastly, we also categorised the parental care strategies exhibited by each species within and across studies (‘biparental’, ‘maternal’, ‘paternal’, ‘none’). Where body size measures for males and females, mating system and parental care were not reported in the research article itself, we obtained these data by searching Web of Science, Scopus and Google Scholar. We used the search terms: “species name” AND male AND female </w:t>
-      </w:r>
-      <w:r>
-        <w:rPr>
-          <w:rFonts w:ascii="Garamond" w:hAnsi="Garamond"/>
-        </w:rPr>
-        <w:lastRenderedPageBreak/>
-        <w:t xml:space="preserve">AND body size OR length (for body size measures), “species name” AND parental care OR mating system for parental care and mating system. </w:t>
+        <w:t xml:space="preserve">Our second measure attempting to capture the strength of sexual selection was the type of mating system (‘polygynous’, polygamous’, ‘monogamous’, polyandrous’). While mating system is a more indirect measure, a greater amount of data was available to categorise species compared with measures of direct SSD between the sexes. Lastly, we also categorised the parental care strategies exhibited by each species within and across studies (‘biparental’, ‘maternal’, ‘paternal’, ‘none’). Where body size measures for males and females, mating system and parental care were not reported in the research article itself, we obtained these data by searching Web of Science, Scopus and Google Scholar. We used the search terms: “species name” AND male AND female AND body size OR length (for body size measures), “species name” AND parental care OR mating system for parental care and mating system. </w:t>
       </w:r>
     </w:p>
     <w:p>
@@ -4182,6 +5720,7 @@
         <w:rPr>
           <w:rFonts w:ascii="Garamond" w:hAnsi="Garamond"/>
         </w:rPr>
+        <w:lastRenderedPageBreak/>
         <w:t xml:space="preserve">We modelled SMD and </w:t>
       </w:r>
       <w:proofErr w:type="spellStart"/>
@@ -4249,21 +5788,12 @@
         </w:rPr>
         <w:t xml:space="preserve">version ?? </w:t>
       </w:r>
-      <w:proofErr w:type="spellStart"/>
       <w:r>
         <w:rPr>
           <w:rFonts w:ascii="Garamond" w:hAnsi="Garamond"/>
           <w:lang w:val="en-US"/>
         </w:rPr>
-        <w:t>Viechtbauer</w:t>
-      </w:r>
-      <w:proofErr w:type="spellEnd"/>
-      <w:r>
-        <w:rPr>
-          <w:rFonts w:ascii="Garamond" w:hAnsi="Garamond"/>
-          <w:lang w:val="en-US"/>
-        </w:rPr>
-        <w:t>, 2010; R Core Team, 2019)</w:t>
+        <w:t>Viechtbauer, 2010; R Core Team, 2019)</w:t>
       </w:r>
       <w:r>
         <w:rPr>
@@ -4699,14 +6229,7 @@
         <w:rPr>
           <w:rFonts w:ascii="Garamond" w:hAnsi="Garamond"/>
         </w:rPr>
-        <w:t xml:space="preserve"> multiple times for the same trait (i.e. repeatability), or for the same trait type using a different test (e.g. several measures of boldness). We conducted a series of sensitivity analyses to ascertain the impact that these </w:t>
-      </w:r>
-      <w:r>
-        <w:rPr>
-          <w:rFonts w:ascii="Garamond" w:hAnsi="Garamond"/>
-        </w:rPr>
-        <w:lastRenderedPageBreak/>
-        <w:t>sources of non-independence had on our final results. We created correlation matrices among effect sizes that shared the same sets of individuals in the sample used to derive effect sizes. Given that we did not know the exact correlation among traits we created three different dependency matrices (</w:t>
+        <w:t xml:space="preserve"> multiple times for the same trait (i.e. repeatability), or for the same trait type using a different test (e.g. several measures of boldness). We conducted a series of sensitivity analyses to ascertain the impact that these sources of non-independence had on our final results. We created correlation matrices among effect sizes that shared the same sets of individuals in the sample used to derive effect sizes. Given that we did not know the exact correlation among traits we created three different dependency matrices (</w:t>
       </w:r>
       <w:r>
         <w:rPr>
@@ -4720,7 +6243,14 @@
         <w:rPr>
           <w:rFonts w:ascii="Garamond" w:hAnsi="Garamond"/>
         </w:rPr>
-        <w:t>; i.e., correlation matrices) that assumed r = 0.3, r = 0.5 and r = 0.8. We refit our models replacing the identify matrix (</w:t>
+        <w:t xml:space="preserve">; i.e., correlation matrices) that assumed r = 0.3, r = 0.5 and r = 0.8. We </w:t>
+      </w:r>
+      <w:r>
+        <w:rPr>
+          <w:rFonts w:ascii="Garamond" w:hAnsi="Garamond"/>
+        </w:rPr>
+        <w:lastRenderedPageBreak/>
+        <w:t>refit our models replacing the identify matrix (</w:t>
       </w:r>
       <w:r>
         <w:rPr>
@@ -4779,305 +6309,10 @@
           <w:rFonts w:ascii="Garamond" w:hAnsi="Garamond"/>
         </w:rPr>
       </w:pPr>
-    </w:p>
-    <w:p>
-      <w:pPr>
-        <w:rPr>
-          <w:rFonts w:ascii="Garamond" w:hAnsi="Garamond"/>
-        </w:rPr>
-      </w:pPr>
-    </w:p>
-    <w:p>
-      <w:pPr>
-        <w:rPr>
-          <w:rFonts w:ascii="Garamond" w:hAnsi="Garamond"/>
-        </w:rPr>
-      </w:pPr>
-    </w:p>
-    <w:p>
-      <w:pPr>
-        <w:rPr>
-          <w:rFonts w:ascii="Garamond" w:hAnsi="Garamond"/>
-        </w:rPr>
-      </w:pPr>
-    </w:p>
-    <w:p>
-      <w:pPr>
-        <w:rPr>
-          <w:rFonts w:ascii="Garamond" w:hAnsi="Garamond"/>
-        </w:rPr>
-      </w:pPr>
-    </w:p>
-    <w:p>
-      <w:pPr>
-        <w:rPr>
-          <w:rFonts w:ascii="Garamond" w:hAnsi="Garamond"/>
-        </w:rPr>
-      </w:pPr>
-    </w:p>
-    <w:p>
-      <w:pPr>
-        <w:rPr>
-          <w:rFonts w:ascii="Garamond" w:hAnsi="Garamond"/>
-        </w:rPr>
-      </w:pPr>
-    </w:p>
-    <w:p>
-      <w:pPr>
-        <w:rPr>
-          <w:rFonts w:ascii="Garamond" w:hAnsi="Garamond"/>
-        </w:rPr>
-      </w:pPr>
-    </w:p>
-    <w:p>
-      <w:pPr>
-        <w:rPr>
-          <w:rFonts w:ascii="Garamond" w:hAnsi="Garamond"/>
-        </w:rPr>
-      </w:pPr>
-    </w:p>
-    <w:p>
-      <w:pPr>
-        <w:rPr>
-          <w:rFonts w:ascii="Garamond" w:hAnsi="Garamond"/>
-        </w:rPr>
-      </w:pPr>
-    </w:p>
-    <w:p>
-      <w:pPr>
-        <w:rPr>
-          <w:rFonts w:ascii="Garamond" w:hAnsi="Garamond"/>
-        </w:rPr>
-      </w:pPr>
-    </w:p>
-    <w:p>
-      <w:pPr>
-        <w:rPr>
-          <w:rFonts w:ascii="Garamond" w:hAnsi="Garamond"/>
-        </w:rPr>
-      </w:pPr>
-    </w:p>
-    <w:p>
-      <w:pPr>
-        <w:rPr>
-          <w:rFonts w:ascii="Garamond" w:hAnsi="Garamond"/>
-        </w:rPr>
-      </w:pPr>
-    </w:p>
-    <w:p>
-      <w:pPr>
-        <w:rPr>
-          <w:rFonts w:ascii="Garamond" w:hAnsi="Garamond"/>
-        </w:rPr>
-      </w:pPr>
-    </w:p>
-    <w:p>
-      <w:pPr>
-        <w:rPr>
-          <w:rFonts w:ascii="Garamond" w:hAnsi="Garamond"/>
-        </w:rPr>
-      </w:pPr>
-    </w:p>
-    <w:p>
-      <w:pPr>
-        <w:rPr>
-          <w:rFonts w:ascii="Garamond" w:hAnsi="Garamond"/>
-        </w:rPr>
-      </w:pPr>
-    </w:p>
-    <w:p>
-      <w:pPr>
-        <w:rPr>
-          <w:rFonts w:ascii="Garamond" w:hAnsi="Garamond"/>
-        </w:rPr>
-      </w:pPr>
-    </w:p>
-    <w:p>
-      <w:pPr>
-        <w:rPr>
-          <w:rFonts w:ascii="Garamond" w:hAnsi="Garamond"/>
-        </w:rPr>
-      </w:pPr>
-    </w:p>
-    <w:p>
-      <w:pPr>
-        <w:rPr>
-          <w:rFonts w:ascii="Garamond" w:hAnsi="Garamond"/>
-        </w:rPr>
-      </w:pPr>
-    </w:p>
-    <w:p>
-      <w:pPr>
-        <w:rPr>
-          <w:rFonts w:ascii="Garamond" w:hAnsi="Garamond"/>
-        </w:rPr>
-      </w:pPr>
-    </w:p>
-    <w:p>
-      <w:pPr>
-        <w:rPr>
-          <w:rFonts w:ascii="Garamond" w:hAnsi="Garamond"/>
-        </w:rPr>
-      </w:pPr>
-    </w:p>
-    <w:p>
-      <w:pPr>
-        <w:rPr>
-          <w:rFonts w:ascii="Garamond" w:hAnsi="Garamond"/>
-        </w:rPr>
-      </w:pPr>
-    </w:p>
-    <w:p>
-      <w:pPr>
-        <w:rPr>
-          <w:rFonts w:ascii="Garamond" w:hAnsi="Garamond"/>
-        </w:rPr>
-      </w:pPr>
-    </w:p>
-    <w:p>
-      <w:pPr>
-        <w:rPr>
-          <w:rFonts w:ascii="Garamond" w:hAnsi="Garamond"/>
-        </w:rPr>
-      </w:pPr>
-    </w:p>
-    <w:p>
-      <w:pPr>
-        <w:rPr>
-          <w:rFonts w:ascii="Garamond" w:hAnsi="Garamond"/>
-        </w:rPr>
-      </w:pPr>
-    </w:p>
-    <w:p>
-      <w:pPr>
-        <w:rPr>
-          <w:rFonts w:ascii="Garamond" w:hAnsi="Garamond"/>
-        </w:rPr>
-      </w:pPr>
-    </w:p>
-    <w:p>
-      <w:pPr>
-        <w:rPr>
-          <w:rFonts w:ascii="Garamond" w:hAnsi="Garamond"/>
-        </w:rPr>
-      </w:pPr>
-    </w:p>
-    <w:p>
-      <w:pPr>
-        <w:rPr>
-          <w:rFonts w:ascii="Garamond" w:hAnsi="Garamond"/>
-        </w:rPr>
-      </w:pPr>
-    </w:p>
-    <w:p>
-      <w:pPr>
-        <w:rPr>
-          <w:rFonts w:ascii="Garamond" w:hAnsi="Garamond"/>
-        </w:rPr>
-      </w:pPr>
-    </w:p>
-    <w:p>
-      <w:pPr>
-        <w:rPr>
-          <w:rFonts w:ascii="Garamond" w:hAnsi="Garamond"/>
-        </w:rPr>
-      </w:pPr>
-    </w:p>
-    <w:p>
-      <w:pPr>
-        <w:rPr>
-          <w:rFonts w:ascii="Garamond" w:hAnsi="Garamond"/>
-        </w:rPr>
-      </w:pPr>
-    </w:p>
-    <w:p>
-      <w:pPr>
-        <w:rPr>
-          <w:rFonts w:ascii="Garamond" w:hAnsi="Garamond"/>
-        </w:rPr>
-      </w:pPr>
-    </w:p>
-    <w:p>
-      <w:pPr>
-        <w:rPr>
-          <w:rFonts w:ascii="Garamond" w:hAnsi="Garamond"/>
-        </w:rPr>
-      </w:pPr>
-    </w:p>
-    <w:p>
-      <w:pPr>
-        <w:rPr>
-          <w:rFonts w:ascii="Garamond" w:hAnsi="Garamond"/>
-        </w:rPr>
-      </w:pPr>
-    </w:p>
-    <w:p>
-      <w:pPr>
-        <w:rPr>
-          <w:rFonts w:ascii="Garamond" w:hAnsi="Garamond"/>
-        </w:rPr>
-      </w:pPr>
-    </w:p>
-    <w:p>
-      <w:pPr>
-        <w:rPr>
-          <w:rFonts w:ascii="Garamond" w:hAnsi="Garamond"/>
-        </w:rPr>
-      </w:pPr>
-    </w:p>
-    <w:p>
-      <w:pPr>
-        <w:rPr>
-          <w:rFonts w:ascii="Garamond" w:hAnsi="Garamond"/>
-        </w:rPr>
-      </w:pPr>
-    </w:p>
-    <w:p>
-      <w:pPr>
-        <w:rPr>
-          <w:rFonts w:ascii="Garamond" w:hAnsi="Garamond"/>
-        </w:rPr>
-      </w:pPr>
-    </w:p>
-    <w:p>
-      <w:pPr>
-        <w:rPr>
-          <w:rFonts w:ascii="Garamond" w:hAnsi="Garamond"/>
-        </w:rPr>
-      </w:pPr>
-    </w:p>
-    <w:p>
-      <w:pPr>
-        <w:rPr>
-          <w:rFonts w:ascii="Garamond" w:hAnsi="Garamond"/>
-        </w:rPr>
-      </w:pPr>
-    </w:p>
-    <w:p>
-      <w:pPr>
-        <w:rPr>
-          <w:rFonts w:ascii="Garamond" w:hAnsi="Garamond"/>
-        </w:rPr>
-      </w:pPr>
-    </w:p>
-    <w:p>
-      <w:pPr>
-        <w:rPr>
-          <w:rFonts w:ascii="Garamond" w:hAnsi="Garamond"/>
-        </w:rPr>
-      </w:pPr>
-    </w:p>
-    <w:p>
-      <w:pPr>
-        <w:rPr>
-          <w:rFonts w:ascii="Garamond" w:hAnsi="Garamond"/>
-        </w:rPr>
-      </w:pPr>
-      <w:r>
-        <w:rPr>
-          <w:rFonts w:ascii="Garamond" w:hAnsi="Garamond"/>
-        </w:rPr>
-        <w:lastRenderedPageBreak/>
+      <w:r>
+        <w:rPr>
+          <w:rFonts w:ascii="Garamond" w:hAnsi="Garamond"/>
+        </w:rPr>
         <w:t xml:space="preserve">Table 1. </w:t>
       </w:r>
       <w:r>
@@ -5197,6 +6432,8 @@
         </w:rPr>
         <w:t>.</w:t>
       </w:r>
+      <w:bookmarkStart w:id="0" w:name="_GoBack"/>
+      <w:bookmarkEnd w:id="0"/>
     </w:p>
     <w:p>
       <w:pPr>
@@ -8064,27 +9301,6 @@
         </w:tc>
       </w:tr>
     </w:tbl>
-    <w:p>
-      <w:pPr>
-        <w:rPr>
-          <w:rFonts w:ascii="Garamond" w:hAnsi="Garamond"/>
-        </w:rPr>
-      </w:pPr>
-    </w:p>
-    <w:p>
-      <w:pPr>
-        <w:rPr>
-          <w:rFonts w:ascii="Garamond" w:hAnsi="Garamond"/>
-        </w:rPr>
-      </w:pPr>
-    </w:p>
-    <w:p>
-      <w:pPr>
-        <w:rPr>
-          <w:rFonts w:ascii="Garamond" w:hAnsi="Garamond"/>
-        </w:rPr>
-      </w:pPr>
-    </w:p>
     <w:p>
       <w:pPr>
         <w:rPr>
@@ -14719,17 +15935,11 @@
           <w:rFonts w:ascii="Garamond" w:hAnsi="Garamond"/>
         </w:rPr>
       </w:pPr>
-    </w:p>
-    <w:p>
-      <w:pPr>
-        <w:rPr>
-          <w:rFonts w:ascii="Garamond" w:hAnsi="Garamond"/>
-        </w:rPr>
-      </w:pPr>
-      <w:r>
-        <w:rPr>
-          <w:rFonts w:ascii="Garamond" w:hAnsi="Garamond"/>
-        </w:rPr>
+      <w:r>
+        <w:rPr>
+          <w:rFonts w:ascii="Garamond" w:hAnsi="Garamond"/>
+        </w:rPr>
+        <w:lastRenderedPageBreak/>
         <w:t>Table 3. MLMR model</w:t>
       </w:r>
       <w:r>
@@ -17655,8 +18865,6 @@
                 <w:szCs w:val="18"/>
               </w:rPr>
             </w:pPr>
-            <w:bookmarkStart w:id="0" w:name="_GoBack"/>
-            <w:bookmarkEnd w:id="0"/>
           </w:p>
         </w:tc>
         <w:tc>
@@ -21015,23 +22223,24 @@
           <w:rFonts w:ascii="Garamond" w:hAnsi="Garamond"/>
         </w:rPr>
       </w:pPr>
-    </w:p>
-    <w:p>
-      <w:pPr>
-        <w:contextualSpacing/>
-        <w:rPr>
-          <w:rFonts w:ascii="Garamond" w:hAnsi="Garamond"/>
-        </w:rPr>
-      </w:pPr>
       <w:r>
         <w:rPr>
           <w:rFonts w:ascii="Garamond" w:hAnsi="Garamond"/>
           <w:noProof/>
         </w:rPr>
+        <w:lastRenderedPageBreak/>
         <w:drawing>
-          <wp:inline distT="0" distB="0" distL="0" distR="0" wp14:anchorId="64127D37" wp14:editId="059FA0E3">
-            <wp:extent cx="5727700" cy="3292475"/>
+          <wp:anchor distT="0" distB="0" distL="114300" distR="114300" simplePos="0" relativeHeight="251659264" behindDoc="0" locked="0" layoutInCell="1" allowOverlap="1" wp14:anchorId="64127D37" wp14:editId="16A1AE85">
+            <wp:simplePos x="0" y="0"/>
+            <wp:positionH relativeFrom="column">
+              <wp:posOffset>-509270</wp:posOffset>
+            </wp:positionH>
+            <wp:positionV relativeFrom="paragraph">
+              <wp:posOffset>0</wp:posOffset>
+            </wp:positionV>
+            <wp:extent cx="6909435" cy="5042535"/>
             <wp:effectExtent l="0" t="0" r="0" b="0"/>
+            <wp:wrapSquare wrapText="bothSides"/>
             <wp:docPr id="3" name="Picture 3"/>
             <wp:cNvGraphicFramePr>
               <a:graphicFrameLocks xmlns:a="http://schemas.openxmlformats.org/drawingml/2006/main" noChangeAspect="1"/>
@@ -21058,7 +22267,7 @@
                   <pic:spPr>
                     <a:xfrm>
                       <a:off x="0" y="0"/>
-                      <a:ext cx="5727700" cy="3292475"/>
+                      <a:ext cx="6909435" cy="5042535"/>
                     </a:xfrm>
                     <a:prstGeom prst="rect">
                       <a:avLst/>
@@ -21067,7 +22276,13 @@
                 </pic:pic>
               </a:graphicData>
             </a:graphic>
-          </wp:inline>
+            <wp14:sizeRelH relativeFrom="page">
+              <wp14:pctWidth>0</wp14:pctWidth>
+            </wp14:sizeRelH>
+            <wp14:sizeRelV relativeFrom="page">
+              <wp14:pctHeight>0</wp14:pctHeight>
+            </wp14:sizeRelV>
+          </wp:anchor>
         </w:drawing>
       </w:r>
     </w:p>
@@ -21140,7 +22355,38 @@
     <w:p>
       <w:pPr>
         <w:contextualSpacing/>
-        <w:jc w:val="center"/>
+        <w:rPr>
+          <w:rFonts w:ascii="Garamond" w:hAnsi="Garamond"/>
+        </w:rPr>
+      </w:pPr>
+    </w:p>
+    <w:p>
+      <w:pPr>
+        <w:contextualSpacing/>
+        <w:rPr>
+          <w:rFonts w:ascii="Garamond" w:hAnsi="Garamond"/>
+        </w:rPr>
+      </w:pPr>
+    </w:p>
+    <w:p>
+      <w:pPr>
+        <w:contextualSpacing/>
+        <w:rPr>
+          <w:rFonts w:ascii="Garamond" w:hAnsi="Garamond"/>
+        </w:rPr>
+      </w:pPr>
+    </w:p>
+    <w:p>
+      <w:pPr>
+        <w:contextualSpacing/>
+        <w:rPr>
+          <w:rFonts w:ascii="Garamond" w:hAnsi="Garamond"/>
+        </w:rPr>
+      </w:pPr>
+    </w:p>
+    <w:p>
+      <w:pPr>
+        <w:contextualSpacing/>
         <w:rPr>
           <w:rFonts w:ascii="Garamond" w:hAnsi="Garamond"/>
         </w:rPr>
@@ -21152,9 +22398,17 @@
         </w:rPr>
         <w:lastRenderedPageBreak/>
         <w:drawing>
-          <wp:inline distT="0" distB="0" distL="0" distR="0" wp14:anchorId="1AF979A6" wp14:editId="3E80A729">
-            <wp:extent cx="6524485" cy="4787757"/>
-            <wp:effectExtent l="0" t="0" r="3810" b="635"/>
+          <wp:anchor distT="0" distB="0" distL="114300" distR="114300" simplePos="0" relativeHeight="251658240" behindDoc="0" locked="0" layoutInCell="1" allowOverlap="1" wp14:anchorId="1AF979A6" wp14:editId="0154D702">
+            <wp:simplePos x="0" y="0"/>
+            <wp:positionH relativeFrom="column">
+              <wp:posOffset>-339365</wp:posOffset>
+            </wp:positionH>
+            <wp:positionV relativeFrom="paragraph">
+              <wp:posOffset>173990</wp:posOffset>
+            </wp:positionV>
+            <wp:extent cx="6526617" cy="3619103"/>
+            <wp:effectExtent l="0" t="0" r="1270" b="635"/>
+            <wp:wrapSquare wrapText="bothSides"/>
             <wp:docPr id="4" name="Picture 4"/>
             <wp:cNvGraphicFramePr>
               <a:graphicFrameLocks xmlns:a="http://schemas.openxmlformats.org/drawingml/2006/main" noChangeAspect="1"/>
@@ -21181,7 +22435,7 @@
                   <pic:spPr>
                     <a:xfrm>
                       <a:off x="0" y="0"/>
-                      <a:ext cx="6526617" cy="4789321"/>
+                      <a:ext cx="6526617" cy="3619103"/>
                     </a:xfrm>
                     <a:prstGeom prst="rect">
                       <a:avLst/>
@@ -21190,7 +22444,13 @@
                 </pic:pic>
               </a:graphicData>
             </a:graphic>
-          </wp:inline>
+            <wp14:sizeRelH relativeFrom="page">
+              <wp14:pctWidth>0</wp14:pctWidth>
+            </wp14:sizeRelH>
+            <wp14:sizeRelV relativeFrom="page">
+              <wp14:pctHeight>0</wp14:pctHeight>
+            </wp14:sizeRelV>
+          </wp:anchor>
         </w:drawing>
       </w:r>
     </w:p>
@@ -21287,8 +22547,34 @@
         <w:rPr>
           <w:rFonts w:ascii="Garamond" w:hAnsi="Garamond"/>
         </w:rPr>
-        <w:t xml:space="preserve"> MLMR models with personality trait as a moderator term. Thin bars are 95% CIs and thick bars are predicted intervals.</w:t>
-      </w:r>
+        <w:t xml:space="preserve"> </w:t>
+      </w:r>
+      <w:r>
+        <w:rPr>
+          <w:rFonts w:ascii="Garamond" w:hAnsi="Garamond"/>
+        </w:rPr>
+        <w:t>MLMR models with personality trait as a moderator term. Thin bars are 95% CIs and thick bars are predict</w:t>
+      </w:r>
+      <w:r>
+        <w:rPr>
+          <w:rFonts w:ascii="Garamond" w:hAnsi="Garamond"/>
+        </w:rPr>
+        <w:t>ion</w:t>
+      </w:r>
+      <w:r>
+        <w:rPr>
+          <w:rFonts w:ascii="Garamond" w:hAnsi="Garamond"/>
+        </w:rPr>
+        <w:t xml:space="preserve"> intervals.</w:t>
+      </w:r>
+    </w:p>
+    <w:p>
+      <w:pPr>
+        <w:contextualSpacing/>
+        <w:rPr>
+          <w:rFonts w:ascii="Garamond" w:hAnsi="Garamond"/>
+        </w:rPr>
+      </w:pPr>
     </w:p>
     <w:p>
       <w:pPr>

</xml_diff>

<commit_message>
updated methods and results draft
</commit_message>
<xml_diff>
--- a/ms/results-methods.docx
+++ b/ms/results-methods.docx
@@ -60,13 +60,13 @@
         <w:rPr>
           <w:rFonts w:ascii="Garamond" w:hAnsi="Garamond"/>
         </w:rPr>
-        <w:t>Following data extraction</w:t>
-      </w:r>
-      <w:r>
-        <w:rPr>
-          <w:rFonts w:ascii="Garamond" w:hAnsi="Garamond"/>
-        </w:rPr>
-        <w:t xml:space="preserve">, our final dataset contained </w:t>
+        <w:t>O</w:t>
+      </w:r>
+      <w:r>
+        <w:rPr>
+          <w:rFonts w:ascii="Garamond" w:hAnsi="Garamond"/>
+        </w:rPr>
+        <w:t xml:space="preserve">ur final dataset contained </w:t>
       </w:r>
       <w:r>
         <w:rPr>
@@ -152,13 +152,37 @@
         <w:rPr>
           <w:rFonts w:ascii="Garamond" w:hAnsi="Garamond"/>
         </w:rPr>
-        <w:t>the most effect sizes from different studies (n=61 studies)</w:t>
-      </w:r>
-      <w:r>
-        <w:rPr>
-          <w:rFonts w:ascii="Garamond" w:hAnsi="Garamond"/>
-        </w:rPr>
-        <w:t xml:space="preserve"> (Table </w:t>
+        <w:t xml:space="preserve">effect sizes from </w:t>
+      </w:r>
+      <w:r>
+        <w:rPr>
+          <w:rFonts w:ascii="Garamond" w:hAnsi="Garamond"/>
+        </w:rPr>
+        <w:t>more</w:t>
+      </w:r>
+      <w:r>
+        <w:rPr>
+          <w:rFonts w:ascii="Garamond" w:hAnsi="Garamond"/>
+        </w:rPr>
+        <w:t xml:space="preserve"> studies (n=61 studies)</w:t>
+      </w:r>
+      <w:r>
+        <w:rPr>
+          <w:rFonts w:ascii="Garamond" w:hAnsi="Garamond"/>
+        </w:rPr>
+        <w:t xml:space="preserve"> </w:t>
+      </w:r>
+      <w:r>
+        <w:rPr>
+          <w:rFonts w:ascii="Garamond" w:hAnsi="Garamond"/>
+        </w:rPr>
+        <w:t xml:space="preserve">than any other group </w:t>
+      </w:r>
+      <w:r>
+        <w:rPr>
+          <w:rFonts w:ascii="Garamond" w:hAnsi="Garamond"/>
+        </w:rPr>
+        <w:t xml:space="preserve">(Table </w:t>
       </w:r>
       <w:r>
         <w:rPr>
@@ -5444,7 +5468,31 @@
         <w:rPr>
           <w:rFonts w:ascii="Garamond" w:hAnsi="Garamond"/>
         </w:rPr>
-        <w:t>We found evidence of publication bias for means for invertebrate studies, but not for variability, and not any other taxonomic group</w:t>
+        <w:t xml:space="preserve">We found evidence of publication bias for means </w:t>
+      </w:r>
+      <w:r>
+        <w:rPr>
+          <w:rFonts w:ascii="Garamond" w:hAnsi="Garamond"/>
+        </w:rPr>
+        <w:t>reported in</w:t>
+      </w:r>
+      <w:r>
+        <w:rPr>
+          <w:rFonts w:ascii="Garamond" w:hAnsi="Garamond"/>
+        </w:rPr>
+        <w:t xml:space="preserve"> invertebrate studies, but not for variability, and not </w:t>
+      </w:r>
+      <w:r>
+        <w:rPr>
+          <w:rFonts w:ascii="Garamond" w:hAnsi="Garamond"/>
+        </w:rPr>
+        <w:t xml:space="preserve">for </w:t>
+      </w:r>
+      <w:r>
+        <w:rPr>
+          <w:rFonts w:ascii="Garamond" w:hAnsi="Garamond"/>
+        </w:rPr>
+        <w:t>any other taxonomic group</w:t>
       </w:r>
       <w:r>
         <w:rPr>
@@ -5958,7 +6006,19 @@
         <w:rPr>
           <w:rFonts w:ascii="Garamond" w:hAnsi="Garamond"/>
         </w:rPr>
-        <w:t xml:space="preserve"> = 8), or 5) we couldn’t access the full-text record (</w:t>
+        <w:t xml:space="preserve"> = 8), or 5) </w:t>
+      </w:r>
+      <w:r>
+        <w:rPr>
+          <w:rFonts w:ascii="Garamond" w:hAnsi="Garamond"/>
+        </w:rPr>
+        <w:t>were inaccessible</w:t>
+      </w:r>
+      <w:r>
+        <w:rPr>
+          <w:rFonts w:ascii="Garamond" w:hAnsi="Garamond"/>
+        </w:rPr>
+        <w:t xml:space="preserve"> (</w:t>
       </w:r>
       <w:r>
         <w:rPr>
@@ -6140,7 +6200,19 @@
         <w:rPr>
           <w:rFonts w:ascii="Garamond" w:hAnsi="Garamond"/>
         </w:rPr>
-        <w:t>. 2018). Briefly, we excluded papers at the full-text stage if they met the following exclusion criteria: 1) were not personality studies, 2) studies used domestic or agricultural animals where individuals were neutered, 3) studies did not compare males and females (i.e. studies where animals were hermaphroditic, clonal or gynandromorphs, or where both sexes were analysed together, or only one sex was studied), or 4) data were unsuitable/missing (</w:t>
+        <w:t>. 2018). Briefly, we excluded papers at the full-text stage if they met the following exclusion criteria: 1) were not personality studies</w:t>
+      </w:r>
+      <w:r>
+        <w:rPr>
+          <w:rFonts w:ascii="Garamond" w:hAnsi="Garamond"/>
+        </w:rPr>
+        <w:t xml:space="preserve"> (i.e. studied a behaviour that could not fit into any of the ‘Big Five’ categories, like social node position)</w:t>
+      </w:r>
+      <w:r>
+        <w:rPr>
+          <w:rFonts w:ascii="Garamond" w:hAnsi="Garamond"/>
+        </w:rPr>
+        <w:t>, 2) studies used domestic or agricultural animals where individuals were neutered, 3) studies did not compare males and females (i.e. studies where animals were hermaphroditic, clonal or gynandromorphs, or where both sexes were analysed together, or only one sex was studied), or 4) data were unsuitable/missing (</w:t>
       </w:r>
       <w:r>
         <w:rPr>
@@ -6153,6 +6225,25 @@
           <w:rFonts w:ascii="Garamond" w:hAnsi="Garamond"/>
         </w:rPr>
         <w:t xml:space="preserve">3). </w:t>
+      </w:r>
+      <w:r>
+        <w:rPr>
+          <w:rFonts w:ascii="Garamond" w:hAnsi="Garamond"/>
+        </w:rPr>
+        <w:t>By definition personality traits must be repeatable (</w:t>
+      </w:r>
+      <w:r>
+        <w:rPr>
+          <w:rFonts w:ascii="Garamond" w:hAnsi="Garamond"/>
+          <w:color w:val="FF0000"/>
+        </w:rPr>
+        <w:t>reference</w:t>
+      </w:r>
+      <w:r>
+        <w:rPr>
+          <w:rFonts w:ascii="Garamond" w:hAnsi="Garamond"/>
+        </w:rPr>
+        <w:t>), yet many studies measuring personality did not report repeatability, nor refer to previous studies that have found those traits to be repeatable. We therefore decided to include a broad range of behavioural types that match up with personality studies.</w:t>
       </w:r>
     </w:p>
     <w:p>
@@ -6279,8 +6370,8 @@
         <w:contextualSpacing/>
         <w:rPr>
           <w:rFonts w:ascii="Garamond" w:eastAsiaTheme="minorEastAsia" w:hAnsi="Garamond"/>
-          <w:sz w:val="22"/>
-          <w:szCs w:val="22"/>
+          <w:sz w:val="20"/>
+          <w:szCs w:val="20"/>
         </w:rPr>
       </w:pPr>
       <w:r>
@@ -6317,8 +6408,8 @@
         <m:r>
           <w:rPr>
             <w:rFonts w:ascii="Cambria Math" w:hAnsi="Cambria Math"/>
-            <w:sz w:val="22"/>
-            <w:szCs w:val="22"/>
+            <w:sz w:val="20"/>
+            <w:szCs w:val="20"/>
           </w:rPr>
           <m:t xml:space="preserve">g= </m:t>
         </m:r>
@@ -6328,8 +6419,8 @@
               <w:rPr>
                 <w:rFonts w:ascii="Cambria Math" w:hAnsi="Cambria Math"/>
                 <w:i/>
-                <w:sz w:val="22"/>
-                <w:szCs w:val="22"/>
+                <w:sz w:val="20"/>
+                <w:szCs w:val="20"/>
               </w:rPr>
             </m:ctrlPr>
           </m:fPr>
@@ -6340,8 +6431,8 @@
                   <w:rPr>
                     <w:rFonts w:ascii="Cambria Math" w:hAnsi="Cambria Math"/>
                     <w:i/>
-                    <w:sz w:val="22"/>
-                    <w:szCs w:val="22"/>
+                    <w:sz w:val="20"/>
+                    <w:szCs w:val="20"/>
                   </w:rPr>
                 </m:ctrlPr>
               </m:sSubPr>
@@ -6353,8 +6444,8 @@
                       <w:rPr>
                         <w:rFonts w:ascii="Cambria Math" w:hAnsi="Cambria Math"/>
                         <w:i/>
-                        <w:sz w:val="22"/>
-                        <w:szCs w:val="22"/>
+                        <w:sz w:val="20"/>
+                        <w:szCs w:val="20"/>
                       </w:rPr>
                     </m:ctrlPr>
                   </m:accPr>
@@ -6362,8 +6453,8 @@
                     <m:r>
                       <w:rPr>
                         <w:rFonts w:ascii="Cambria Math" w:hAnsi="Cambria Math"/>
-                        <w:sz w:val="22"/>
-                        <w:szCs w:val="22"/>
+                        <w:sz w:val="20"/>
+                        <w:szCs w:val="20"/>
                       </w:rPr>
                       <m:t>X</m:t>
                     </m:r>
@@ -6374,8 +6465,8 @@
                 <m:r>
                   <w:rPr>
                     <w:rFonts w:ascii="Cambria Math" w:hAnsi="Cambria Math"/>
-                    <w:sz w:val="22"/>
-                    <w:szCs w:val="22"/>
+                    <w:sz w:val="20"/>
+                    <w:szCs w:val="20"/>
                   </w:rPr>
                   <m:t>M</m:t>
                 </m:r>
@@ -6384,8 +6475,8 @@
             <m:r>
               <w:rPr>
                 <w:rFonts w:ascii="Cambria Math" w:hAnsi="Cambria Math"/>
-                <w:sz w:val="22"/>
-                <w:szCs w:val="22"/>
+                <w:sz w:val="20"/>
+                <w:szCs w:val="20"/>
               </w:rPr>
               <m:t xml:space="preserve">- </m:t>
             </m:r>
@@ -6395,8 +6486,8 @@
                   <w:rPr>
                     <w:rFonts w:ascii="Cambria Math" w:hAnsi="Cambria Math"/>
                     <w:i/>
-                    <w:sz w:val="22"/>
-                    <w:szCs w:val="22"/>
+                    <w:sz w:val="20"/>
+                    <w:szCs w:val="20"/>
                   </w:rPr>
                 </m:ctrlPr>
               </m:sSubPr>
@@ -6408,8 +6499,8 @@
                       <w:rPr>
                         <w:rFonts w:ascii="Cambria Math" w:hAnsi="Cambria Math"/>
                         <w:i/>
-                        <w:sz w:val="22"/>
-                        <w:szCs w:val="22"/>
+                        <w:sz w:val="20"/>
+                        <w:szCs w:val="20"/>
                       </w:rPr>
                     </m:ctrlPr>
                   </m:accPr>
@@ -6417,8 +6508,8 @@
                     <m:r>
                       <w:rPr>
                         <w:rFonts w:ascii="Cambria Math" w:hAnsi="Cambria Math"/>
-                        <w:sz w:val="22"/>
-                        <w:szCs w:val="22"/>
+                        <w:sz w:val="20"/>
+                        <w:szCs w:val="20"/>
                       </w:rPr>
                       <m:t>X</m:t>
                     </m:r>
@@ -6429,8 +6520,8 @@
                 <m:r>
                   <w:rPr>
                     <w:rFonts w:ascii="Cambria Math" w:hAnsi="Cambria Math"/>
-                    <w:sz w:val="22"/>
-                    <w:szCs w:val="22"/>
+                    <w:sz w:val="20"/>
+                    <w:szCs w:val="20"/>
                   </w:rPr>
                   <m:t>F</m:t>
                 </m:r>
@@ -6444,8 +6535,8 @@
                   <w:rPr>
                     <w:rFonts w:ascii="Cambria Math" w:hAnsi="Cambria Math"/>
                     <w:i/>
-                    <w:sz w:val="22"/>
-                    <w:szCs w:val="22"/>
+                    <w:sz w:val="20"/>
+                    <w:szCs w:val="20"/>
                   </w:rPr>
                 </m:ctrlPr>
               </m:sSubPr>
@@ -6453,8 +6544,8 @@
                 <m:r>
                   <w:rPr>
                     <w:rFonts w:ascii="Cambria Math" w:hAnsi="Cambria Math"/>
-                    <w:sz w:val="22"/>
-                    <w:szCs w:val="22"/>
+                    <w:sz w:val="20"/>
+                    <w:szCs w:val="20"/>
                   </w:rPr>
                   <m:t>SD</m:t>
                 </m:r>
@@ -6463,8 +6554,8 @@
                 <m:r>
                   <w:rPr>
                     <w:rFonts w:ascii="Cambria Math" w:hAnsi="Cambria Math"/>
-                    <w:sz w:val="22"/>
-                    <w:szCs w:val="22"/>
+                    <w:sz w:val="20"/>
+                    <w:szCs w:val="20"/>
                   </w:rPr>
                   <m:t>p</m:t>
                 </m:r>
@@ -6476,8 +6567,8 @@
       <w:r>
         <w:rPr>
           <w:rFonts w:ascii="Garamond" w:eastAsiaTheme="minorEastAsia" w:hAnsi="Garamond"/>
-          <w:sz w:val="22"/>
-          <w:szCs w:val="22"/>
+          <w:sz w:val="20"/>
+          <w:szCs w:val="20"/>
         </w:rPr>
         <w:t xml:space="preserve"> , </w:t>
       </w:r>
@@ -6487,8 +6578,8 @@
         <w:contextualSpacing/>
         <w:rPr>
           <w:rFonts w:ascii="Garamond" w:hAnsi="Garamond"/>
-          <w:sz w:val="22"/>
-          <w:szCs w:val="22"/>
+          <w:sz w:val="20"/>
+          <w:szCs w:val="20"/>
         </w:rPr>
       </w:pPr>
       <m:oMathPara>
@@ -6499,8 +6590,8 @@
                 <w:rPr>
                   <w:rFonts w:ascii="Cambria Math" w:eastAsiaTheme="minorEastAsia" w:hAnsi="Cambria Math"/>
                   <w:i/>
-                  <w:sz w:val="22"/>
-                  <w:szCs w:val="22"/>
+                  <w:sz w:val="20"/>
+                  <w:szCs w:val="20"/>
                 </w:rPr>
               </m:ctrlPr>
             </m:sSubPr>
@@ -6508,8 +6599,8 @@
               <m:r>
                 <w:rPr>
                   <w:rFonts w:ascii="Cambria Math" w:eastAsiaTheme="minorEastAsia" w:hAnsi="Cambria Math"/>
-                  <w:sz w:val="22"/>
-                  <w:szCs w:val="22"/>
+                  <w:sz w:val="20"/>
+                  <w:szCs w:val="20"/>
                 </w:rPr>
                 <m:t xml:space="preserve"> SD</m:t>
               </m:r>
@@ -6518,8 +6609,8 @@
               <m:r>
                 <w:rPr>
                   <w:rFonts w:ascii="Cambria Math" w:eastAsiaTheme="minorEastAsia" w:hAnsi="Cambria Math"/>
-                  <w:sz w:val="22"/>
-                  <w:szCs w:val="22"/>
+                  <w:sz w:val="20"/>
+                  <w:szCs w:val="20"/>
                 </w:rPr>
                 <m:t>p</m:t>
               </m:r>
@@ -6528,8 +6619,8 @@
           <m:r>
             <w:rPr>
               <w:rFonts w:ascii="Cambria Math" w:eastAsiaTheme="minorEastAsia" w:hAnsi="Cambria Math"/>
-              <w:sz w:val="22"/>
-              <w:szCs w:val="22"/>
+              <w:sz w:val="20"/>
+              <w:szCs w:val="20"/>
             </w:rPr>
             <m:t xml:space="preserve">= </m:t>
           </m:r>
@@ -6540,8 +6631,8 @@
                 <w:rPr>
                   <w:rFonts w:ascii="Cambria Math" w:eastAsiaTheme="minorEastAsia" w:hAnsi="Cambria Math"/>
                   <w:i/>
-                  <w:sz w:val="22"/>
-                  <w:szCs w:val="22"/>
+                  <w:sz w:val="20"/>
+                  <w:szCs w:val="20"/>
                 </w:rPr>
               </m:ctrlPr>
             </m:radPr>
@@ -6553,8 +6644,8 @@
                     <w:rPr>
                       <w:rFonts w:ascii="Cambria Math" w:eastAsiaTheme="minorEastAsia" w:hAnsi="Cambria Math"/>
                       <w:i/>
-                      <w:sz w:val="22"/>
-                      <w:szCs w:val="22"/>
+                      <w:sz w:val="20"/>
+                      <w:szCs w:val="20"/>
                     </w:rPr>
                   </m:ctrlPr>
                 </m:fPr>
@@ -6565,8 +6656,8 @@
                         <w:rPr>
                           <w:rFonts w:ascii="Cambria Math" w:eastAsiaTheme="minorEastAsia" w:hAnsi="Cambria Math"/>
                           <w:i/>
-                          <w:sz w:val="22"/>
-                          <w:szCs w:val="22"/>
+                          <w:sz w:val="20"/>
+                          <w:szCs w:val="20"/>
                         </w:rPr>
                       </m:ctrlPr>
                     </m:sSubPr>
@@ -6574,8 +6665,8 @@
                       <m:r>
                         <w:rPr>
                           <w:rFonts w:ascii="Cambria Math" w:eastAsiaTheme="minorEastAsia" w:hAnsi="Cambria Math"/>
-                          <w:sz w:val="22"/>
-                          <w:szCs w:val="22"/>
+                          <w:sz w:val="20"/>
+                          <w:szCs w:val="20"/>
                         </w:rPr>
                         <m:t>(N</m:t>
                       </m:r>
@@ -6584,8 +6675,8 @@
                       <m:r>
                         <w:rPr>
                           <w:rFonts w:ascii="Cambria Math" w:eastAsiaTheme="minorEastAsia" w:hAnsi="Cambria Math"/>
-                          <w:sz w:val="22"/>
-                          <w:szCs w:val="22"/>
+                          <w:sz w:val="20"/>
+                          <w:szCs w:val="20"/>
                         </w:rPr>
                         <m:t>M</m:t>
                       </m:r>
@@ -6594,8 +6685,8 @@
                   <m:r>
                     <w:rPr>
                       <w:rFonts w:ascii="Cambria Math" w:eastAsiaTheme="minorEastAsia" w:hAnsi="Cambria Math"/>
-                      <w:sz w:val="22"/>
-                      <w:szCs w:val="22"/>
+                      <w:sz w:val="20"/>
+                      <w:szCs w:val="20"/>
                     </w:rPr>
                     <m:t>-1)</m:t>
                   </m:r>
@@ -6605,8 +6696,8 @@
                         <w:rPr>
                           <w:rFonts w:ascii="Cambria Math" w:eastAsiaTheme="minorEastAsia" w:hAnsi="Cambria Math"/>
                           <w:i/>
-                          <w:sz w:val="22"/>
-                          <w:szCs w:val="22"/>
+                          <w:sz w:val="20"/>
+                          <w:szCs w:val="20"/>
                         </w:rPr>
                       </m:ctrlPr>
                     </m:sSubSupPr>
@@ -6614,8 +6705,8 @@
                       <m:r>
                         <w:rPr>
                           <w:rFonts w:ascii="Cambria Math" w:eastAsiaTheme="minorEastAsia" w:hAnsi="Cambria Math"/>
-                          <w:sz w:val="22"/>
-                          <w:szCs w:val="22"/>
+                          <w:sz w:val="20"/>
+                          <w:szCs w:val="20"/>
                         </w:rPr>
                         <m:t>SD</m:t>
                       </m:r>
@@ -6624,8 +6715,8 @@
                       <m:r>
                         <w:rPr>
                           <w:rFonts w:ascii="Cambria Math" w:eastAsiaTheme="minorEastAsia" w:hAnsi="Cambria Math"/>
-                          <w:sz w:val="22"/>
-                          <w:szCs w:val="22"/>
+                          <w:sz w:val="20"/>
+                          <w:szCs w:val="20"/>
                         </w:rPr>
                         <m:t>M</m:t>
                       </m:r>
@@ -6634,8 +6725,8 @@
                       <m:r>
                         <w:rPr>
                           <w:rFonts w:ascii="Cambria Math" w:eastAsiaTheme="minorEastAsia" w:hAnsi="Cambria Math"/>
-                          <w:sz w:val="22"/>
-                          <w:szCs w:val="22"/>
+                          <w:sz w:val="20"/>
+                          <w:szCs w:val="20"/>
                         </w:rPr>
                         <m:t>2</m:t>
                       </m:r>
@@ -6644,8 +6735,8 @@
                   <m:r>
                     <w:rPr>
                       <w:rFonts w:ascii="Cambria Math" w:eastAsiaTheme="minorEastAsia" w:hAnsi="Cambria Math"/>
-                      <w:sz w:val="22"/>
-                      <w:szCs w:val="22"/>
+                      <w:sz w:val="20"/>
+                      <w:szCs w:val="20"/>
                     </w:rPr>
                     <m:t xml:space="preserve">+ </m:t>
                   </m:r>
@@ -6655,8 +6746,8 @@
                         <w:rPr>
                           <w:rFonts w:ascii="Cambria Math" w:eastAsiaTheme="minorEastAsia" w:hAnsi="Cambria Math"/>
                           <w:i/>
-                          <w:sz w:val="22"/>
-                          <w:szCs w:val="22"/>
+                          <w:sz w:val="20"/>
+                          <w:szCs w:val="20"/>
                         </w:rPr>
                       </m:ctrlPr>
                     </m:sSubPr>
@@ -6664,8 +6755,8 @@
                       <m:r>
                         <w:rPr>
                           <w:rFonts w:ascii="Cambria Math" w:eastAsiaTheme="minorEastAsia" w:hAnsi="Cambria Math"/>
-                          <w:sz w:val="22"/>
-                          <w:szCs w:val="22"/>
+                          <w:sz w:val="20"/>
+                          <w:szCs w:val="20"/>
                         </w:rPr>
                         <m:t>(N</m:t>
                       </m:r>
@@ -6674,8 +6765,8 @@
                       <m:r>
                         <w:rPr>
                           <w:rFonts w:ascii="Cambria Math" w:eastAsiaTheme="minorEastAsia" w:hAnsi="Cambria Math"/>
-                          <w:sz w:val="22"/>
-                          <w:szCs w:val="22"/>
+                          <w:sz w:val="20"/>
+                          <w:szCs w:val="20"/>
                         </w:rPr>
                         <m:t>F</m:t>
                       </m:r>
@@ -6684,8 +6775,8 @@
                   <m:r>
                     <w:rPr>
                       <w:rFonts w:ascii="Cambria Math" w:eastAsiaTheme="minorEastAsia" w:hAnsi="Cambria Math"/>
-                      <w:sz w:val="22"/>
-                      <w:szCs w:val="22"/>
+                      <w:sz w:val="20"/>
+                      <w:szCs w:val="20"/>
                     </w:rPr>
                     <m:t>-1)</m:t>
                   </m:r>
@@ -6695,8 +6786,8 @@
                         <w:rPr>
                           <w:rFonts w:ascii="Cambria Math" w:eastAsiaTheme="minorEastAsia" w:hAnsi="Cambria Math"/>
                           <w:i/>
-                          <w:sz w:val="22"/>
-                          <w:szCs w:val="22"/>
+                          <w:sz w:val="20"/>
+                          <w:szCs w:val="20"/>
                         </w:rPr>
                       </m:ctrlPr>
                     </m:sSubSupPr>
@@ -6704,8 +6795,8 @@
                       <m:r>
                         <w:rPr>
                           <w:rFonts w:ascii="Cambria Math" w:eastAsiaTheme="minorEastAsia" w:hAnsi="Cambria Math"/>
-                          <w:sz w:val="22"/>
-                          <w:szCs w:val="22"/>
+                          <w:sz w:val="20"/>
+                          <w:szCs w:val="20"/>
                         </w:rPr>
                         <m:t>SD</m:t>
                       </m:r>
@@ -6714,8 +6805,8 @@
                       <m:r>
                         <w:rPr>
                           <w:rFonts w:ascii="Cambria Math" w:eastAsiaTheme="minorEastAsia" w:hAnsi="Cambria Math"/>
-                          <w:sz w:val="22"/>
-                          <w:szCs w:val="22"/>
+                          <w:sz w:val="20"/>
+                          <w:szCs w:val="20"/>
                         </w:rPr>
                         <m:t>F</m:t>
                       </m:r>
@@ -6724,8 +6815,8 @@
                       <m:r>
                         <w:rPr>
                           <w:rFonts w:ascii="Cambria Math" w:eastAsiaTheme="minorEastAsia" w:hAnsi="Cambria Math"/>
-                          <w:sz w:val="22"/>
-                          <w:szCs w:val="22"/>
+                          <w:sz w:val="20"/>
+                          <w:szCs w:val="20"/>
                         </w:rPr>
                         <m:t>2</m:t>
                       </m:r>
@@ -6734,8 +6825,8 @@
                   <m:r>
                     <w:rPr>
                       <w:rFonts w:ascii="Cambria Math" w:eastAsiaTheme="minorEastAsia" w:hAnsi="Cambria Math"/>
-                      <w:sz w:val="22"/>
-                      <w:szCs w:val="22"/>
+                      <w:sz w:val="20"/>
+                      <w:szCs w:val="20"/>
                     </w:rPr>
                     <m:t xml:space="preserve"> </m:t>
                   </m:r>
@@ -6747,8 +6838,8 @@
                         <w:rPr>
                           <w:rFonts w:ascii="Cambria Math" w:eastAsiaTheme="minorEastAsia" w:hAnsi="Cambria Math"/>
                           <w:i/>
-                          <w:sz w:val="22"/>
-                          <w:szCs w:val="22"/>
+                          <w:sz w:val="20"/>
+                          <w:szCs w:val="20"/>
                         </w:rPr>
                       </m:ctrlPr>
                     </m:sSubPr>
@@ -6756,8 +6847,8 @@
                       <m:r>
                         <w:rPr>
                           <w:rFonts w:ascii="Cambria Math" w:eastAsiaTheme="minorEastAsia" w:hAnsi="Cambria Math"/>
-                          <w:sz w:val="22"/>
-                          <w:szCs w:val="22"/>
+                          <w:sz w:val="20"/>
+                          <w:szCs w:val="20"/>
                         </w:rPr>
                         <m:t>N</m:t>
                       </m:r>
@@ -6766,8 +6857,8 @@
                       <m:r>
                         <w:rPr>
                           <w:rFonts w:ascii="Cambria Math" w:eastAsiaTheme="minorEastAsia" w:hAnsi="Cambria Math"/>
-                          <w:sz w:val="22"/>
-                          <w:szCs w:val="22"/>
+                          <w:sz w:val="20"/>
+                          <w:szCs w:val="20"/>
                         </w:rPr>
                         <m:t>M</m:t>
                       </m:r>
@@ -6776,8 +6867,8 @@
                   <m:r>
                     <w:rPr>
                       <w:rFonts w:ascii="Cambria Math" w:eastAsiaTheme="minorEastAsia" w:hAnsi="Cambria Math"/>
-                      <w:sz w:val="22"/>
-                      <w:szCs w:val="22"/>
+                      <w:sz w:val="20"/>
+                      <w:szCs w:val="20"/>
                     </w:rPr>
                     <m:t xml:space="preserve">+ </m:t>
                   </m:r>
@@ -6787,8 +6878,8 @@
                         <w:rPr>
                           <w:rFonts w:ascii="Cambria Math" w:eastAsiaTheme="minorEastAsia" w:hAnsi="Cambria Math"/>
                           <w:i/>
-                          <w:sz w:val="22"/>
-                          <w:szCs w:val="22"/>
+                          <w:sz w:val="20"/>
+                          <w:szCs w:val="20"/>
                         </w:rPr>
                       </m:ctrlPr>
                     </m:sSubPr>
@@ -6796,8 +6887,8 @@
                       <m:r>
                         <w:rPr>
                           <w:rFonts w:ascii="Cambria Math" w:eastAsiaTheme="minorEastAsia" w:hAnsi="Cambria Math"/>
-                          <w:sz w:val="22"/>
-                          <w:szCs w:val="22"/>
+                          <w:sz w:val="20"/>
+                          <w:szCs w:val="20"/>
                         </w:rPr>
                         <m:t>N</m:t>
                       </m:r>
@@ -6806,8 +6897,8 @@
                       <m:r>
                         <w:rPr>
                           <w:rFonts w:ascii="Cambria Math" w:eastAsiaTheme="minorEastAsia" w:hAnsi="Cambria Math"/>
-                          <w:sz w:val="22"/>
-                          <w:szCs w:val="22"/>
+                          <w:sz w:val="20"/>
+                          <w:szCs w:val="20"/>
                         </w:rPr>
                         <m:t>F</m:t>
                       </m:r>
@@ -6816,8 +6907,8 @@
                   <m:r>
                     <w:rPr>
                       <w:rFonts w:ascii="Cambria Math" w:eastAsiaTheme="minorEastAsia" w:hAnsi="Cambria Math"/>
-                      <w:sz w:val="22"/>
-                      <w:szCs w:val="22"/>
+                      <w:sz w:val="20"/>
+                      <w:szCs w:val="20"/>
                     </w:rPr>
                     <m:t>-2</m:t>
                   </m:r>
@@ -6919,7 +7010,19 @@
         <w:rPr>
           <w:rFonts w:ascii="Garamond" w:eastAsiaTheme="minorEastAsia" w:hAnsi="Garamond"/>
         </w:rPr>
-        <w:t xml:space="preserve"> instead of log response ratios as our chosen effect size as much of the data was not on a ratio scale and as such a response ratio could not be calculated. Effect size direction for a given behavioural trait depended on the way in which it was measured within a study. For example, boldness can often be measured as latency to flee, where a shorter time indicates a shyer individual. Yet the time to resume behaviour following a simulated predator approach, another common boldness measure, means that bolder individuals are those that resume normal behaviour more quickly. As such, we carefully examined all behavioural traits and ensured that the directionality (i.e., larger mean) was always consistent, flipping the direction of effect size estimates if directionality did not match.  </w:t>
+        <w:t xml:space="preserve"> instead of log response ratios as our chosen effect size as much of the data was not on a ratio scale and as such a response ratio could not be calculated. Effect size direction for a given behavioural trait depended on the way in which it was measured within a study. For example, boldness can often be measured as latency to flee, where a shorter time indicates a shyer individual. Yet the time to resume behaviour following a simulated predator approach, another common boldness measure, means that bolder individuals are those that resume normal behaviour more quickly. As such, we carefully examined all behavioural traits and ensured that the directionality (i.e., larger mean) was always consistent, flipping the direction of effect size estimates </w:t>
+      </w:r>
+      <w:r>
+        <w:rPr>
+          <w:rFonts w:ascii="Garamond" w:eastAsiaTheme="minorEastAsia" w:hAnsi="Garamond"/>
+        </w:rPr>
+        <w:t>to ensure effect size interpretations were consistent</w:t>
+      </w:r>
+      <w:r>
+        <w:rPr>
+          <w:rFonts w:ascii="Garamond" w:eastAsiaTheme="minorEastAsia" w:hAnsi="Garamond"/>
+        </w:rPr>
+        <w:t xml:space="preserve">.  </w:t>
       </w:r>
     </w:p>
     <w:p>
@@ -6991,11 +7094,20 @@
     <w:p>
       <w:pPr>
         <w:contextualSpacing/>
+        <w:rPr>
+          <w:rFonts w:ascii="Garamond" w:eastAsiaTheme="minorEastAsia" w:hAnsi="Garamond"/>
+          <w:noProof/>
+        </w:rPr>
+      </w:pPr>
+    </w:p>
+    <w:p>
+      <w:pPr>
+        <w:contextualSpacing/>
         <w:jc w:val="center"/>
         <w:rPr>
           <w:rFonts w:ascii="Garamond" w:eastAsiaTheme="minorEastAsia" w:hAnsi="Garamond"/>
-          <w:sz w:val="21"/>
-          <w:szCs w:val="21"/>
+          <w:sz w:val="20"/>
+          <w:szCs w:val="20"/>
         </w:rPr>
       </w:pPr>
       <m:oMath>
@@ -7005,16 +7117,17 @@
           </m:rPr>
           <w:rPr>
             <w:rFonts w:ascii="Cambria Math" w:hAnsi="Cambria Math"/>
-            <w:sz w:val="21"/>
-            <w:szCs w:val="21"/>
+            <w:sz w:val="20"/>
+            <w:szCs w:val="20"/>
           </w:rPr>
+          <w:lastRenderedPageBreak/>
           <m:t>lnCVR</m:t>
         </m:r>
         <m:r>
           <w:rPr>
             <w:rFonts w:ascii="Cambria Math" w:hAnsi="Cambria Math"/>
-            <w:sz w:val="21"/>
-            <w:szCs w:val="21"/>
+            <w:sz w:val="20"/>
+            <w:szCs w:val="20"/>
           </w:rPr>
           <m:t>=</m:t>
         </m:r>
@@ -7024,8 +7137,8 @@
               <w:rPr>
                 <w:rFonts w:ascii="Cambria Math" w:hAnsi="Cambria Math"/>
                 <w:i/>
-                <w:sz w:val="21"/>
-                <w:szCs w:val="21"/>
+                <w:sz w:val="20"/>
+                <w:szCs w:val="20"/>
               </w:rPr>
             </m:ctrlPr>
           </m:funcPr>
@@ -7036,8 +7149,8 @@
               </m:rPr>
               <w:rPr>
                 <w:rFonts w:ascii="Cambria Math" w:hAnsi="Cambria Math"/>
-                <w:sz w:val="21"/>
-                <w:szCs w:val="21"/>
+                <w:sz w:val="20"/>
+                <w:szCs w:val="20"/>
               </w:rPr>
               <m:t>ln</m:t>
             </m:r>
@@ -7049,8 +7162,8 @@
                   <w:rPr>
                     <w:rFonts w:ascii="Cambria Math" w:hAnsi="Cambria Math"/>
                     <w:i/>
-                    <w:sz w:val="21"/>
-                    <w:szCs w:val="21"/>
+                    <w:sz w:val="20"/>
+                    <w:szCs w:val="20"/>
                   </w:rPr>
                 </m:ctrlPr>
               </m:dPr>
@@ -7060,8 +7173,8 @@
                     <m:ctrlPr>
                       <w:rPr>
                         <w:rFonts w:ascii="Cambria Math" w:hAnsi="Cambria Math"/>
-                        <w:sz w:val="21"/>
-                        <w:szCs w:val="21"/>
+                        <w:sz w:val="20"/>
+                        <w:szCs w:val="20"/>
                       </w:rPr>
                     </m:ctrlPr>
                   </m:fPr>
@@ -7071,8 +7184,8 @@
                         <m:ctrlPr>
                           <w:rPr>
                             <w:rFonts w:ascii="Cambria Math" w:hAnsi="Cambria Math"/>
-                            <w:sz w:val="21"/>
-                            <w:szCs w:val="21"/>
+                            <w:sz w:val="20"/>
+                            <w:szCs w:val="20"/>
                           </w:rPr>
                         </m:ctrlPr>
                       </m:sSubPr>
@@ -7083,8 +7196,8 @@
                           </m:rPr>
                           <w:rPr>
                             <w:rFonts w:ascii="Cambria Math" w:hAnsi="Cambria Math"/>
-                            <w:sz w:val="21"/>
-                            <w:szCs w:val="21"/>
+                            <w:sz w:val="20"/>
+                            <w:szCs w:val="20"/>
                           </w:rPr>
                           <m:t>CV</m:t>
                         </m:r>
@@ -7093,8 +7206,8 @@
                         <m:r>
                           <w:rPr>
                             <w:rFonts w:ascii="Cambria Math" w:hAnsi="Cambria Math"/>
-                            <w:sz w:val="21"/>
-                            <w:szCs w:val="21"/>
+                            <w:sz w:val="20"/>
+                            <w:szCs w:val="20"/>
                           </w:rPr>
                           <m:t>M</m:t>
                         </m:r>
@@ -7107,8 +7220,8 @@
                         <m:ctrlPr>
                           <w:rPr>
                             <w:rFonts w:ascii="Cambria Math" w:hAnsi="Cambria Math"/>
-                            <w:sz w:val="21"/>
-                            <w:szCs w:val="21"/>
+                            <w:sz w:val="20"/>
+                            <w:szCs w:val="20"/>
                           </w:rPr>
                         </m:ctrlPr>
                       </m:sSubPr>
@@ -7119,8 +7232,8 @@
                           </m:rPr>
                           <w:rPr>
                             <w:rFonts w:ascii="Cambria Math" w:hAnsi="Cambria Math"/>
-                            <w:sz w:val="21"/>
-                            <w:szCs w:val="21"/>
+                            <w:sz w:val="20"/>
+                            <w:szCs w:val="20"/>
                           </w:rPr>
                           <m:t>CV</m:t>
                         </m:r>
@@ -7129,8 +7242,8 @@
                         <m:r>
                           <w:rPr>
                             <w:rFonts w:ascii="Cambria Math" w:hAnsi="Cambria Math"/>
-                            <w:sz w:val="21"/>
-                            <w:szCs w:val="21"/>
+                            <w:sz w:val="20"/>
+                            <w:szCs w:val="20"/>
                           </w:rPr>
                           <m:t>F</m:t>
                         </m:r>
@@ -7145,8 +7258,8 @@
         <m:r>
           <w:rPr>
             <w:rFonts w:ascii="Cambria Math" w:hAnsi="Cambria Math"/>
-            <w:sz w:val="21"/>
-            <w:szCs w:val="21"/>
+            <w:sz w:val="20"/>
+            <w:szCs w:val="20"/>
           </w:rPr>
           <m:t xml:space="preserve">+ </m:t>
         </m:r>
@@ -7156,8 +7269,8 @@
               <w:rPr>
                 <w:rFonts w:ascii="Cambria Math" w:hAnsi="Cambria Math"/>
                 <w:i/>
-                <w:sz w:val="21"/>
-                <w:szCs w:val="21"/>
+                <w:sz w:val="20"/>
+                <w:szCs w:val="20"/>
               </w:rPr>
             </m:ctrlPr>
           </m:fPr>
@@ -7165,8 +7278,8 @@
             <m:r>
               <w:rPr>
                 <w:rFonts w:ascii="Cambria Math" w:hAnsi="Cambria Math"/>
-                <w:sz w:val="21"/>
-                <w:szCs w:val="21"/>
+                <w:sz w:val="20"/>
+                <w:szCs w:val="20"/>
               </w:rPr>
               <m:t>1</m:t>
             </m:r>
@@ -7175,8 +7288,8 @@
             <m:r>
               <w:rPr>
                 <w:rFonts w:ascii="Cambria Math" w:hAnsi="Cambria Math"/>
-                <w:sz w:val="21"/>
-                <w:szCs w:val="21"/>
+                <w:sz w:val="20"/>
+                <w:szCs w:val="20"/>
               </w:rPr>
               <m:t>2(</m:t>
             </m:r>
@@ -7186,8 +7299,8 @@
                   <w:rPr>
                     <w:rFonts w:ascii="Cambria Math" w:hAnsi="Cambria Math"/>
                     <w:i/>
-                    <w:sz w:val="21"/>
-                    <w:szCs w:val="21"/>
+                    <w:sz w:val="20"/>
+                    <w:szCs w:val="20"/>
                   </w:rPr>
                 </m:ctrlPr>
               </m:sSubPr>
@@ -7195,8 +7308,8 @@
                 <m:r>
                   <w:rPr>
                     <w:rFonts w:ascii="Cambria Math" w:hAnsi="Cambria Math"/>
-                    <w:sz w:val="21"/>
-                    <w:szCs w:val="21"/>
+                    <w:sz w:val="20"/>
+                    <w:szCs w:val="20"/>
                   </w:rPr>
                   <m:t>N</m:t>
                 </m:r>
@@ -7205,8 +7318,8 @@
                 <m:r>
                   <w:rPr>
                     <w:rFonts w:ascii="Cambria Math" w:hAnsi="Cambria Math"/>
-                    <w:sz w:val="21"/>
-                    <w:szCs w:val="21"/>
+                    <w:sz w:val="20"/>
+                    <w:szCs w:val="20"/>
                   </w:rPr>
                   <m:t>M</m:t>
                 </m:r>
@@ -7215,8 +7328,8 @@
             <m:r>
               <w:rPr>
                 <w:rFonts w:ascii="Cambria Math" w:hAnsi="Cambria Math"/>
-                <w:sz w:val="21"/>
-                <w:szCs w:val="21"/>
+                <w:sz w:val="20"/>
+                <w:szCs w:val="20"/>
               </w:rPr>
               <m:t>-1)</m:t>
             </m:r>
@@ -7225,8 +7338,8 @@
         <m:r>
           <w:rPr>
             <w:rFonts w:ascii="Cambria Math" w:hAnsi="Cambria Math"/>
-            <w:sz w:val="21"/>
-            <w:szCs w:val="21"/>
+            <w:sz w:val="20"/>
+            <w:szCs w:val="20"/>
           </w:rPr>
           <m:t xml:space="preserve">- </m:t>
         </m:r>
@@ -7236,8 +7349,8 @@
               <w:rPr>
                 <w:rFonts w:ascii="Cambria Math" w:hAnsi="Cambria Math"/>
                 <w:i/>
-                <w:sz w:val="21"/>
-                <w:szCs w:val="21"/>
+                <w:sz w:val="20"/>
+                <w:szCs w:val="20"/>
               </w:rPr>
             </m:ctrlPr>
           </m:fPr>
@@ -7245,8 +7358,8 @@
             <m:r>
               <w:rPr>
                 <w:rFonts w:ascii="Cambria Math" w:hAnsi="Cambria Math"/>
-                <w:sz w:val="21"/>
-                <w:szCs w:val="21"/>
+                <w:sz w:val="20"/>
+                <w:szCs w:val="20"/>
               </w:rPr>
               <m:t>1</m:t>
             </m:r>
@@ -7255,8 +7368,8 @@
             <m:r>
               <w:rPr>
                 <w:rFonts w:ascii="Cambria Math" w:hAnsi="Cambria Math"/>
-                <w:sz w:val="21"/>
-                <w:szCs w:val="21"/>
+                <w:sz w:val="20"/>
+                <w:szCs w:val="20"/>
               </w:rPr>
               <m:t>2</m:t>
             </m:r>
@@ -7266,8 +7379,8 @@
                   <w:rPr>
                     <w:rFonts w:ascii="Cambria Math" w:hAnsi="Cambria Math"/>
                     <w:i/>
-                    <w:sz w:val="21"/>
-                    <w:szCs w:val="21"/>
+                    <w:sz w:val="20"/>
+                    <w:szCs w:val="20"/>
                   </w:rPr>
                 </m:ctrlPr>
               </m:dPr>
@@ -7278,8 +7391,8 @@
                       <w:rPr>
                         <w:rFonts w:ascii="Cambria Math" w:hAnsi="Cambria Math"/>
                         <w:i/>
-                        <w:sz w:val="21"/>
-                        <w:szCs w:val="21"/>
+                        <w:sz w:val="20"/>
+                        <w:szCs w:val="20"/>
                       </w:rPr>
                     </m:ctrlPr>
                   </m:sSubPr>
@@ -7287,8 +7400,8 @@
                     <m:r>
                       <w:rPr>
                         <w:rFonts w:ascii="Cambria Math" w:hAnsi="Cambria Math"/>
-                        <w:sz w:val="21"/>
-                        <w:szCs w:val="21"/>
+                        <w:sz w:val="20"/>
+                        <w:szCs w:val="20"/>
                       </w:rPr>
                       <m:t>N</m:t>
                     </m:r>
@@ -7297,8 +7410,8 @@
                     <m:r>
                       <w:rPr>
                         <w:rFonts w:ascii="Cambria Math" w:hAnsi="Cambria Math"/>
-                        <w:sz w:val="21"/>
-                        <w:szCs w:val="21"/>
+                        <w:sz w:val="20"/>
+                        <w:szCs w:val="20"/>
                       </w:rPr>
                       <m:t>F</m:t>
                     </m:r>
@@ -7307,8 +7420,8 @@
                 <m:r>
                   <w:rPr>
                     <w:rFonts w:ascii="Cambria Math" w:hAnsi="Cambria Math"/>
-                    <w:sz w:val="21"/>
-                    <w:szCs w:val="21"/>
+                    <w:sz w:val="20"/>
+                    <w:szCs w:val="20"/>
                   </w:rPr>
                   <m:t>-1</m:t>
                 </m:r>
@@ -7319,8 +7432,8 @@
         <m:r>
           <w:rPr>
             <w:rFonts w:ascii="Cambria Math" w:hAnsi="Cambria Math"/>
-            <w:sz w:val="21"/>
-            <w:szCs w:val="21"/>
+            <w:sz w:val="20"/>
+            <w:szCs w:val="20"/>
           </w:rPr>
           <m:t xml:space="preserve">  </m:t>
         </m:r>
@@ -7328,11 +7441,1367 @@
       <w:r>
         <w:rPr>
           <w:rFonts w:ascii="Garamond" w:eastAsiaTheme="minorEastAsia" w:hAnsi="Garamond"/>
+          <w:sz w:val="20"/>
+          <w:szCs w:val="20"/>
+        </w:rPr>
+        <w:t>,</w:t>
+      </w:r>
+    </w:p>
+    <w:p>
+      <w:pPr>
+        <w:contextualSpacing/>
+        <w:jc w:val="center"/>
+        <w:rPr>
+          <w:rFonts w:ascii="Garamond" w:eastAsiaTheme="minorEastAsia" w:hAnsi="Garamond"/>
           <w:sz w:val="21"/>
           <w:szCs w:val="21"/>
         </w:rPr>
-        <w:t>,</w:t>
-      </w:r>
+      </w:pPr>
+    </w:p>
+    <w:commentRangeStart w:id="24"/>
+    <w:p>
+      <w:pPr>
+        <w:contextualSpacing/>
+        <w:jc w:val="center"/>
+        <w:rPr>
+          <w:rFonts w:ascii="Garamond" w:eastAsiaTheme="minorEastAsia" w:hAnsi="Garamond"/>
+          <w:sz w:val="21"/>
+          <w:szCs w:val="21"/>
+        </w:rPr>
+      </w:pPr>
+      <m:oMathPara>
+        <m:oMathParaPr>
+          <m:jc m:val="center"/>
+        </m:oMathParaPr>
+        <m:oMath>
+          <m:sSubSup>
+            <m:sSubSupPr>
+              <m:ctrlPr>
+                <w:rPr>
+                  <w:rFonts w:ascii="Cambria Math" w:hAnsi="Cambria Math"/>
+                  <w:sz w:val="20"/>
+                  <w:szCs w:val="20"/>
+                </w:rPr>
+              </m:ctrlPr>
+            </m:sSubSupPr>
+            <m:e>
+              <m:r>
+                <w:rPr>
+                  <w:rFonts w:ascii="Cambria Math" w:hAnsi="Cambria Math"/>
+                  <w:sz w:val="20"/>
+                  <w:szCs w:val="20"/>
+                </w:rPr>
+                <m:t>s</m:t>
+              </m:r>
+            </m:e>
+            <m:sub>
+              <m:r>
+                <w:rPr>
+                  <w:rFonts w:ascii="Cambria Math" w:hAnsi="Cambria Math"/>
+                  <w:sz w:val="20"/>
+                  <w:szCs w:val="20"/>
+                </w:rPr>
+                <m:t>lnCVR</m:t>
+              </m:r>
+            </m:sub>
+            <m:sup>
+              <m:r>
+                <w:rPr>
+                  <w:rFonts w:ascii="Cambria Math" w:hAnsi="Cambria Math"/>
+                  <w:sz w:val="20"/>
+                  <w:szCs w:val="20"/>
+                </w:rPr>
+                <m:t>2</m:t>
+              </m:r>
+            </m:sup>
+          </m:sSubSup>
+          <m:r>
+            <w:rPr>
+              <w:rFonts w:ascii="Cambria Math" w:hAnsi="Cambria Math"/>
+              <w:sz w:val="20"/>
+              <w:szCs w:val="20"/>
+            </w:rPr>
+            <m:t>=</m:t>
+          </m:r>
+          <m:f>
+            <m:fPr>
+              <m:ctrlPr>
+                <w:rPr>
+                  <w:rFonts w:ascii="Cambria Math" w:hAnsi="Cambria Math"/>
+                  <w:sz w:val="20"/>
+                  <w:szCs w:val="20"/>
+                </w:rPr>
+              </m:ctrlPr>
+            </m:fPr>
+            <m:num>
+              <m:r>
+                <w:rPr>
+                  <w:rFonts w:ascii="Cambria Math" w:hAnsi="Cambria Math"/>
+                  <w:sz w:val="20"/>
+                  <w:szCs w:val="20"/>
+                </w:rPr>
+                <m:t>S</m:t>
+              </m:r>
+              <m:sSubSup>
+                <m:sSubSupPr>
+                  <m:ctrlPr>
+                    <w:rPr>
+                      <w:rFonts w:ascii="Cambria Math" w:hAnsi="Cambria Math"/>
+                      <w:sz w:val="20"/>
+                      <w:szCs w:val="20"/>
+                    </w:rPr>
+                  </m:ctrlPr>
+                </m:sSubSupPr>
+                <m:e>
+                  <m:r>
+                    <w:rPr>
+                      <w:rFonts w:ascii="Cambria Math" w:hAnsi="Cambria Math"/>
+                      <w:sz w:val="20"/>
+                      <w:szCs w:val="20"/>
+                    </w:rPr>
+                    <m:t>D</m:t>
+                  </m:r>
+                </m:e>
+                <m:sub>
+                  <m:r>
+                    <w:rPr>
+                      <w:rFonts w:ascii="Cambria Math" w:hAnsi="Cambria Math"/>
+                      <w:sz w:val="20"/>
+                      <w:szCs w:val="20"/>
+                    </w:rPr>
+                    <m:t>M</m:t>
+                  </m:r>
+                </m:sub>
+                <m:sup>
+                  <m:r>
+                    <w:rPr>
+                      <w:rFonts w:ascii="Cambria Math" w:hAnsi="Cambria Math"/>
+                      <w:sz w:val="20"/>
+                      <w:szCs w:val="20"/>
+                    </w:rPr>
+                    <m:t>2</m:t>
+                  </m:r>
+                </m:sup>
+              </m:sSubSup>
+            </m:num>
+            <m:den>
+              <m:sSub>
+                <m:sSubPr>
+                  <m:ctrlPr>
+                    <w:rPr>
+                      <w:rFonts w:ascii="Cambria Math" w:hAnsi="Cambria Math"/>
+                      <w:sz w:val="20"/>
+                      <w:szCs w:val="20"/>
+                    </w:rPr>
+                  </m:ctrlPr>
+                </m:sSubPr>
+                <m:e>
+                  <m:r>
+                    <w:rPr>
+                      <w:rFonts w:ascii="Cambria Math" w:hAnsi="Cambria Math"/>
+                      <w:sz w:val="20"/>
+                      <w:szCs w:val="20"/>
+                    </w:rPr>
+                    <m:t>N</m:t>
+                  </m:r>
+                </m:e>
+                <m:sub>
+                  <m:r>
+                    <w:rPr>
+                      <w:rFonts w:ascii="Cambria Math" w:hAnsi="Cambria Math"/>
+                      <w:sz w:val="20"/>
+                      <w:szCs w:val="20"/>
+                    </w:rPr>
+                    <m:t>M</m:t>
+                  </m:r>
+                </m:sub>
+              </m:sSub>
+              <m:sSubSup>
+                <m:sSubSupPr>
+                  <m:ctrlPr>
+                    <w:rPr>
+                      <w:rFonts w:ascii="Cambria Math" w:hAnsi="Cambria Math"/>
+                      <w:sz w:val="20"/>
+                      <w:szCs w:val="20"/>
+                    </w:rPr>
+                  </m:ctrlPr>
+                </m:sSubSupPr>
+                <m:e>
+                  <m:bar>
+                    <m:barPr>
+                      <m:pos m:val="top"/>
+                      <m:ctrlPr>
+                        <w:rPr>
+                          <w:rFonts w:ascii="Cambria Math" w:hAnsi="Cambria Math"/>
+                          <w:sz w:val="20"/>
+                          <w:szCs w:val="20"/>
+                        </w:rPr>
+                      </m:ctrlPr>
+                    </m:barPr>
+                    <m:e>
+                      <m:r>
+                        <w:rPr>
+                          <w:rFonts w:ascii="Cambria Math" w:hAnsi="Cambria Math"/>
+                          <w:sz w:val="20"/>
+                          <w:szCs w:val="20"/>
+                        </w:rPr>
+                        <m:t>X</m:t>
+                      </m:r>
+                    </m:e>
+                  </m:bar>
+                </m:e>
+                <m:sub>
+                  <m:r>
+                    <w:rPr>
+                      <w:rFonts w:ascii="Cambria Math" w:hAnsi="Cambria Math"/>
+                      <w:sz w:val="20"/>
+                      <w:szCs w:val="20"/>
+                    </w:rPr>
+                    <m:t>M</m:t>
+                  </m:r>
+                </m:sub>
+                <m:sup>
+                  <m:r>
+                    <w:rPr>
+                      <w:rFonts w:ascii="Cambria Math" w:hAnsi="Cambria Math"/>
+                      <w:sz w:val="20"/>
+                      <w:szCs w:val="20"/>
+                    </w:rPr>
+                    <m:t>2</m:t>
+                  </m:r>
+                </m:sup>
+              </m:sSubSup>
+            </m:den>
+          </m:f>
+          <m:r>
+            <w:rPr>
+              <w:rFonts w:ascii="Cambria Math" w:hAnsi="Cambria Math"/>
+              <w:sz w:val="20"/>
+              <w:szCs w:val="20"/>
+            </w:rPr>
+            <m:t>+</m:t>
+          </m:r>
+          <m:f>
+            <m:fPr>
+              <m:ctrlPr>
+                <w:rPr>
+                  <w:rFonts w:ascii="Cambria Math" w:hAnsi="Cambria Math"/>
+                  <w:sz w:val="20"/>
+                  <w:szCs w:val="20"/>
+                </w:rPr>
+              </m:ctrlPr>
+            </m:fPr>
+            <m:num>
+              <m:r>
+                <w:rPr>
+                  <w:rFonts w:ascii="Cambria Math" w:hAnsi="Cambria Math"/>
+                  <w:sz w:val="20"/>
+                  <w:szCs w:val="20"/>
+                </w:rPr>
+                <m:t>1</m:t>
+              </m:r>
+            </m:num>
+            <m:den>
+              <m:r>
+                <w:rPr>
+                  <w:rFonts w:ascii="Cambria Math" w:hAnsi="Cambria Math"/>
+                  <w:sz w:val="20"/>
+                  <w:szCs w:val="20"/>
+                </w:rPr>
+                <m:t>2</m:t>
+              </m:r>
+              <m:d>
+                <m:dPr>
+                  <m:ctrlPr>
+                    <w:rPr>
+                      <w:rFonts w:ascii="Cambria Math" w:hAnsi="Cambria Math"/>
+                      <w:i/>
+                      <w:sz w:val="20"/>
+                      <w:szCs w:val="20"/>
+                    </w:rPr>
+                  </m:ctrlPr>
+                </m:dPr>
+                <m:e>
+                  <m:sSub>
+                    <m:sSubPr>
+                      <m:ctrlPr>
+                        <w:rPr>
+                          <w:rFonts w:ascii="Cambria Math" w:hAnsi="Cambria Math"/>
+                          <w:sz w:val="20"/>
+                          <w:szCs w:val="20"/>
+                        </w:rPr>
+                      </m:ctrlPr>
+                    </m:sSubPr>
+                    <m:e>
+                      <m:r>
+                        <w:rPr>
+                          <w:rFonts w:ascii="Cambria Math" w:hAnsi="Cambria Math"/>
+                          <w:sz w:val="20"/>
+                          <w:szCs w:val="20"/>
+                        </w:rPr>
+                        <m:t>N</m:t>
+                      </m:r>
+                    </m:e>
+                    <m:sub>
+                      <m:r>
+                        <w:rPr>
+                          <w:rFonts w:ascii="Cambria Math" w:hAnsi="Cambria Math"/>
+                          <w:sz w:val="20"/>
+                          <w:szCs w:val="20"/>
+                        </w:rPr>
+                        <m:t>M</m:t>
+                      </m:r>
+                    </m:sub>
+                  </m:sSub>
+                  <m:r>
+                    <w:rPr>
+                      <w:rFonts w:ascii="Cambria Math" w:hAnsi="Cambria Math"/>
+                      <w:sz w:val="20"/>
+                      <w:szCs w:val="20"/>
+                    </w:rPr>
+                    <m:t>-1</m:t>
+                  </m:r>
+                </m:e>
+              </m:d>
+            </m:den>
+          </m:f>
+          <m:r>
+            <w:rPr>
+              <w:rFonts w:ascii="Cambria Math" w:hAnsi="Cambria Math"/>
+              <w:sz w:val="20"/>
+              <w:szCs w:val="20"/>
+            </w:rPr>
+            <m:t>-2</m:t>
+          </m:r>
+          <m:sSub>
+            <m:sSubPr>
+              <m:ctrlPr>
+                <w:rPr>
+                  <w:rFonts w:ascii="Cambria Math" w:hAnsi="Cambria Math"/>
+                  <w:sz w:val="20"/>
+                  <w:szCs w:val="20"/>
+                </w:rPr>
+              </m:ctrlPr>
+            </m:sSubPr>
+            <m:e>
+              <m:r>
+                <w:rPr>
+                  <w:rFonts w:ascii="Cambria Math" w:hAnsi="Cambria Math"/>
+                  <w:sz w:val="20"/>
+                  <w:szCs w:val="20"/>
+                </w:rPr>
+                <m:t>ρ</m:t>
+              </m:r>
+            </m:e>
+            <m:sub>
+              <m:r>
+                <w:rPr>
+                  <w:rFonts w:ascii="Cambria Math" w:hAnsi="Cambria Math"/>
+                  <w:sz w:val="20"/>
+                  <w:szCs w:val="20"/>
+                </w:rPr>
+                <m:t>ln</m:t>
+              </m:r>
+              <m:sSubSup>
+                <m:sSubSupPr>
+                  <m:ctrlPr>
+                    <w:rPr>
+                      <w:rFonts w:ascii="Cambria Math" w:hAnsi="Cambria Math"/>
+                      <w:sz w:val="20"/>
+                      <w:szCs w:val="20"/>
+                    </w:rPr>
+                  </m:ctrlPr>
+                </m:sSubSupPr>
+                <m:e>
+                  <m:bar>
+                    <m:barPr>
+                      <m:pos m:val="top"/>
+                      <m:ctrlPr>
+                        <w:rPr>
+                          <w:rFonts w:ascii="Cambria Math" w:hAnsi="Cambria Math"/>
+                          <w:sz w:val="20"/>
+                          <w:szCs w:val="20"/>
+                        </w:rPr>
+                      </m:ctrlPr>
+                    </m:barPr>
+                    <m:e>
+                      <m:r>
+                        <w:rPr>
+                          <w:rFonts w:ascii="Cambria Math" w:hAnsi="Cambria Math"/>
+                          <w:sz w:val="20"/>
+                          <w:szCs w:val="20"/>
+                        </w:rPr>
+                        <m:t>X</m:t>
+                      </m:r>
+                    </m:e>
+                  </m:bar>
+                </m:e>
+                <m:sub>
+                  <m:r>
+                    <w:rPr>
+                      <w:rFonts w:ascii="Cambria Math" w:hAnsi="Cambria Math"/>
+                      <w:sz w:val="20"/>
+                      <w:szCs w:val="20"/>
+                    </w:rPr>
+                    <m:t>M</m:t>
+                  </m:r>
+                </m:sub>
+                <m:sup>
+                  <m:r>
+                    <w:rPr>
+                      <w:rFonts w:ascii="Cambria Math" w:hAnsi="Cambria Math"/>
+                      <w:sz w:val="20"/>
+                      <w:szCs w:val="20"/>
+                    </w:rPr>
+                    <m:t>2</m:t>
+                  </m:r>
+                </m:sup>
+              </m:sSubSup>
+              <m:r>
+                <w:rPr>
+                  <w:rFonts w:ascii="Cambria Math" w:hAnsi="Cambria Math"/>
+                  <w:sz w:val="20"/>
+                  <w:szCs w:val="20"/>
+                </w:rPr>
+                <m:t>,</m:t>
+              </m:r>
+              <m:sSubSup>
+                <m:sSubSupPr>
+                  <m:ctrlPr>
+                    <w:rPr>
+                      <w:rFonts w:ascii="Cambria Math" w:hAnsi="Cambria Math"/>
+                      <w:sz w:val="20"/>
+                      <w:szCs w:val="20"/>
+                    </w:rPr>
+                  </m:ctrlPr>
+                </m:sSubSupPr>
+                <m:e>
+                  <m:bar>
+                    <m:barPr>
+                      <m:pos m:val="top"/>
+                      <m:ctrlPr>
+                        <w:rPr>
+                          <w:rFonts w:ascii="Cambria Math" w:hAnsi="Cambria Math"/>
+                          <w:sz w:val="20"/>
+                          <w:szCs w:val="20"/>
+                        </w:rPr>
+                      </m:ctrlPr>
+                    </m:barPr>
+                    <m:e>
+                      <m:r>
+                        <w:rPr>
+                          <w:rFonts w:ascii="Cambria Math" w:hAnsi="Cambria Math"/>
+                          <w:sz w:val="20"/>
+                          <w:szCs w:val="20"/>
+                        </w:rPr>
+                        <m:t>SD</m:t>
+                      </m:r>
+                    </m:e>
+                  </m:bar>
+                </m:e>
+                <m:sub>
+                  <m:r>
+                    <w:rPr>
+                      <w:rFonts w:ascii="Cambria Math" w:hAnsi="Cambria Math"/>
+                      <w:sz w:val="20"/>
+                      <w:szCs w:val="20"/>
+                    </w:rPr>
+                    <m:t>M</m:t>
+                  </m:r>
+                </m:sub>
+                <m:sup>
+                  <m:r>
+                    <w:rPr>
+                      <w:rFonts w:ascii="Cambria Math" w:hAnsi="Cambria Math"/>
+                      <w:sz w:val="20"/>
+                      <w:szCs w:val="20"/>
+                    </w:rPr>
+                    <m:t>2</m:t>
+                  </m:r>
+                </m:sup>
+              </m:sSubSup>
+            </m:sub>
+          </m:sSub>
+          <m:rad>
+            <m:radPr>
+              <m:degHide m:val="1"/>
+              <m:ctrlPr>
+                <w:rPr>
+                  <w:rFonts w:ascii="Cambria Math" w:hAnsi="Cambria Math"/>
+                  <w:sz w:val="20"/>
+                  <w:szCs w:val="20"/>
+                </w:rPr>
+              </m:ctrlPr>
+            </m:radPr>
+            <m:deg/>
+            <m:e>
+              <m:f>
+                <m:fPr>
+                  <m:ctrlPr>
+                    <w:rPr>
+                      <w:rFonts w:ascii="Cambria Math" w:hAnsi="Cambria Math"/>
+                      <w:sz w:val="20"/>
+                      <w:szCs w:val="20"/>
+                    </w:rPr>
+                  </m:ctrlPr>
+                </m:fPr>
+                <m:num>
+                  <m:r>
+                    <w:rPr>
+                      <w:rFonts w:ascii="Cambria Math" w:hAnsi="Cambria Math"/>
+                      <w:sz w:val="20"/>
+                      <w:szCs w:val="20"/>
+                    </w:rPr>
+                    <m:t>S</m:t>
+                  </m:r>
+                  <m:sSubSup>
+                    <m:sSubSupPr>
+                      <m:ctrlPr>
+                        <w:rPr>
+                          <w:rFonts w:ascii="Cambria Math" w:hAnsi="Cambria Math"/>
+                          <w:sz w:val="20"/>
+                          <w:szCs w:val="20"/>
+                        </w:rPr>
+                      </m:ctrlPr>
+                    </m:sSubSupPr>
+                    <m:e>
+                      <m:r>
+                        <w:rPr>
+                          <w:rFonts w:ascii="Cambria Math" w:hAnsi="Cambria Math"/>
+                          <w:sz w:val="20"/>
+                          <w:szCs w:val="20"/>
+                        </w:rPr>
+                        <m:t>D</m:t>
+                      </m:r>
+                    </m:e>
+                    <m:sub>
+                      <m:r>
+                        <w:rPr>
+                          <w:rFonts w:ascii="Cambria Math" w:hAnsi="Cambria Math"/>
+                          <w:sz w:val="20"/>
+                          <w:szCs w:val="20"/>
+                        </w:rPr>
+                        <m:t>M</m:t>
+                      </m:r>
+                    </m:sub>
+                    <m:sup>
+                      <m:r>
+                        <w:rPr>
+                          <w:rFonts w:ascii="Cambria Math" w:hAnsi="Cambria Math"/>
+                          <w:sz w:val="20"/>
+                          <w:szCs w:val="20"/>
+                        </w:rPr>
+                        <m:t>2</m:t>
+                      </m:r>
+                    </m:sup>
+                  </m:sSubSup>
+                </m:num>
+                <m:den>
+                  <m:sSub>
+                    <m:sSubPr>
+                      <m:ctrlPr>
+                        <w:rPr>
+                          <w:rFonts w:ascii="Cambria Math" w:hAnsi="Cambria Math"/>
+                          <w:sz w:val="20"/>
+                          <w:szCs w:val="20"/>
+                        </w:rPr>
+                      </m:ctrlPr>
+                    </m:sSubPr>
+                    <m:e>
+                      <m:r>
+                        <w:rPr>
+                          <w:rFonts w:ascii="Cambria Math" w:hAnsi="Cambria Math"/>
+                          <w:sz w:val="20"/>
+                          <w:szCs w:val="20"/>
+                        </w:rPr>
+                        <m:t>N</m:t>
+                      </m:r>
+                    </m:e>
+                    <m:sub>
+                      <m:r>
+                        <w:rPr>
+                          <w:rFonts w:ascii="Cambria Math" w:hAnsi="Cambria Math"/>
+                          <w:sz w:val="20"/>
+                          <w:szCs w:val="20"/>
+                        </w:rPr>
+                        <m:t>M</m:t>
+                      </m:r>
+                    </m:sub>
+                  </m:sSub>
+                  <m:sSubSup>
+                    <m:sSubSupPr>
+                      <m:ctrlPr>
+                        <w:rPr>
+                          <w:rFonts w:ascii="Cambria Math" w:hAnsi="Cambria Math"/>
+                          <w:sz w:val="20"/>
+                          <w:szCs w:val="20"/>
+                        </w:rPr>
+                      </m:ctrlPr>
+                    </m:sSubSupPr>
+                    <m:e>
+                      <m:bar>
+                        <m:barPr>
+                          <m:pos m:val="top"/>
+                          <m:ctrlPr>
+                            <w:rPr>
+                              <w:rFonts w:ascii="Cambria Math" w:hAnsi="Cambria Math"/>
+                              <w:sz w:val="20"/>
+                              <w:szCs w:val="20"/>
+                            </w:rPr>
+                          </m:ctrlPr>
+                        </m:barPr>
+                        <m:e>
+                          <m:r>
+                            <w:rPr>
+                              <w:rFonts w:ascii="Cambria Math" w:hAnsi="Cambria Math"/>
+                              <w:sz w:val="20"/>
+                              <w:szCs w:val="20"/>
+                            </w:rPr>
+                            <m:t>X</m:t>
+                          </m:r>
+                        </m:e>
+                      </m:bar>
+                    </m:e>
+                    <m:sub>
+                      <m:r>
+                        <w:rPr>
+                          <w:rFonts w:ascii="Cambria Math" w:hAnsi="Cambria Math"/>
+                          <w:sz w:val="20"/>
+                          <w:szCs w:val="20"/>
+                        </w:rPr>
+                        <m:t>M</m:t>
+                      </m:r>
+                    </m:sub>
+                    <m:sup>
+                      <m:r>
+                        <w:rPr>
+                          <w:rFonts w:ascii="Cambria Math" w:hAnsi="Cambria Math"/>
+                          <w:sz w:val="20"/>
+                          <w:szCs w:val="20"/>
+                        </w:rPr>
+                        <m:t>2</m:t>
+                      </m:r>
+                    </m:sup>
+                  </m:sSubSup>
+                </m:den>
+              </m:f>
+              <m:f>
+                <m:fPr>
+                  <m:ctrlPr>
+                    <w:rPr>
+                      <w:rFonts w:ascii="Cambria Math" w:hAnsi="Cambria Math"/>
+                      <w:sz w:val="20"/>
+                      <w:szCs w:val="20"/>
+                    </w:rPr>
+                  </m:ctrlPr>
+                </m:fPr>
+                <m:num>
+                  <m:r>
+                    <w:rPr>
+                      <w:rFonts w:ascii="Cambria Math" w:hAnsi="Cambria Math"/>
+                      <w:sz w:val="20"/>
+                      <w:szCs w:val="20"/>
+                    </w:rPr>
+                    <m:t>1</m:t>
+                  </m:r>
+                </m:num>
+                <m:den>
+                  <m:r>
+                    <w:rPr>
+                      <w:rFonts w:ascii="Cambria Math" w:hAnsi="Cambria Math"/>
+                      <w:sz w:val="20"/>
+                      <w:szCs w:val="20"/>
+                    </w:rPr>
+                    <m:t>2</m:t>
+                  </m:r>
+                  <m:d>
+                    <m:dPr>
+                      <m:ctrlPr>
+                        <w:rPr>
+                          <w:rFonts w:ascii="Cambria Math" w:hAnsi="Cambria Math"/>
+                          <w:i/>
+                          <w:sz w:val="20"/>
+                          <w:szCs w:val="20"/>
+                        </w:rPr>
+                      </m:ctrlPr>
+                    </m:dPr>
+                    <m:e>
+                      <m:sSub>
+                        <m:sSubPr>
+                          <m:ctrlPr>
+                            <w:rPr>
+                              <w:rFonts w:ascii="Cambria Math" w:hAnsi="Cambria Math"/>
+                              <w:sz w:val="20"/>
+                              <w:szCs w:val="20"/>
+                            </w:rPr>
+                          </m:ctrlPr>
+                        </m:sSubPr>
+                        <m:e>
+                          <m:r>
+                            <w:rPr>
+                              <w:rFonts w:ascii="Cambria Math" w:hAnsi="Cambria Math"/>
+                              <w:sz w:val="20"/>
+                              <w:szCs w:val="20"/>
+                            </w:rPr>
+                            <m:t>N</m:t>
+                          </m:r>
+                        </m:e>
+                        <m:sub>
+                          <m:r>
+                            <w:rPr>
+                              <w:rFonts w:ascii="Cambria Math" w:hAnsi="Cambria Math"/>
+                              <w:sz w:val="20"/>
+                              <w:szCs w:val="20"/>
+                            </w:rPr>
+                            <m:t>M</m:t>
+                          </m:r>
+                        </m:sub>
+                      </m:sSub>
+                      <m:r>
+                        <w:rPr>
+                          <w:rFonts w:ascii="Cambria Math" w:hAnsi="Cambria Math"/>
+                          <w:sz w:val="20"/>
+                          <w:szCs w:val="20"/>
+                        </w:rPr>
+                        <m:t>-1</m:t>
+                      </m:r>
+                    </m:e>
+                  </m:d>
+                </m:den>
+              </m:f>
+            </m:e>
+          </m:rad>
+          <m:r>
+            <w:rPr>
+              <w:rFonts w:ascii="Cambria Math" w:hAnsi="Cambria Math"/>
+              <w:sz w:val="20"/>
+              <w:szCs w:val="20"/>
+            </w:rPr>
+            <m:t>+</m:t>
+          </m:r>
+          <m:f>
+            <m:fPr>
+              <m:ctrlPr>
+                <w:rPr>
+                  <w:rFonts w:ascii="Cambria Math" w:hAnsi="Cambria Math"/>
+                  <w:sz w:val="20"/>
+                  <w:szCs w:val="20"/>
+                </w:rPr>
+              </m:ctrlPr>
+            </m:fPr>
+            <m:num>
+              <m:r>
+                <w:rPr>
+                  <w:rFonts w:ascii="Cambria Math" w:hAnsi="Cambria Math"/>
+                  <w:sz w:val="20"/>
+                  <w:szCs w:val="20"/>
+                </w:rPr>
+                <m:t>S</m:t>
+              </m:r>
+              <m:sSubSup>
+                <m:sSubSupPr>
+                  <m:ctrlPr>
+                    <w:rPr>
+                      <w:rFonts w:ascii="Cambria Math" w:hAnsi="Cambria Math"/>
+                      <w:sz w:val="20"/>
+                      <w:szCs w:val="20"/>
+                    </w:rPr>
+                  </m:ctrlPr>
+                </m:sSubSupPr>
+                <m:e>
+                  <m:r>
+                    <w:rPr>
+                      <w:rFonts w:ascii="Cambria Math" w:hAnsi="Cambria Math"/>
+                      <w:sz w:val="20"/>
+                      <w:szCs w:val="20"/>
+                    </w:rPr>
+                    <m:t>D</m:t>
+                  </m:r>
+                </m:e>
+                <m:sub>
+                  <m:r>
+                    <w:rPr>
+                      <w:rFonts w:ascii="Cambria Math" w:hAnsi="Cambria Math"/>
+                      <w:sz w:val="20"/>
+                      <w:szCs w:val="20"/>
+                    </w:rPr>
+                    <m:t>F</m:t>
+                  </m:r>
+                </m:sub>
+                <m:sup>
+                  <m:r>
+                    <w:rPr>
+                      <w:rFonts w:ascii="Cambria Math" w:hAnsi="Cambria Math"/>
+                      <w:sz w:val="20"/>
+                      <w:szCs w:val="20"/>
+                    </w:rPr>
+                    <m:t>2</m:t>
+                  </m:r>
+                </m:sup>
+              </m:sSubSup>
+            </m:num>
+            <m:den>
+              <m:sSub>
+                <m:sSubPr>
+                  <m:ctrlPr>
+                    <w:rPr>
+                      <w:rFonts w:ascii="Cambria Math" w:hAnsi="Cambria Math"/>
+                      <w:sz w:val="20"/>
+                      <w:szCs w:val="20"/>
+                    </w:rPr>
+                  </m:ctrlPr>
+                </m:sSubPr>
+                <m:e>
+                  <m:r>
+                    <w:rPr>
+                      <w:rFonts w:ascii="Cambria Math" w:hAnsi="Cambria Math"/>
+                      <w:sz w:val="20"/>
+                      <w:szCs w:val="20"/>
+                    </w:rPr>
+                    <m:t>N</m:t>
+                  </m:r>
+                </m:e>
+                <m:sub>
+                  <m:r>
+                    <w:rPr>
+                      <w:rFonts w:ascii="Cambria Math" w:hAnsi="Cambria Math"/>
+                      <w:sz w:val="20"/>
+                      <w:szCs w:val="20"/>
+                    </w:rPr>
+                    <m:t>F</m:t>
+                  </m:r>
+                </m:sub>
+              </m:sSub>
+              <m:sSubSup>
+                <m:sSubSupPr>
+                  <m:ctrlPr>
+                    <w:rPr>
+                      <w:rFonts w:ascii="Cambria Math" w:hAnsi="Cambria Math"/>
+                      <w:sz w:val="20"/>
+                      <w:szCs w:val="20"/>
+                    </w:rPr>
+                  </m:ctrlPr>
+                </m:sSubSupPr>
+                <m:e>
+                  <m:bar>
+                    <m:barPr>
+                      <m:pos m:val="top"/>
+                      <m:ctrlPr>
+                        <w:rPr>
+                          <w:rFonts w:ascii="Cambria Math" w:hAnsi="Cambria Math"/>
+                          <w:sz w:val="20"/>
+                          <w:szCs w:val="20"/>
+                        </w:rPr>
+                      </m:ctrlPr>
+                    </m:barPr>
+                    <m:e>
+                      <m:r>
+                        <w:rPr>
+                          <w:rFonts w:ascii="Cambria Math" w:hAnsi="Cambria Math"/>
+                          <w:sz w:val="20"/>
+                          <w:szCs w:val="20"/>
+                        </w:rPr>
+                        <m:t>X</m:t>
+                      </m:r>
+                    </m:e>
+                  </m:bar>
+                </m:e>
+                <m:sub>
+                  <m:r>
+                    <w:rPr>
+                      <w:rFonts w:ascii="Cambria Math" w:hAnsi="Cambria Math"/>
+                      <w:sz w:val="20"/>
+                      <w:szCs w:val="20"/>
+                    </w:rPr>
+                    <m:t>F</m:t>
+                  </m:r>
+                </m:sub>
+                <m:sup>
+                  <m:r>
+                    <w:rPr>
+                      <w:rFonts w:ascii="Cambria Math" w:hAnsi="Cambria Math"/>
+                      <w:sz w:val="20"/>
+                      <w:szCs w:val="20"/>
+                    </w:rPr>
+                    <m:t>2</m:t>
+                  </m:r>
+                </m:sup>
+              </m:sSubSup>
+            </m:den>
+          </m:f>
+          <m:r>
+            <w:rPr>
+              <w:rFonts w:ascii="Cambria Math" w:hAnsi="Cambria Math"/>
+              <w:sz w:val="20"/>
+              <w:szCs w:val="20"/>
+            </w:rPr>
+            <m:t>+</m:t>
+          </m:r>
+          <m:f>
+            <m:fPr>
+              <m:ctrlPr>
+                <w:rPr>
+                  <w:rFonts w:ascii="Cambria Math" w:hAnsi="Cambria Math"/>
+                  <w:sz w:val="20"/>
+                  <w:szCs w:val="20"/>
+                </w:rPr>
+              </m:ctrlPr>
+            </m:fPr>
+            <m:num>
+              <m:r>
+                <w:rPr>
+                  <w:rFonts w:ascii="Cambria Math" w:hAnsi="Cambria Math"/>
+                  <w:sz w:val="20"/>
+                  <w:szCs w:val="20"/>
+                </w:rPr>
+                <m:t>1</m:t>
+              </m:r>
+            </m:num>
+            <m:den>
+              <m:r>
+                <w:rPr>
+                  <w:rFonts w:ascii="Cambria Math" w:hAnsi="Cambria Math"/>
+                  <w:sz w:val="20"/>
+                  <w:szCs w:val="20"/>
+                </w:rPr>
+                <m:t>2(</m:t>
+              </m:r>
+              <m:sSub>
+                <m:sSubPr>
+                  <m:ctrlPr>
+                    <w:rPr>
+                      <w:rFonts w:ascii="Cambria Math" w:hAnsi="Cambria Math"/>
+                      <w:sz w:val="20"/>
+                      <w:szCs w:val="20"/>
+                    </w:rPr>
+                  </m:ctrlPr>
+                </m:sSubPr>
+                <m:e>
+                  <m:r>
+                    <w:rPr>
+                      <w:rFonts w:ascii="Cambria Math" w:hAnsi="Cambria Math"/>
+                      <w:sz w:val="20"/>
+                      <w:szCs w:val="20"/>
+                    </w:rPr>
+                    <m:t>N</m:t>
+                  </m:r>
+                </m:e>
+                <m:sub>
+                  <m:r>
+                    <w:rPr>
+                      <w:rFonts w:ascii="Cambria Math" w:hAnsi="Cambria Math"/>
+                      <w:sz w:val="20"/>
+                      <w:szCs w:val="20"/>
+                    </w:rPr>
+                    <m:t>F</m:t>
+                  </m:r>
+                </m:sub>
+              </m:sSub>
+              <m:r>
+                <w:rPr>
+                  <w:rFonts w:ascii="Cambria Math" w:hAnsi="Cambria Math"/>
+                  <w:sz w:val="20"/>
+                  <w:szCs w:val="20"/>
+                </w:rPr>
+                <m:t>-1)</m:t>
+              </m:r>
+            </m:den>
+          </m:f>
+          <m:r>
+            <w:rPr>
+              <w:rFonts w:ascii="Cambria Math" w:hAnsi="Cambria Math"/>
+              <w:sz w:val="20"/>
+              <w:szCs w:val="20"/>
+            </w:rPr>
+            <m:t>-2</m:t>
+          </m:r>
+          <m:sSub>
+            <m:sSubPr>
+              <m:ctrlPr>
+                <w:rPr>
+                  <w:rFonts w:ascii="Cambria Math" w:hAnsi="Cambria Math"/>
+                  <w:sz w:val="20"/>
+                  <w:szCs w:val="20"/>
+                </w:rPr>
+              </m:ctrlPr>
+            </m:sSubPr>
+            <m:e>
+              <m:r>
+                <w:rPr>
+                  <w:rFonts w:ascii="Cambria Math" w:hAnsi="Cambria Math"/>
+                  <w:sz w:val="20"/>
+                  <w:szCs w:val="20"/>
+                </w:rPr>
+                <m:t>ρ</m:t>
+              </m:r>
+            </m:e>
+            <m:sub>
+              <m:r>
+                <w:rPr>
+                  <w:rFonts w:ascii="Cambria Math" w:hAnsi="Cambria Math"/>
+                  <w:sz w:val="20"/>
+                  <w:szCs w:val="20"/>
+                </w:rPr>
+                <m:t>ln</m:t>
+              </m:r>
+              <m:sSubSup>
+                <m:sSubSupPr>
+                  <m:ctrlPr>
+                    <w:rPr>
+                      <w:rFonts w:ascii="Cambria Math" w:hAnsi="Cambria Math"/>
+                      <w:sz w:val="20"/>
+                      <w:szCs w:val="20"/>
+                    </w:rPr>
+                  </m:ctrlPr>
+                </m:sSubSupPr>
+                <m:e>
+                  <m:bar>
+                    <m:barPr>
+                      <m:pos m:val="top"/>
+                      <m:ctrlPr>
+                        <w:rPr>
+                          <w:rFonts w:ascii="Cambria Math" w:hAnsi="Cambria Math"/>
+                          <w:sz w:val="20"/>
+                          <w:szCs w:val="20"/>
+                        </w:rPr>
+                      </m:ctrlPr>
+                    </m:barPr>
+                    <m:e>
+                      <m:r>
+                        <w:rPr>
+                          <w:rFonts w:ascii="Cambria Math" w:hAnsi="Cambria Math"/>
+                          <w:sz w:val="20"/>
+                          <w:szCs w:val="20"/>
+                        </w:rPr>
+                        <m:t>X</m:t>
+                      </m:r>
+                    </m:e>
+                  </m:bar>
+                </m:e>
+                <m:sub>
+                  <m:r>
+                    <w:rPr>
+                      <w:rFonts w:ascii="Cambria Math" w:hAnsi="Cambria Math"/>
+                      <w:sz w:val="20"/>
+                      <w:szCs w:val="20"/>
+                    </w:rPr>
+                    <m:t>F</m:t>
+                  </m:r>
+                </m:sub>
+                <m:sup>
+                  <m:r>
+                    <w:rPr>
+                      <w:rFonts w:ascii="Cambria Math" w:hAnsi="Cambria Math"/>
+                      <w:sz w:val="20"/>
+                      <w:szCs w:val="20"/>
+                    </w:rPr>
+                    <m:t>2</m:t>
+                  </m:r>
+                </m:sup>
+              </m:sSubSup>
+              <m:r>
+                <w:rPr>
+                  <w:rFonts w:ascii="Cambria Math" w:hAnsi="Cambria Math"/>
+                  <w:sz w:val="20"/>
+                  <w:szCs w:val="20"/>
+                </w:rPr>
+                <m:t>,</m:t>
+              </m:r>
+              <m:sSubSup>
+                <m:sSubSupPr>
+                  <m:ctrlPr>
+                    <w:rPr>
+                      <w:rFonts w:ascii="Cambria Math" w:hAnsi="Cambria Math"/>
+                      <w:sz w:val="20"/>
+                      <w:szCs w:val="20"/>
+                    </w:rPr>
+                  </m:ctrlPr>
+                </m:sSubSupPr>
+                <m:e>
+                  <m:bar>
+                    <m:barPr>
+                      <m:pos m:val="top"/>
+                      <m:ctrlPr>
+                        <w:rPr>
+                          <w:rFonts w:ascii="Cambria Math" w:hAnsi="Cambria Math"/>
+                          <w:sz w:val="20"/>
+                          <w:szCs w:val="20"/>
+                        </w:rPr>
+                      </m:ctrlPr>
+                    </m:barPr>
+                    <m:e>
+                      <m:r>
+                        <w:rPr>
+                          <w:rFonts w:ascii="Cambria Math" w:hAnsi="Cambria Math"/>
+                          <w:sz w:val="20"/>
+                          <w:szCs w:val="20"/>
+                        </w:rPr>
+                        <m:t>SD</m:t>
+                      </m:r>
+                    </m:e>
+                  </m:bar>
+                </m:e>
+                <m:sub>
+                  <m:r>
+                    <w:rPr>
+                      <w:rFonts w:ascii="Cambria Math" w:hAnsi="Cambria Math"/>
+                      <w:sz w:val="20"/>
+                      <w:szCs w:val="20"/>
+                    </w:rPr>
+                    <m:t>F</m:t>
+                  </m:r>
+                </m:sub>
+                <m:sup>
+                  <m:r>
+                    <w:rPr>
+                      <w:rFonts w:ascii="Cambria Math" w:hAnsi="Cambria Math"/>
+                      <w:sz w:val="20"/>
+                      <w:szCs w:val="20"/>
+                    </w:rPr>
+                    <m:t>2</m:t>
+                  </m:r>
+                </m:sup>
+              </m:sSubSup>
+            </m:sub>
+          </m:sSub>
+          <m:rad>
+            <m:radPr>
+              <m:degHide m:val="1"/>
+              <m:ctrlPr>
+                <w:rPr>
+                  <w:rFonts w:ascii="Cambria Math" w:hAnsi="Cambria Math"/>
+                  <w:sz w:val="20"/>
+                  <w:szCs w:val="20"/>
+                </w:rPr>
+              </m:ctrlPr>
+            </m:radPr>
+            <m:deg/>
+            <m:e>
+              <m:f>
+                <m:fPr>
+                  <m:ctrlPr>
+                    <w:rPr>
+                      <w:rFonts w:ascii="Cambria Math" w:hAnsi="Cambria Math"/>
+                      <w:sz w:val="20"/>
+                      <w:szCs w:val="20"/>
+                    </w:rPr>
+                  </m:ctrlPr>
+                </m:fPr>
+                <m:num>
+                  <m:r>
+                    <w:rPr>
+                      <w:rFonts w:ascii="Cambria Math" w:hAnsi="Cambria Math"/>
+                      <w:sz w:val="20"/>
+                      <w:szCs w:val="20"/>
+                    </w:rPr>
+                    <m:t>S</m:t>
+                  </m:r>
+                  <m:sSubSup>
+                    <m:sSubSupPr>
+                      <m:ctrlPr>
+                        <w:rPr>
+                          <w:rFonts w:ascii="Cambria Math" w:hAnsi="Cambria Math"/>
+                          <w:sz w:val="20"/>
+                          <w:szCs w:val="20"/>
+                        </w:rPr>
+                      </m:ctrlPr>
+                    </m:sSubSupPr>
+                    <m:e>
+                      <m:r>
+                        <w:rPr>
+                          <w:rFonts w:ascii="Cambria Math" w:hAnsi="Cambria Math"/>
+                          <w:sz w:val="20"/>
+                          <w:szCs w:val="20"/>
+                        </w:rPr>
+                        <m:t>D</m:t>
+                      </m:r>
+                    </m:e>
+                    <m:sub>
+                      <m:r>
+                        <w:rPr>
+                          <w:rFonts w:ascii="Cambria Math" w:hAnsi="Cambria Math"/>
+                          <w:sz w:val="20"/>
+                          <w:szCs w:val="20"/>
+                        </w:rPr>
+                        <m:t>F</m:t>
+                      </m:r>
+                    </m:sub>
+                    <m:sup>
+                      <m:r>
+                        <w:rPr>
+                          <w:rFonts w:ascii="Cambria Math" w:hAnsi="Cambria Math"/>
+                          <w:sz w:val="20"/>
+                          <w:szCs w:val="20"/>
+                        </w:rPr>
+                        <m:t>2</m:t>
+                      </m:r>
+                    </m:sup>
+                  </m:sSubSup>
+                </m:num>
+                <m:den>
+                  <m:sSub>
+                    <m:sSubPr>
+                      <m:ctrlPr>
+                        <w:rPr>
+                          <w:rFonts w:ascii="Cambria Math" w:hAnsi="Cambria Math"/>
+                          <w:sz w:val="20"/>
+                          <w:szCs w:val="20"/>
+                        </w:rPr>
+                      </m:ctrlPr>
+                    </m:sSubPr>
+                    <m:e>
+                      <m:r>
+                        <w:rPr>
+                          <w:rFonts w:ascii="Cambria Math" w:hAnsi="Cambria Math"/>
+                          <w:sz w:val="20"/>
+                          <w:szCs w:val="20"/>
+                        </w:rPr>
+                        <m:t>N</m:t>
+                      </m:r>
+                    </m:e>
+                    <m:sub>
+                      <m:r>
+                        <w:rPr>
+                          <w:rFonts w:ascii="Cambria Math" w:hAnsi="Cambria Math"/>
+                          <w:sz w:val="20"/>
+                          <w:szCs w:val="20"/>
+                        </w:rPr>
+                        <m:t>F</m:t>
+                      </m:r>
+                    </m:sub>
+                  </m:sSub>
+                  <m:sSubSup>
+                    <m:sSubSupPr>
+                      <m:ctrlPr>
+                        <w:rPr>
+                          <w:rFonts w:ascii="Cambria Math" w:hAnsi="Cambria Math"/>
+                          <w:sz w:val="20"/>
+                          <w:szCs w:val="20"/>
+                        </w:rPr>
+                      </m:ctrlPr>
+                    </m:sSubSupPr>
+                    <m:e>
+                      <m:bar>
+                        <m:barPr>
+                          <m:pos m:val="top"/>
+                          <m:ctrlPr>
+                            <w:rPr>
+                              <w:rFonts w:ascii="Cambria Math" w:hAnsi="Cambria Math"/>
+                              <w:sz w:val="20"/>
+                              <w:szCs w:val="20"/>
+                            </w:rPr>
+                          </m:ctrlPr>
+                        </m:barPr>
+                        <m:e>
+                          <m:r>
+                            <w:rPr>
+                              <w:rFonts w:ascii="Cambria Math" w:hAnsi="Cambria Math"/>
+                              <w:sz w:val="20"/>
+                              <w:szCs w:val="20"/>
+                            </w:rPr>
+                            <m:t>X</m:t>
+                          </m:r>
+                        </m:e>
+                      </m:bar>
+                    </m:e>
+                    <m:sub>
+                      <m:r>
+                        <w:rPr>
+                          <w:rFonts w:ascii="Cambria Math" w:hAnsi="Cambria Math"/>
+                          <w:sz w:val="20"/>
+                          <w:szCs w:val="20"/>
+                        </w:rPr>
+                        <m:t>F</m:t>
+                      </m:r>
+                    </m:sub>
+                    <m:sup>
+                      <m:r>
+                        <w:rPr>
+                          <w:rFonts w:ascii="Cambria Math" w:hAnsi="Cambria Math"/>
+                          <w:sz w:val="20"/>
+                          <w:szCs w:val="20"/>
+                        </w:rPr>
+                        <m:t>2</m:t>
+                      </m:r>
+                    </m:sup>
+                  </m:sSubSup>
+                </m:den>
+              </m:f>
+              <m:f>
+                <m:fPr>
+                  <m:ctrlPr>
+                    <w:rPr>
+                      <w:rFonts w:ascii="Cambria Math" w:hAnsi="Cambria Math"/>
+                      <w:sz w:val="20"/>
+                      <w:szCs w:val="20"/>
+                    </w:rPr>
+                  </m:ctrlPr>
+                </m:fPr>
+                <m:num>
+                  <m:r>
+                    <w:rPr>
+                      <w:rFonts w:ascii="Cambria Math" w:hAnsi="Cambria Math"/>
+                      <w:sz w:val="20"/>
+                      <w:szCs w:val="20"/>
+                    </w:rPr>
+                    <m:t>1</m:t>
+                  </m:r>
+                </m:num>
+                <m:den>
+                  <m:r>
+                    <w:rPr>
+                      <w:rFonts w:ascii="Cambria Math" w:hAnsi="Cambria Math"/>
+                      <w:sz w:val="20"/>
+                      <w:szCs w:val="20"/>
+                    </w:rPr>
+                    <m:t>2(</m:t>
+                  </m:r>
+                  <m:sSub>
+                    <m:sSubPr>
+                      <m:ctrlPr>
+                        <w:rPr>
+                          <w:rFonts w:ascii="Cambria Math" w:hAnsi="Cambria Math"/>
+                          <w:sz w:val="20"/>
+                          <w:szCs w:val="20"/>
+                        </w:rPr>
+                      </m:ctrlPr>
+                    </m:sSubPr>
+                    <m:e>
+                      <m:r>
+                        <w:rPr>
+                          <w:rFonts w:ascii="Cambria Math" w:hAnsi="Cambria Math"/>
+                          <w:sz w:val="20"/>
+                          <w:szCs w:val="20"/>
+                        </w:rPr>
+                        <m:t>N</m:t>
+                      </m:r>
+                    </m:e>
+                    <m:sub>
+                      <m:r>
+                        <w:rPr>
+                          <w:rFonts w:ascii="Cambria Math" w:hAnsi="Cambria Math"/>
+                          <w:sz w:val="20"/>
+                          <w:szCs w:val="20"/>
+                        </w:rPr>
+                        <m:t>F</m:t>
+                      </m:r>
+                    </m:sub>
+                  </m:sSub>
+                  <m:r>
+                    <w:rPr>
+                      <w:rFonts w:ascii="Cambria Math" w:hAnsi="Cambria Math"/>
+                      <w:sz w:val="20"/>
+                      <w:szCs w:val="20"/>
+                    </w:rPr>
+                    <m:t>-1)</m:t>
+                  </m:r>
+                </m:den>
+              </m:f>
+            </m:e>
+          </m:rad>
+        </m:oMath>
+      </m:oMathPara>
+      <w:commentRangeEnd w:id="24"/>
     </w:p>
     <w:p>
       <w:pPr>
@@ -7600,6 +9069,7 @@
     </w:p>
     <w:p>
       <w:pPr>
+        <w:ind w:firstLine="720"/>
         <w:contextualSpacing/>
         <w:rPr>
           <w:rFonts w:ascii="Garamond" w:eastAsiaTheme="minorEastAsia" w:hAnsi="Garamond"/>
@@ -7611,7 +9081,35 @@
           <w:rFonts w:ascii="Garamond" w:eastAsiaTheme="minorEastAsia" w:hAnsi="Garamond"/>
           <w:noProof/>
         </w:rPr>
-        <w:t xml:space="preserve">Our dataset contained some means and their variances that needed to be corrected before we could calculate SMD and lnCVR effect sizes. First, latency data (e.g. time to resume </w:t>
+        <w:t>Our dataset contained some means</w:t>
+      </w:r>
+      <w:r>
+        <w:rPr>
+          <w:rFonts w:ascii="Garamond" w:eastAsiaTheme="minorEastAsia" w:hAnsi="Garamond"/>
+          <w:noProof/>
+        </w:rPr>
+        <w:t>,</w:t>
+      </w:r>
+      <w:r>
+        <w:rPr>
+          <w:rFonts w:ascii="Garamond" w:eastAsiaTheme="minorEastAsia" w:hAnsi="Garamond"/>
+          <w:noProof/>
+        </w:rPr>
+        <w:t xml:space="preserve"> and their variances</w:t>
+      </w:r>
+      <w:r>
+        <w:rPr>
+          <w:rFonts w:ascii="Garamond" w:eastAsiaTheme="minorEastAsia" w:hAnsi="Garamond"/>
+          <w:noProof/>
+        </w:rPr>
+        <w:t>,</w:t>
+      </w:r>
+      <w:r>
+        <w:rPr>
+          <w:rFonts w:ascii="Garamond" w:eastAsiaTheme="minorEastAsia" w:hAnsi="Garamond"/>
+          <w:noProof/>
+        </w:rPr>
+        <w:t xml:space="preserve"> that needed to be corrected before we could calculate SMD and lnCVR effect sizes. First, latency data (e.g. time to resume </w:t>
       </w:r>
       <w:r>
         <w:rPr>
@@ -7676,283 +9174,8 @@
         <w:rPr>
           <w:rFonts w:ascii="Garamond" w:eastAsiaTheme="minorEastAsia" w:hAnsi="Garamond"/>
           <w:noProof/>
-        </w:rPr>
-      </w:pPr>
-    </w:p>
-    <w:p>
-      <w:pPr>
-        <w:contextualSpacing/>
-        <w:rPr>
-          <w:rFonts w:ascii="Garamond" w:eastAsiaTheme="minorEastAsia" w:hAnsi="Garamond"/>
-          <w:noProof/>
-          <w:sz w:val="22"/>
-        </w:rPr>
-      </w:pPr>
-      <m:oMathPara>
-        <m:oMath>
-          <m:r>
-            <w:rPr>
-              <w:rFonts w:ascii="Cambria Math" w:eastAsiaTheme="minorEastAsia" w:hAnsi="Cambria Math"/>
-              <w:noProof/>
-              <w:sz w:val="22"/>
-            </w:rPr>
-            <m:t>ln</m:t>
-          </m:r>
-          <m:acc>
-            <m:accPr>
-              <m:chr m:val="̅"/>
-              <m:ctrlPr>
-                <w:rPr>
-                  <w:rFonts w:ascii="Cambria Math" w:eastAsiaTheme="minorEastAsia" w:hAnsi="Cambria Math"/>
-                  <w:i/>
-                  <w:noProof/>
-                  <w:sz w:val="22"/>
-                </w:rPr>
-              </m:ctrlPr>
-            </m:accPr>
-            <m:e>
-              <m:r>
-                <w:rPr>
-                  <w:rFonts w:ascii="Cambria Math" w:eastAsiaTheme="minorEastAsia" w:hAnsi="Cambria Math"/>
-                  <w:noProof/>
-                  <w:sz w:val="22"/>
-                </w:rPr>
-                <m:t>Χ</m:t>
-              </m:r>
-            </m:e>
-          </m:acc>
-          <m:r>
-            <w:rPr>
-              <w:rFonts w:ascii="Cambria Math" w:eastAsiaTheme="minorEastAsia" w:hAnsi="Cambria Math"/>
-              <w:noProof/>
-              <w:sz w:val="22"/>
-            </w:rPr>
-            <m:t>=</m:t>
-          </m:r>
-          <m:func>
-            <m:funcPr>
-              <m:ctrlPr>
-                <w:rPr>
-                  <w:rFonts w:ascii="Cambria Math" w:eastAsiaTheme="minorEastAsia" w:hAnsi="Cambria Math"/>
-                  <w:i/>
-                  <w:noProof/>
-                  <w:sz w:val="22"/>
-                </w:rPr>
-              </m:ctrlPr>
-            </m:funcPr>
-            <m:fName>
-              <m:r>
-                <m:rPr>
-                  <m:sty m:val="p"/>
-                </m:rPr>
-                <w:rPr>
-                  <w:rFonts w:ascii="Cambria Math" w:eastAsiaTheme="minorEastAsia" w:hAnsi="Cambria Math"/>
-                  <w:noProof/>
-                  <w:sz w:val="22"/>
-                </w:rPr>
-                <m:t>log</m:t>
-              </m:r>
-            </m:fName>
-            <m:e>
-              <m:d>
-                <m:dPr>
-                  <m:ctrlPr>
-                    <w:rPr>
-                      <w:rFonts w:ascii="Cambria Math" w:eastAsiaTheme="minorEastAsia" w:hAnsi="Cambria Math"/>
-                      <w:i/>
-                      <w:noProof/>
-                      <w:sz w:val="22"/>
-                    </w:rPr>
-                  </m:ctrlPr>
-                </m:dPr>
-                <m:e>
-                  <m:acc>
-                    <m:accPr>
-                      <m:chr m:val="̅"/>
-                      <m:ctrlPr>
-                        <w:rPr>
-                          <w:rFonts w:ascii="Cambria Math" w:eastAsiaTheme="minorEastAsia" w:hAnsi="Cambria Math"/>
-                          <w:i/>
-                          <w:noProof/>
-                          <w:sz w:val="22"/>
-                        </w:rPr>
-                      </m:ctrlPr>
-                    </m:accPr>
-                    <m:e>
-                      <m:r>
-                        <w:rPr>
-                          <w:rFonts w:ascii="Cambria Math" w:eastAsiaTheme="minorEastAsia" w:hAnsi="Cambria Math"/>
-                          <w:noProof/>
-                          <w:sz w:val="22"/>
-                        </w:rPr>
-                        <m:t>Χ</m:t>
-                      </m:r>
-                    </m:e>
-                  </m:acc>
-                </m:e>
-              </m:d>
-            </m:e>
-          </m:func>
-          <m:r>
-            <w:rPr>
-              <w:rFonts w:ascii="Cambria Math" w:eastAsiaTheme="minorEastAsia" w:hAnsi="Cambria Math"/>
-              <w:noProof/>
-              <w:sz w:val="22"/>
-            </w:rPr>
-            <m:t>-log</m:t>
-          </m:r>
-          <m:rad>
-            <m:radPr>
-              <m:degHide m:val="1"/>
-              <m:ctrlPr>
-                <w:rPr>
-                  <w:rFonts w:ascii="Cambria Math" w:eastAsiaTheme="minorEastAsia" w:hAnsi="Cambria Math"/>
-                  <w:i/>
-                  <w:noProof/>
-                  <w:sz w:val="22"/>
-                </w:rPr>
-              </m:ctrlPr>
-            </m:radPr>
-            <m:deg/>
-            <m:e>
-              <m:r>
-                <w:rPr>
-                  <w:rFonts w:ascii="Cambria Math" w:eastAsiaTheme="minorEastAsia" w:hAnsi="Cambria Math"/>
-                  <w:noProof/>
-                  <w:sz w:val="22"/>
-                </w:rPr>
-                <m:t>(1+</m:t>
-              </m:r>
-              <m:d>
-                <m:dPr>
-                  <m:ctrlPr>
-                    <w:rPr>
-                      <w:rFonts w:ascii="Cambria Math" w:eastAsiaTheme="minorEastAsia" w:hAnsi="Cambria Math"/>
-                      <w:i/>
-                      <w:noProof/>
-                      <w:sz w:val="22"/>
-                    </w:rPr>
-                  </m:ctrlPr>
-                </m:dPr>
-                <m:e>
-                  <m:f>
-                    <m:fPr>
-                      <m:ctrlPr>
-                        <w:rPr>
-                          <w:rFonts w:ascii="Cambria Math" w:eastAsiaTheme="minorEastAsia" w:hAnsi="Cambria Math"/>
-                          <w:i/>
-                          <w:noProof/>
-                          <w:sz w:val="22"/>
-                        </w:rPr>
-                      </m:ctrlPr>
-                    </m:fPr>
-                    <m:num>
-                      <m:sSup>
-                        <m:sSupPr>
-                          <m:ctrlPr>
-                            <w:rPr>
-                              <w:rFonts w:ascii="Cambria Math" w:eastAsiaTheme="minorEastAsia" w:hAnsi="Cambria Math"/>
-                              <w:i/>
-                              <w:noProof/>
-                              <w:sz w:val="22"/>
-                            </w:rPr>
-                          </m:ctrlPr>
-                        </m:sSupPr>
-                        <m:e>
-                          <m:r>
-                            <w:rPr>
-                              <w:rFonts w:ascii="Cambria Math" w:eastAsiaTheme="minorEastAsia" w:hAnsi="Cambria Math"/>
-                              <w:noProof/>
-                              <w:sz w:val="22"/>
-                            </w:rPr>
-                            <m:t>SD</m:t>
-                          </m:r>
-                        </m:e>
-                        <m:sup>
-                          <m:r>
-                            <w:rPr>
-                              <w:rFonts w:ascii="Cambria Math" w:eastAsiaTheme="minorEastAsia" w:hAnsi="Cambria Math"/>
-                              <w:noProof/>
-                              <w:sz w:val="22"/>
-                            </w:rPr>
-                            <m:t>2</m:t>
-                          </m:r>
-                        </m:sup>
-                      </m:sSup>
-                    </m:num>
-                    <m:den>
-                      <m:sSup>
-                        <m:sSupPr>
-                          <m:ctrlPr>
-                            <w:rPr>
-                              <w:rFonts w:ascii="Cambria Math" w:eastAsiaTheme="minorEastAsia" w:hAnsi="Cambria Math"/>
-                              <w:i/>
-                              <w:noProof/>
-                              <w:sz w:val="22"/>
-                            </w:rPr>
-                          </m:ctrlPr>
-                        </m:sSupPr>
-                        <m:e>
-                          <m:acc>
-                            <m:accPr>
-                              <m:chr m:val="̅"/>
-                              <m:ctrlPr>
-                                <w:rPr>
-                                  <w:rFonts w:ascii="Cambria Math" w:eastAsiaTheme="minorEastAsia" w:hAnsi="Cambria Math"/>
-                                  <w:i/>
-                                  <w:noProof/>
-                                  <w:sz w:val="22"/>
-                                </w:rPr>
-                              </m:ctrlPr>
-                            </m:accPr>
-                            <m:e>
-                              <m:r>
-                                <w:rPr>
-                                  <w:rFonts w:ascii="Cambria Math" w:eastAsiaTheme="minorEastAsia" w:hAnsi="Cambria Math"/>
-                                  <w:noProof/>
-                                  <w:sz w:val="22"/>
-                                </w:rPr>
-                                <m:t>Χ</m:t>
-                              </m:r>
-                            </m:e>
-                          </m:acc>
-                        </m:e>
-                        <m:sup>
-                          <m:r>
-                            <w:rPr>
-                              <w:rFonts w:ascii="Cambria Math" w:eastAsiaTheme="minorEastAsia" w:hAnsi="Cambria Math"/>
-                              <w:noProof/>
-                              <w:sz w:val="22"/>
-                            </w:rPr>
-                            <m:t>2</m:t>
-                          </m:r>
-                        </m:sup>
-                      </m:sSup>
-                    </m:den>
-                  </m:f>
-                </m:e>
-              </m:d>
-              <m:r>
-                <w:rPr>
-                  <w:rFonts w:ascii="Cambria Math" w:eastAsiaTheme="minorEastAsia" w:hAnsi="Cambria Math"/>
-                  <w:noProof/>
-                  <w:sz w:val="22"/>
-                </w:rPr>
-                <m:t>)</m:t>
-              </m:r>
-            </m:e>
-          </m:rad>
-        </m:oMath>
-      </m:oMathPara>
-    </w:p>
-    <w:p>
-      <w:pPr>
-        <w:contextualSpacing/>
-        <w:jc w:val="center"/>
-        <w:rPr>
-          <w:rFonts w:ascii="Garamond" w:eastAsiaTheme="minorEastAsia" w:hAnsi="Garamond"/>
-          <w:noProof/>
-          <w:sz w:val="22"/>
+          <w:sz w:val="20"/>
+          <w:szCs w:val="20"/>
         </w:rPr>
       </w:pPr>
     </w:p>
@@ -7963,7 +9186,311 @@
         <w:rPr>
           <w:rFonts w:ascii="Garamond" w:eastAsiaTheme="minorEastAsia" w:hAnsi="Garamond"/>
           <w:noProof/>
-          <w:sz w:val="22"/>
+          <w:sz w:val="20"/>
+          <w:szCs w:val="20"/>
+        </w:rPr>
+      </w:pPr>
+      <m:oMath>
+        <m:r>
+          <w:rPr>
+            <w:rFonts w:ascii="Cambria Math" w:eastAsiaTheme="minorEastAsia" w:hAnsi="Cambria Math"/>
+            <w:noProof/>
+            <w:sz w:val="20"/>
+            <w:szCs w:val="20"/>
+          </w:rPr>
+          <m:t>ln</m:t>
+        </m:r>
+        <m:acc>
+          <m:accPr>
+            <m:chr m:val="̅"/>
+            <m:ctrlPr>
+              <w:rPr>
+                <w:rFonts w:ascii="Cambria Math" w:eastAsiaTheme="minorEastAsia" w:hAnsi="Cambria Math"/>
+                <w:i/>
+                <w:noProof/>
+                <w:sz w:val="20"/>
+                <w:szCs w:val="20"/>
+              </w:rPr>
+            </m:ctrlPr>
+          </m:accPr>
+          <m:e>
+            <m:r>
+              <w:rPr>
+                <w:rFonts w:ascii="Cambria Math" w:eastAsiaTheme="minorEastAsia" w:hAnsi="Cambria Math"/>
+                <w:noProof/>
+                <w:sz w:val="20"/>
+                <w:szCs w:val="20"/>
+              </w:rPr>
+              <m:t>Χ</m:t>
+            </m:r>
+          </m:e>
+        </m:acc>
+        <m:r>
+          <w:rPr>
+            <w:rFonts w:ascii="Cambria Math" w:eastAsiaTheme="minorEastAsia" w:hAnsi="Cambria Math"/>
+            <w:noProof/>
+            <w:sz w:val="20"/>
+            <w:szCs w:val="20"/>
+          </w:rPr>
+          <m:t>=</m:t>
+        </m:r>
+        <m:func>
+          <m:funcPr>
+            <m:ctrlPr>
+              <w:rPr>
+                <w:rFonts w:ascii="Cambria Math" w:eastAsiaTheme="minorEastAsia" w:hAnsi="Cambria Math"/>
+                <w:i/>
+                <w:noProof/>
+                <w:sz w:val="20"/>
+                <w:szCs w:val="20"/>
+              </w:rPr>
+            </m:ctrlPr>
+          </m:funcPr>
+          <m:fName>
+            <m:r>
+              <m:rPr>
+                <m:sty m:val="p"/>
+              </m:rPr>
+              <w:rPr>
+                <w:rFonts w:ascii="Cambria Math" w:eastAsiaTheme="minorEastAsia" w:hAnsi="Cambria Math"/>
+                <w:noProof/>
+                <w:sz w:val="20"/>
+                <w:szCs w:val="20"/>
+              </w:rPr>
+              <m:t>log</m:t>
+            </m:r>
+          </m:fName>
+          <m:e>
+            <m:d>
+              <m:dPr>
+                <m:ctrlPr>
+                  <w:rPr>
+                    <w:rFonts w:ascii="Cambria Math" w:eastAsiaTheme="minorEastAsia" w:hAnsi="Cambria Math"/>
+                    <w:i/>
+                    <w:noProof/>
+                    <w:sz w:val="20"/>
+                    <w:szCs w:val="20"/>
+                  </w:rPr>
+                </m:ctrlPr>
+              </m:dPr>
+              <m:e>
+                <m:acc>
+                  <m:accPr>
+                    <m:chr m:val="̅"/>
+                    <m:ctrlPr>
+                      <w:rPr>
+                        <w:rFonts w:ascii="Cambria Math" w:eastAsiaTheme="minorEastAsia" w:hAnsi="Cambria Math"/>
+                        <w:i/>
+                        <w:noProof/>
+                        <w:sz w:val="20"/>
+                        <w:szCs w:val="20"/>
+                      </w:rPr>
+                    </m:ctrlPr>
+                  </m:accPr>
+                  <m:e>
+                    <m:r>
+                      <w:rPr>
+                        <w:rFonts w:ascii="Cambria Math" w:eastAsiaTheme="minorEastAsia" w:hAnsi="Cambria Math"/>
+                        <w:noProof/>
+                        <w:sz w:val="20"/>
+                        <w:szCs w:val="20"/>
+                      </w:rPr>
+                      <m:t>Χ</m:t>
+                    </m:r>
+                  </m:e>
+                </m:acc>
+              </m:e>
+            </m:d>
+          </m:e>
+        </m:func>
+        <m:r>
+          <w:rPr>
+            <w:rFonts w:ascii="Cambria Math" w:eastAsiaTheme="minorEastAsia" w:hAnsi="Cambria Math"/>
+            <w:noProof/>
+            <w:sz w:val="20"/>
+            <w:szCs w:val="20"/>
+          </w:rPr>
+          <m:t>-log</m:t>
+        </m:r>
+        <m:rad>
+          <m:radPr>
+            <m:degHide m:val="1"/>
+            <m:ctrlPr>
+              <w:rPr>
+                <w:rFonts w:ascii="Cambria Math" w:eastAsiaTheme="minorEastAsia" w:hAnsi="Cambria Math"/>
+                <w:i/>
+                <w:noProof/>
+                <w:sz w:val="20"/>
+                <w:szCs w:val="20"/>
+              </w:rPr>
+            </m:ctrlPr>
+          </m:radPr>
+          <m:deg/>
+          <m:e>
+            <m:d>
+              <m:dPr>
+                <m:ctrlPr>
+                  <w:rPr>
+                    <w:rFonts w:ascii="Cambria Math" w:eastAsiaTheme="minorEastAsia" w:hAnsi="Cambria Math"/>
+                    <w:i/>
+                    <w:noProof/>
+                    <w:sz w:val="20"/>
+                    <w:szCs w:val="20"/>
+                  </w:rPr>
+                </m:ctrlPr>
+              </m:dPr>
+              <m:e>
+                <m:r>
+                  <w:rPr>
+                    <w:rFonts w:ascii="Cambria Math" w:eastAsiaTheme="minorEastAsia" w:hAnsi="Cambria Math"/>
+                    <w:noProof/>
+                    <w:sz w:val="20"/>
+                    <w:szCs w:val="20"/>
+                  </w:rPr>
+                  <m:t>1+</m:t>
+                </m:r>
+                <m:d>
+                  <m:dPr>
+                    <m:ctrlPr>
+                      <w:rPr>
+                        <w:rFonts w:ascii="Cambria Math" w:eastAsiaTheme="minorEastAsia" w:hAnsi="Cambria Math"/>
+                        <w:i/>
+                        <w:noProof/>
+                        <w:sz w:val="20"/>
+                        <w:szCs w:val="20"/>
+                      </w:rPr>
+                    </m:ctrlPr>
+                  </m:dPr>
+                  <m:e>
+                    <m:f>
+                      <m:fPr>
+                        <m:ctrlPr>
+                          <w:rPr>
+                            <w:rFonts w:ascii="Cambria Math" w:eastAsiaTheme="minorEastAsia" w:hAnsi="Cambria Math"/>
+                            <w:i/>
+                            <w:noProof/>
+                            <w:sz w:val="20"/>
+                            <w:szCs w:val="20"/>
+                          </w:rPr>
+                        </m:ctrlPr>
+                      </m:fPr>
+                      <m:num>
+                        <m:sSup>
+                          <m:sSupPr>
+                            <m:ctrlPr>
+                              <w:rPr>
+                                <w:rFonts w:ascii="Cambria Math" w:eastAsiaTheme="minorEastAsia" w:hAnsi="Cambria Math"/>
+                                <w:i/>
+                                <w:noProof/>
+                                <w:sz w:val="20"/>
+                                <w:szCs w:val="20"/>
+                              </w:rPr>
+                            </m:ctrlPr>
+                          </m:sSupPr>
+                          <m:e>
+                            <m:r>
+                              <w:rPr>
+                                <w:rFonts w:ascii="Cambria Math" w:eastAsiaTheme="minorEastAsia" w:hAnsi="Cambria Math"/>
+                                <w:noProof/>
+                                <w:sz w:val="20"/>
+                                <w:szCs w:val="20"/>
+                              </w:rPr>
+                              <m:t>SD</m:t>
+                            </m:r>
+                          </m:e>
+                          <m:sup>
+                            <m:r>
+                              <w:rPr>
+                                <w:rFonts w:ascii="Cambria Math" w:eastAsiaTheme="minorEastAsia" w:hAnsi="Cambria Math"/>
+                                <w:noProof/>
+                                <w:sz w:val="20"/>
+                                <w:szCs w:val="20"/>
+                              </w:rPr>
+                              <m:t>2</m:t>
+                            </m:r>
+                          </m:sup>
+                        </m:sSup>
+                      </m:num>
+                      <m:den>
+                        <m:sSup>
+                          <m:sSupPr>
+                            <m:ctrlPr>
+                              <w:rPr>
+                                <w:rFonts w:ascii="Cambria Math" w:eastAsiaTheme="minorEastAsia" w:hAnsi="Cambria Math"/>
+                                <w:i/>
+                                <w:noProof/>
+                                <w:sz w:val="20"/>
+                                <w:szCs w:val="20"/>
+                              </w:rPr>
+                            </m:ctrlPr>
+                          </m:sSupPr>
+                          <m:e>
+                            <m:acc>
+                              <m:accPr>
+                                <m:chr m:val="̅"/>
+                                <m:ctrlPr>
+                                  <w:rPr>
+                                    <w:rFonts w:ascii="Cambria Math" w:eastAsiaTheme="minorEastAsia" w:hAnsi="Cambria Math"/>
+                                    <w:i/>
+                                    <w:noProof/>
+                                    <w:sz w:val="20"/>
+                                    <w:szCs w:val="20"/>
+                                  </w:rPr>
+                                </m:ctrlPr>
+                              </m:accPr>
+                              <m:e>
+                                <m:r>
+                                  <w:rPr>
+                                    <w:rFonts w:ascii="Cambria Math" w:eastAsiaTheme="minorEastAsia" w:hAnsi="Cambria Math"/>
+                                    <w:noProof/>
+                                    <w:sz w:val="20"/>
+                                    <w:szCs w:val="20"/>
+                                  </w:rPr>
+                                  <m:t>Χ</m:t>
+                                </m:r>
+                              </m:e>
+                            </m:acc>
+                          </m:e>
+                          <m:sup>
+                            <m:r>
+                              <w:rPr>
+                                <w:rFonts w:ascii="Cambria Math" w:eastAsiaTheme="minorEastAsia" w:hAnsi="Cambria Math"/>
+                                <w:noProof/>
+                                <w:sz w:val="20"/>
+                                <w:szCs w:val="20"/>
+                              </w:rPr>
+                              <m:t>2</m:t>
+                            </m:r>
+                          </m:sup>
+                        </m:sSup>
+                      </m:den>
+                    </m:f>
+                  </m:e>
+                </m:d>
+              </m:e>
+            </m:d>
+          </m:e>
+        </m:rad>
+      </m:oMath>
+      <w:r>
+        <w:rPr>
+          <w:rFonts w:ascii="Garamond" w:eastAsiaTheme="minorEastAsia" w:hAnsi="Garamond"/>
+          <w:noProof/>
+          <w:sz w:val="20"/>
+          <w:szCs w:val="20"/>
+        </w:rPr>
+        <w:t>,</w:t>
+      </w:r>
+    </w:p>
+    <w:p>
+      <w:pPr>
+        <w:contextualSpacing/>
+        <w:jc w:val="center"/>
+        <w:rPr>
+          <w:rFonts w:ascii="Garamond" w:eastAsiaTheme="minorEastAsia" w:hAnsi="Garamond"/>
+          <w:noProof/>
+          <w:sz w:val="20"/>
+          <w:szCs w:val="20"/>
         </w:rPr>
       </w:pPr>
     </w:p>
@@ -7974,7 +9501,20 @@
         <w:rPr>
           <w:rFonts w:ascii="Garamond" w:eastAsiaTheme="minorEastAsia" w:hAnsi="Garamond"/>
           <w:noProof/>
-          <w:sz w:val="22"/>
+          <w:sz w:val="20"/>
+          <w:szCs w:val="20"/>
+        </w:rPr>
+      </w:pPr>
+    </w:p>
+    <w:p>
+      <w:pPr>
+        <w:contextualSpacing/>
+        <w:jc w:val="center"/>
+        <w:rPr>
+          <w:rFonts w:ascii="Garamond" w:eastAsiaTheme="minorEastAsia" w:hAnsi="Garamond"/>
+          <w:noProof/>
+          <w:sz w:val="20"/>
+          <w:szCs w:val="20"/>
         </w:rPr>
       </w:pPr>
       <m:oMath>
@@ -7982,7 +9522,8 @@
           <w:rPr>
             <w:rFonts w:ascii="Cambria Math" w:eastAsiaTheme="minorEastAsia" w:hAnsi="Cambria Math"/>
             <w:noProof/>
-            <w:sz w:val="22"/>
+            <w:sz w:val="20"/>
+            <w:szCs w:val="20"/>
           </w:rPr>
           <m:t xml:space="preserve">lnSD= </m:t>
         </m:r>
@@ -7994,7 +9535,8 @@
                 <w:rFonts w:ascii="Cambria Math" w:eastAsiaTheme="minorEastAsia" w:hAnsi="Cambria Math"/>
                 <w:i/>
                 <w:noProof/>
-                <w:sz w:val="22"/>
+                <w:sz w:val="20"/>
+                <w:szCs w:val="20"/>
               </w:rPr>
             </m:ctrlPr>
           </m:radPr>
@@ -8007,7 +9549,8 @@
               <w:rPr>
                 <w:rFonts w:ascii="Cambria Math" w:eastAsiaTheme="minorEastAsia" w:hAnsi="Cambria Math"/>
                 <w:noProof/>
-                <w:sz w:val="22"/>
+                <w:sz w:val="20"/>
+                <w:szCs w:val="20"/>
               </w:rPr>
               <m:t>log⁡</m:t>
             </m:r>
@@ -8015,7 +9558,8 @@
               <w:rPr>
                 <w:rFonts w:ascii="Cambria Math" w:eastAsiaTheme="minorEastAsia" w:hAnsi="Cambria Math"/>
                 <w:noProof/>
-                <w:sz w:val="22"/>
+                <w:sz w:val="20"/>
+                <w:szCs w:val="20"/>
               </w:rPr>
               <m:t>(1+</m:t>
             </m:r>
@@ -8026,7 +9570,8 @@
                     <w:rFonts w:ascii="Cambria Math" w:eastAsiaTheme="minorEastAsia" w:hAnsi="Cambria Math"/>
                     <w:i/>
                     <w:noProof/>
-                    <w:sz w:val="22"/>
+                    <w:sz w:val="20"/>
+                    <w:szCs w:val="20"/>
                   </w:rPr>
                 </m:ctrlPr>
               </m:dPr>
@@ -8038,7 +9583,8 @@
                         <w:rFonts w:ascii="Cambria Math" w:eastAsiaTheme="minorEastAsia" w:hAnsi="Cambria Math"/>
                         <w:i/>
                         <w:noProof/>
-                        <w:sz w:val="22"/>
+                        <w:sz w:val="20"/>
+                        <w:szCs w:val="20"/>
                       </w:rPr>
                     </m:ctrlPr>
                   </m:fPr>
@@ -8050,7 +9596,8 @@
                             <w:rFonts w:ascii="Cambria Math" w:eastAsiaTheme="minorEastAsia" w:hAnsi="Cambria Math"/>
                             <w:i/>
                             <w:noProof/>
-                            <w:sz w:val="22"/>
+                            <w:sz w:val="20"/>
+                            <w:szCs w:val="20"/>
                           </w:rPr>
                         </m:ctrlPr>
                       </m:sSupPr>
@@ -8059,7 +9606,8 @@
                           <w:rPr>
                             <w:rFonts w:ascii="Cambria Math" w:eastAsiaTheme="minorEastAsia" w:hAnsi="Cambria Math"/>
                             <w:noProof/>
-                            <w:sz w:val="22"/>
+                            <w:sz w:val="20"/>
+                            <w:szCs w:val="20"/>
                           </w:rPr>
                           <m:t>SD</m:t>
                         </m:r>
@@ -8069,7 +9617,8 @@
                           <w:rPr>
                             <w:rFonts w:ascii="Cambria Math" w:eastAsiaTheme="minorEastAsia" w:hAnsi="Cambria Math"/>
                             <w:noProof/>
-                            <w:sz w:val="22"/>
+                            <w:sz w:val="20"/>
+                            <w:szCs w:val="20"/>
                           </w:rPr>
                           <m:t>2</m:t>
                         </m:r>
@@ -8084,7 +9633,8 @@
                             <w:rFonts w:ascii="Cambria Math" w:eastAsiaTheme="minorEastAsia" w:hAnsi="Cambria Math"/>
                             <w:i/>
                             <w:noProof/>
-                            <w:sz w:val="22"/>
+                            <w:sz w:val="20"/>
+                            <w:szCs w:val="20"/>
                           </w:rPr>
                         </m:ctrlPr>
                       </m:sSupPr>
@@ -8097,7 +9647,8 @@
                                 <w:rFonts w:ascii="Cambria Math" w:eastAsiaTheme="minorEastAsia" w:hAnsi="Cambria Math"/>
                                 <w:i/>
                                 <w:noProof/>
-                                <w:sz w:val="22"/>
+                                <w:sz w:val="20"/>
+                                <w:szCs w:val="20"/>
                               </w:rPr>
                             </m:ctrlPr>
                           </m:accPr>
@@ -8106,7 +9657,8 @@
                               <w:rPr>
                                 <w:rFonts w:ascii="Cambria Math" w:eastAsiaTheme="minorEastAsia" w:hAnsi="Cambria Math"/>
                                 <w:noProof/>
-                                <w:sz w:val="22"/>
+                                <w:sz w:val="20"/>
+                                <w:szCs w:val="20"/>
                               </w:rPr>
                               <m:t>Χ</m:t>
                             </m:r>
@@ -8118,7 +9670,8 @@
                           <w:rPr>
                             <w:rFonts w:ascii="Cambria Math" w:eastAsiaTheme="minorEastAsia" w:hAnsi="Cambria Math"/>
                             <w:noProof/>
-                            <w:sz w:val="22"/>
+                            <w:sz w:val="20"/>
+                            <w:szCs w:val="20"/>
                           </w:rPr>
                           <m:t>2</m:t>
                         </m:r>
@@ -8132,7 +9685,8 @@
               <w:rPr>
                 <w:rFonts w:ascii="Cambria Math" w:eastAsiaTheme="minorEastAsia" w:hAnsi="Cambria Math"/>
                 <w:noProof/>
-                <w:sz w:val="22"/>
+                <w:sz w:val="20"/>
+                <w:szCs w:val="20"/>
               </w:rPr>
               <m:t>)</m:t>
             </m:r>
@@ -8143,7 +9697,8 @@
         <w:rPr>
           <w:rFonts w:ascii="Garamond" w:eastAsiaTheme="minorEastAsia" w:hAnsi="Garamond"/>
           <w:noProof/>
-          <w:sz w:val="22"/>
+          <w:sz w:val="20"/>
+          <w:szCs w:val="20"/>
         </w:rPr>
         <w:t xml:space="preserve"> </w:t>
       </w:r>
@@ -8163,14 +9718,6 @@
           <w:rFonts w:ascii="Garamond" w:hAnsi="Garamond"/>
         </w:rPr>
       </w:pPr>
-    </w:p>
-    <w:p>
-      <w:pPr>
-        <w:contextualSpacing/>
-        <w:rPr>
-          <w:rFonts w:ascii="Garamond" w:hAnsi="Garamond"/>
-        </w:rPr>
-      </w:pPr>
       <w:r>
         <w:rPr>
           <w:rFonts w:ascii="Garamond" w:hAnsi="Garamond"/>
@@ -8467,12 +10014,21 @@
         </w:rPr>
         <w:t xml:space="preserve"> 1992). We created an SSD index by taking the ratio of male and female mean body size, mass or another sexually dimorphic trait (e.g. wing length), and used the following calculation (</w:t>
       </w:r>
+      <w:proofErr w:type="spellStart"/>
       <w:r>
         <w:rPr>
           <w:rFonts w:ascii="Garamond" w:hAnsi="Garamond"/>
           <w:color w:val="FF0000"/>
         </w:rPr>
-        <w:t>reference</w:t>
+        <w:t>Lovich</w:t>
+      </w:r>
+      <w:proofErr w:type="spellEnd"/>
+      <w:r>
+        <w:rPr>
+          <w:rFonts w:ascii="Garamond" w:hAnsi="Garamond"/>
+          <w:color w:val="FF0000"/>
+        </w:rPr>
+        <w:t xml:space="preserve"> &amp; Gibbons 1992</w:t>
       </w:r>
       <w:r>
         <w:rPr>
@@ -8494,7 +10050,8 @@
         <w:pStyle w:val="ListParagraph"/>
         <w:rPr>
           <w:rFonts w:ascii="Garamond" w:hAnsi="Garamond"/>
-          <w:sz w:val="22"/>
+          <w:sz w:val="20"/>
+          <w:szCs w:val="20"/>
         </w:rPr>
       </w:pPr>
       <m:oMathPara>
@@ -8502,46 +10059,191 @@
           <m:r>
             <w:rPr>
               <w:rFonts w:ascii="Cambria Math" w:hAnsi="Cambria Math"/>
-              <w:sz w:val="22"/>
+              <w:sz w:val="20"/>
+              <w:szCs w:val="20"/>
             </w:rPr>
-            <m:t>1-(</m:t>
+            <m:t xml:space="preserve">SSD index= </m:t>
           </m:r>
-          <m:f>
-            <m:fPr>
+          <m:r>
+            <w:rPr>
+              <w:rFonts w:ascii="Cambria Math" w:hAnsi="Cambria Math"/>
+              <w:sz w:val="20"/>
+              <w:szCs w:val="20"/>
+            </w:rPr>
+            <m:t>1-</m:t>
+          </m:r>
+          <m:d>
+            <m:dPr>
               <m:ctrlPr>
                 <w:rPr>
                   <w:rFonts w:ascii="Cambria Math" w:hAnsi="Cambria Math"/>
                   <w:i/>
-                  <w:sz w:val="22"/>
+                  <w:sz w:val="20"/>
+                  <w:szCs w:val="20"/>
                 </w:rPr>
               </m:ctrlPr>
-            </m:fPr>
-            <m:num>
-              <m:r>
-                <w:rPr>
-                  <w:rFonts w:ascii="Cambria Math" w:hAnsi="Cambria Math"/>
-                  <w:sz w:val="22"/>
-                </w:rPr>
-                <m:t>mean male body size</m:t>
-              </m:r>
-            </m:num>
-            <m:den>
-              <m:r>
-                <w:rPr>
-                  <w:rFonts w:ascii="Cambria Math" w:hAnsi="Cambria Math"/>
-                  <w:sz w:val="22"/>
-                </w:rPr>
-                <m:t>mean female body size</m:t>
-              </m:r>
-            </m:den>
-          </m:f>
-          <m:r>
-            <w:rPr>
-              <w:rFonts w:ascii="Cambria Math" w:hAnsi="Cambria Math"/>
-              <w:sz w:val="22"/>
-            </w:rPr>
-            <m:t>)</m:t>
-          </m:r>
+            </m:dPr>
+            <m:e>
+              <m:f>
+                <m:fPr>
+                  <m:ctrlPr>
+                    <w:rPr>
+                      <w:rFonts w:ascii="Cambria Math" w:hAnsi="Cambria Math"/>
+                      <w:i/>
+                      <w:sz w:val="20"/>
+                      <w:szCs w:val="20"/>
+                    </w:rPr>
+                  </m:ctrlPr>
+                </m:fPr>
+                <m:num>
+                  <m:sSub>
+                    <m:sSubPr>
+                      <m:ctrlPr>
+                        <w:rPr>
+                          <w:rFonts w:ascii="Cambria Math" w:hAnsi="Cambria Math"/>
+                          <w:i/>
+                          <w:sz w:val="20"/>
+                          <w:szCs w:val="20"/>
+                        </w:rPr>
+                      </m:ctrlPr>
+                    </m:sSubPr>
+                    <m:e>
+                      <m:acc>
+                        <m:accPr>
+                          <m:chr m:val="̅"/>
+                          <m:ctrlPr>
+                            <w:rPr>
+                              <w:rFonts w:ascii="Cambria Math" w:hAnsi="Cambria Math"/>
+                              <w:i/>
+                              <w:sz w:val="20"/>
+                              <w:szCs w:val="20"/>
+                            </w:rPr>
+                          </m:ctrlPr>
+                        </m:accPr>
+                        <m:e>
+                          <m:r>
+                            <w:rPr>
+                              <w:rFonts w:ascii="Cambria Math" w:hAnsi="Cambria Math"/>
+                              <w:sz w:val="20"/>
+                              <w:szCs w:val="20"/>
+                            </w:rPr>
+                            <m:t>Χ</m:t>
+                          </m:r>
+                        </m:e>
+                      </m:acc>
+                    </m:e>
+                    <m:sub>
+                      <m:sSub>
+                        <m:sSubPr>
+                          <m:ctrlPr>
+                            <w:rPr>
+                              <w:rFonts w:ascii="Cambria Math" w:hAnsi="Cambria Math"/>
+                              <w:i/>
+                              <w:sz w:val="20"/>
+                              <w:szCs w:val="20"/>
+                            </w:rPr>
+                          </m:ctrlPr>
+                        </m:sSubPr>
+                        <m:e>
+                          <m:r>
+                            <w:rPr>
+                              <w:rFonts w:ascii="Cambria Math" w:hAnsi="Cambria Math"/>
+                              <w:sz w:val="20"/>
+                              <w:szCs w:val="20"/>
+                            </w:rPr>
+                            <m:t>M</m:t>
+                          </m:r>
+                        </m:e>
+                        <m:sub>
+                          <m:r>
+                            <w:rPr>
+                              <w:rFonts w:ascii="Cambria Math" w:hAnsi="Cambria Math"/>
+                              <w:sz w:val="20"/>
+                              <w:szCs w:val="20"/>
+                            </w:rPr>
+                            <m:t>bodysize</m:t>
+                          </m:r>
+                        </m:sub>
+                      </m:sSub>
+                    </m:sub>
+                  </m:sSub>
+                </m:num>
+                <m:den>
+                  <m:sSub>
+                    <m:sSubPr>
+                      <m:ctrlPr>
+                        <w:rPr>
+                          <w:rFonts w:ascii="Cambria Math" w:hAnsi="Cambria Math"/>
+                          <w:i/>
+                          <w:sz w:val="20"/>
+                          <w:szCs w:val="20"/>
+                        </w:rPr>
+                      </m:ctrlPr>
+                    </m:sSubPr>
+                    <m:e>
+                      <m:acc>
+                        <m:accPr>
+                          <m:chr m:val="̅"/>
+                          <m:ctrlPr>
+                            <w:rPr>
+                              <w:rFonts w:ascii="Cambria Math" w:hAnsi="Cambria Math"/>
+                              <w:i/>
+                              <w:sz w:val="20"/>
+                              <w:szCs w:val="20"/>
+                            </w:rPr>
+                          </m:ctrlPr>
+                        </m:accPr>
+                        <m:e>
+                          <m:r>
+                            <w:rPr>
+                              <w:rFonts w:ascii="Cambria Math" w:hAnsi="Cambria Math"/>
+                              <w:sz w:val="20"/>
+                              <w:szCs w:val="20"/>
+                            </w:rPr>
+                            <m:t>Χ</m:t>
+                          </m:r>
+                        </m:e>
+                      </m:acc>
+                    </m:e>
+                    <m:sub>
+                      <m:sSub>
+                        <m:sSubPr>
+                          <m:ctrlPr>
+                            <w:rPr>
+                              <w:rFonts w:ascii="Cambria Math" w:hAnsi="Cambria Math"/>
+                              <w:i/>
+                              <w:sz w:val="20"/>
+                              <w:szCs w:val="20"/>
+                            </w:rPr>
+                          </m:ctrlPr>
+                        </m:sSubPr>
+                        <m:e>
+                          <m:r>
+                            <w:rPr>
+                              <w:rFonts w:ascii="Cambria Math" w:hAnsi="Cambria Math"/>
+                              <w:sz w:val="20"/>
+                              <w:szCs w:val="20"/>
+                            </w:rPr>
+                            <m:t>F</m:t>
+                          </m:r>
+                        </m:e>
+                        <m:sub>
+                          <m:r>
+                            <w:rPr>
+                              <w:rFonts w:ascii="Cambria Math" w:hAnsi="Cambria Math"/>
+                              <w:sz w:val="20"/>
+                              <w:szCs w:val="20"/>
+                            </w:rPr>
+                            <m:t>bodysize</m:t>
+                          </m:r>
+                        </m:sub>
+                      </m:sSub>
+                    </m:sub>
+                  </m:sSub>
+                </m:den>
+              </m:f>
+            </m:e>
+          </m:d>
         </m:oMath>
       </m:oMathPara>
     </w:p>
@@ -8564,7 +10266,38 @@
         <w:rPr>
           <w:rFonts w:ascii="Garamond" w:hAnsi="Garamond"/>
         </w:rPr>
-        <w:t>Our second measure attempting to capture the strength of sexual selection was the type of mating system (‘</w:t>
+        <w:t xml:space="preserve">Using a ratio for SSD instead of raw means for male and females allowed us to </w:t>
+      </w:r>
+      <w:r>
+        <w:rPr>
+          <w:rFonts w:ascii="Garamond" w:hAnsi="Garamond"/>
+        </w:rPr>
+        <w:t xml:space="preserve">1) </w:t>
+      </w:r>
+      <w:r>
+        <w:rPr>
+          <w:rFonts w:ascii="Garamond" w:hAnsi="Garamond"/>
+        </w:rPr>
+        <w:t>have a single continuous moderator for sexual selection that tells us when the sexes are equal in size (0), when males are larger than females (positive values), and when females are larger than males (negative values)</w:t>
+      </w:r>
+      <w:r>
+        <w:rPr>
+          <w:rFonts w:ascii="Garamond" w:hAnsi="Garamond"/>
+        </w:rPr>
+        <w:t xml:space="preserve">, and 2) to compare SSD across a range of traits and scales. </w:t>
+      </w:r>
+      <w:r>
+        <w:rPr>
+          <w:rFonts w:ascii="Garamond" w:hAnsi="Garamond"/>
+        </w:rPr>
+        <w:t xml:space="preserve">Our second measure </w:t>
+      </w:r>
+      <w:r>
+        <w:rPr>
+          <w:rFonts w:ascii="Garamond" w:hAnsi="Garamond"/>
+        </w:rPr>
+        <w:lastRenderedPageBreak/>
+        <w:t>attempting to capture the strength of sexual selection was the type of mating system (‘</w:t>
       </w:r>
       <w:r>
         <w:rPr>
@@ -8725,14 +10458,7 @@
         <w:rPr>
           <w:rFonts w:ascii="Garamond" w:hAnsi="Garamond"/>
         </w:rPr>
-        <w:t xml:space="preserve">. In all </w:t>
-      </w:r>
-      <w:r>
-        <w:rPr>
-          <w:rFonts w:ascii="Garamond" w:hAnsi="Garamond"/>
-        </w:rPr>
-        <w:lastRenderedPageBreak/>
-        <w:t xml:space="preserve">our models we subset the data into broad taxonomic groups (i.e., birds, mammals, fish, invertebrates and </w:t>
+        <w:t xml:space="preserve">. In all our models we subset the data into broad taxonomic groups (i.e., birds, mammals, fish, invertebrates and </w:t>
       </w:r>
       <w:proofErr w:type="spellStart"/>
       <w:r>
@@ -8885,7 +10611,7 @@
         <w:rPr>
           <w:rFonts w:ascii="Garamond" w:hAnsi="Garamond"/>
         </w:rPr>
-        <w:t xml:space="preserve"> phylogenies were derived by exporting a list of taxa from (TimeTree.org). In some </w:t>
+        <w:t xml:space="preserve"> phylogenies were derived by exporting a list of taxa from TimeTree.org. In some </w:t>
       </w:r>
       <w:r>
         <w:rPr>
@@ -9126,7 +10852,14 @@
         <w:rPr>
           <w:rFonts w:ascii="Garamond" w:hAnsi="Garamond"/>
         </w:rPr>
-        <w:t>evels with fewer than 10 species with SSD data were dropped from meta-regression model</w:t>
+        <w:t xml:space="preserve">evels with fewer than 10 species with SSD data </w:t>
+      </w:r>
+      <w:r>
+        <w:rPr>
+          <w:rFonts w:ascii="Garamond" w:hAnsi="Garamond"/>
+        </w:rPr>
+        <w:lastRenderedPageBreak/>
+        <w:t>were dropped from meta-regression model</w:t>
       </w:r>
       <w:r>
         <w:rPr>
@@ -9216,14 +10949,7 @@
         <w:rPr>
           <w:rFonts w:ascii="Garamond" w:hAnsi="Garamond"/>
         </w:rPr>
-        <w:t xml:space="preserve">; i.e., correlation matrices) that assumed r = 0.3, r = 0.5 and r = 0.8. We </w:t>
-      </w:r>
-      <w:r>
-        <w:rPr>
-          <w:rFonts w:ascii="Garamond" w:hAnsi="Garamond"/>
-        </w:rPr>
-        <w:lastRenderedPageBreak/>
-        <w:t>refit our models replacing the identify matrix (</w:t>
+        <w:t>; i.e., correlation matrices) that assumed r = 0.3, r = 0.5 and r = 0.8. We refit our models replacing the identify matrix (</w:t>
       </w:r>
       <w:r>
         <w:rPr>
@@ -9286,6 +11012,7 @@
     </w:p>
     <w:p>
       <w:pPr>
+        <w:ind w:firstLine="720"/>
         <w:contextualSpacing/>
         <w:rPr>
           <w:rFonts w:ascii="Garamond" w:hAnsi="Garamond"/>
@@ -9410,7 +11137,8 @@
         <w:contextualSpacing/>
         <w:rPr>
           <w:rFonts w:ascii="Garamond" w:hAnsi="Garamond"/>
-          <w:sz w:val="22"/>
+          <w:sz w:val="20"/>
+          <w:szCs w:val="20"/>
         </w:rPr>
       </w:pPr>
       <m:oMathPara>
@@ -9418,7 +11146,8 @@
           <m:r>
             <w:rPr>
               <w:rFonts w:ascii="Cambria Math" w:hAnsi="Cambria Math"/>
-              <w:sz w:val="22"/>
+              <w:sz w:val="20"/>
+              <w:szCs w:val="20"/>
             </w:rPr>
             <m:t xml:space="preserve">precision= </m:t>
           </m:r>
@@ -9428,7 +11157,8 @@
                 <w:rPr>
                   <w:rFonts w:ascii="Cambria Math" w:hAnsi="Cambria Math"/>
                   <w:i/>
-                  <w:sz w:val="22"/>
+                  <w:sz w:val="20"/>
+                  <w:szCs w:val="20"/>
                 </w:rPr>
               </m:ctrlPr>
             </m:fPr>
@@ -9436,7 +11166,8 @@
               <m:r>
                 <w:rPr>
                   <w:rFonts w:ascii="Cambria Math" w:hAnsi="Cambria Math"/>
-                  <w:sz w:val="22"/>
+                  <w:sz w:val="20"/>
+                  <w:szCs w:val="20"/>
                 </w:rPr>
                 <m:t>1</m:t>
               </m:r>
@@ -9449,7 +11180,8 @@
                     <w:rPr>
                       <w:rFonts w:ascii="Cambria Math" w:hAnsi="Cambria Math"/>
                       <w:i/>
-                      <w:sz w:val="22"/>
+                      <w:sz w:val="20"/>
+                      <w:szCs w:val="20"/>
                     </w:rPr>
                   </m:ctrlPr>
                 </m:radPr>
@@ -9461,7 +11193,8 @@
                         <w:rPr>
                           <w:rFonts w:ascii="Cambria Math" w:hAnsi="Cambria Math"/>
                           <w:i/>
-                          <w:sz w:val="22"/>
+                          <w:sz w:val="20"/>
+                          <w:szCs w:val="20"/>
                         </w:rPr>
                       </m:ctrlPr>
                     </m:sSubPr>
@@ -9469,7 +11202,8 @@
                       <m:r>
                         <w:rPr>
                           <w:rFonts w:ascii="Cambria Math" w:hAnsi="Cambria Math"/>
-                          <w:sz w:val="22"/>
+                          <w:sz w:val="20"/>
+                          <w:szCs w:val="20"/>
                         </w:rPr>
                         <m:t>SMD</m:t>
                       </m:r>
@@ -9478,7 +11212,8 @@
                       <m:r>
                         <w:rPr>
                           <w:rFonts w:ascii="Cambria Math" w:hAnsi="Cambria Math"/>
-                          <w:sz w:val="22"/>
+                          <w:sz w:val="20"/>
+                          <w:szCs w:val="20"/>
                         </w:rPr>
                         <m:t>vi</m:t>
                       </m:r>
@@ -9769,83 +11504,8 @@
           <w:rFonts w:ascii="Garamond" w:hAnsi="Garamond"/>
         </w:rPr>
       </w:pPr>
-    </w:p>
-    <w:p>
-      <w:pPr>
-        <w:rPr>
-          <w:rFonts w:ascii="Garamond" w:hAnsi="Garamond"/>
-        </w:rPr>
-      </w:pPr>
-    </w:p>
-    <w:p>
-      <w:pPr>
-        <w:rPr>
-          <w:rFonts w:ascii="Garamond" w:hAnsi="Garamond"/>
-        </w:rPr>
-      </w:pPr>
-    </w:p>
-    <w:p>
-      <w:pPr>
-        <w:rPr>
-          <w:rFonts w:ascii="Garamond" w:hAnsi="Garamond"/>
-        </w:rPr>
-      </w:pPr>
-    </w:p>
-    <w:p>
-      <w:pPr>
-        <w:rPr>
-          <w:rFonts w:ascii="Garamond" w:hAnsi="Garamond"/>
-        </w:rPr>
-      </w:pPr>
-    </w:p>
-    <w:p>
-      <w:pPr>
-        <w:rPr>
-          <w:rFonts w:ascii="Garamond" w:hAnsi="Garamond"/>
-        </w:rPr>
-      </w:pPr>
-    </w:p>
-    <w:p>
-      <w:pPr>
-        <w:rPr>
-          <w:rFonts w:ascii="Garamond" w:hAnsi="Garamond"/>
-        </w:rPr>
-      </w:pPr>
-    </w:p>
-    <w:p>
-      <w:pPr>
-        <w:rPr>
-          <w:rFonts w:ascii="Garamond" w:hAnsi="Garamond"/>
-        </w:rPr>
-      </w:pPr>
-    </w:p>
-    <w:p>
-      <w:pPr>
-        <w:rPr>
-          <w:rFonts w:ascii="Garamond" w:hAnsi="Garamond"/>
-        </w:rPr>
-      </w:pPr>
-    </w:p>
-    <w:p>
-      <w:pPr>
-        <w:rPr>
-          <w:rFonts w:ascii="Garamond" w:hAnsi="Garamond"/>
-        </w:rPr>
-      </w:pPr>
-    </w:p>
-    <w:p>
-      <w:pPr>
-        <w:rPr>
-          <w:rFonts w:ascii="Garamond" w:hAnsi="Garamond"/>
-        </w:rPr>
-      </w:pPr>
-    </w:p>
-    <w:p>
-      <w:pPr>
-        <w:rPr>
-          <w:rFonts w:ascii="Garamond" w:hAnsi="Garamond"/>
-        </w:rPr>
-      </w:pPr>
+      <w:bookmarkStart w:id="25" w:name="_GoBack"/>
+      <w:bookmarkEnd w:id="25"/>
       <w:r>
         <w:rPr>
           <w:rFonts w:ascii="Garamond" w:hAnsi="Garamond"/>
@@ -13057,8 +14717,6 @@
           <w:rFonts w:ascii="Garamond" w:hAnsi="Garamond"/>
         </w:rPr>
       </w:pPr>
-      <w:bookmarkStart w:id="24" w:name="_GoBack"/>
-      <w:bookmarkEnd w:id="24"/>
     </w:p>
     <w:p>
       <w:pPr>

</xml_diff>